<commit_message>
nmv 14 07 2022
</commit_message>
<xml_diff>
--- a/TS-Padam/TS-5.1/TS 5.1 Sanskrit Pada Paatam Corrections.docx
+++ b/TS-Padam/TS-5.1/TS 5.1 Sanskrit Pada Paatam Corrections.docx
@@ -65,27 +65,7 @@
           <w:szCs w:val="32"/>
           <w:u w:val="single"/>
         </w:rPr>
-        <w:t xml:space="preserve"> – TS 5.1 </w:t>
-      </w:r>
-      <w:r>
-        <w:rPr>
-          <w:b/>
-          <w:bCs/>
-          <w:sz w:val="32"/>
-          <w:szCs w:val="32"/>
-          <w:u w:val="single"/>
-        </w:rPr>
-        <w:t>Sanskrit</w:t>
-      </w:r>
-      <w:r>
-        <w:rPr>
-          <w:b/>
-          <w:bCs/>
-          <w:sz w:val="32"/>
-          <w:szCs w:val="32"/>
-          <w:u w:val="single"/>
-        </w:rPr>
-        <w:t xml:space="preserve"> co</w:t>
+        <w:t xml:space="preserve"> – TS 5.1 Sanskrit co</w:t>
       </w:r>
       <w:r>
         <w:rPr>
@@ -802,7 +782,6 @@
               </w:rPr>
               <w:t xml:space="preserve"> </w:t>
             </w:r>
-            <w:bookmarkStart w:id="0" w:name="_GoBack"/>
             <w:r>
               <w:rPr>
                 <w:b/>
@@ -810,10 +789,426 @@
               </w:rPr>
               <w:t>( “r” added)</w:t>
             </w:r>
-            <w:bookmarkEnd w:id="0"/>
           </w:p>
         </w:tc>
       </w:tr>
+      <w:tr>
+        <w:trPr>
+          <w:trHeight w:val="944"/>
+        </w:trPr>
+        <w:tc>
+          <w:tcPr>
+            <w:tcW w:w="3168" w:type="dxa"/>
+            <w:tcBorders>
+              <w:top w:val="single" w:sz="4" w:space="0" w:color="000000"/>
+              <w:left w:val="single" w:sz="4" w:space="0" w:color="000000"/>
+              <w:bottom w:val="single" w:sz="4" w:space="0" w:color="000000"/>
+              <w:right w:val="single" w:sz="4" w:space="0" w:color="000000"/>
+            </w:tcBorders>
+          </w:tcPr>
+          <w:p>
+            <w:pPr>
+              <w:spacing w:before="0" w:line="240" w:lineRule="auto"/>
+              <w:rPr>
+                <w:rFonts w:cs="Latha"/>
+                <w:b/>
+                <w:sz w:val="28"/>
+                <w:szCs w:val="28"/>
+                <w:lang w:bidi="ta-IN"/>
+              </w:rPr>
+            </w:pPr>
+            <w:bookmarkStart w:id="0" w:name="_GoBack"/>
+            <w:r>
+              <w:rPr>
+                <w:rFonts w:cs="Latha"/>
+                <w:b/>
+                <w:sz w:val="28"/>
+                <w:szCs w:val="28"/>
+                <w:lang w:bidi="ta-IN"/>
+              </w:rPr>
+              <w:t xml:space="preserve">TS </w:t>
+            </w:r>
+            <w:r>
+              <w:rPr>
+                <w:rFonts w:cs="Latha"/>
+                <w:b/>
+                <w:sz w:val="28"/>
+                <w:szCs w:val="28"/>
+                <w:lang w:bidi="ta-IN"/>
+              </w:rPr>
+              <w:t>5.1.8</w:t>
+            </w:r>
+            <w:r>
+              <w:rPr>
+                <w:rFonts w:cs="Latha"/>
+                <w:b/>
+                <w:sz w:val="28"/>
+                <w:szCs w:val="28"/>
+                <w:lang w:bidi="ta-IN"/>
+              </w:rPr>
+              <w:t>.</w:t>
+            </w:r>
+            <w:r>
+              <w:rPr>
+                <w:rFonts w:cs="Latha"/>
+                <w:b/>
+                <w:sz w:val="28"/>
+                <w:szCs w:val="28"/>
+                <w:lang w:bidi="ta-IN"/>
+              </w:rPr>
+              <w:t>2</w:t>
+            </w:r>
+            <w:r>
+              <w:rPr>
+                <w:rFonts w:cs="Latha"/>
+                <w:b/>
+                <w:sz w:val="28"/>
+                <w:szCs w:val="28"/>
+                <w:lang w:bidi="ta-IN"/>
+              </w:rPr>
+              <w:t xml:space="preserve"> - </w:t>
+            </w:r>
+            <w:proofErr w:type="spellStart"/>
+            <w:r>
+              <w:rPr>
+                <w:rFonts w:cs="Latha"/>
+                <w:b/>
+                <w:sz w:val="28"/>
+                <w:szCs w:val="28"/>
+                <w:lang w:bidi="ta-IN"/>
+              </w:rPr>
+              <w:t>Padam</w:t>
+            </w:r>
+            <w:proofErr w:type="spellEnd"/>
+          </w:p>
+          <w:p>
+            <w:pPr>
+              <w:spacing w:before="0" w:line="240" w:lineRule="auto"/>
+              <w:rPr>
+                <w:rFonts w:cs="Latha"/>
+                <w:b/>
+                <w:sz w:val="28"/>
+                <w:szCs w:val="28"/>
+                <w:lang w:bidi="ta-IN"/>
+              </w:rPr>
+            </w:pPr>
+            <w:proofErr w:type="spellStart"/>
+            <w:r>
+              <w:rPr>
+                <w:rFonts w:cs="Latha"/>
+                <w:b/>
+                <w:sz w:val="28"/>
+                <w:szCs w:val="28"/>
+                <w:lang w:bidi="ta-IN"/>
+              </w:rPr>
+              <w:t>Padam</w:t>
+            </w:r>
+            <w:proofErr w:type="spellEnd"/>
+            <w:r>
+              <w:rPr>
+                <w:rFonts w:cs="Latha"/>
+                <w:b/>
+                <w:sz w:val="28"/>
+                <w:szCs w:val="28"/>
+                <w:lang w:bidi="ta-IN"/>
+              </w:rPr>
+              <w:t xml:space="preserve"> </w:t>
+            </w:r>
+            <w:r>
+              <w:rPr>
+                <w:rFonts w:cs="Latha"/>
+                <w:b/>
+                <w:sz w:val="28"/>
+                <w:szCs w:val="28"/>
+                <w:lang w:bidi="ta-IN"/>
+              </w:rPr>
+              <w:t xml:space="preserve">No: - </w:t>
+            </w:r>
+            <w:r>
+              <w:rPr>
+                <w:rFonts w:cs="Latha"/>
+                <w:b/>
+                <w:sz w:val="28"/>
+                <w:szCs w:val="28"/>
+                <w:lang w:bidi="ta-IN"/>
+              </w:rPr>
+              <w:t>3</w:t>
+            </w:r>
+            <w:r>
+              <w:rPr>
+                <w:rFonts w:cs="Latha"/>
+                <w:b/>
+                <w:sz w:val="28"/>
+                <w:szCs w:val="28"/>
+                <w:lang w:bidi="ta-IN"/>
+              </w:rPr>
+              <w:t>3</w:t>
+            </w:r>
+          </w:p>
+          <w:p>
+            <w:pPr>
+              <w:spacing w:before="0" w:line="240" w:lineRule="auto"/>
+              <w:rPr>
+                <w:rFonts w:cs="Latha"/>
+                <w:b/>
+                <w:sz w:val="28"/>
+                <w:szCs w:val="28"/>
+                <w:lang w:bidi="ta-IN"/>
+              </w:rPr>
+            </w:pPr>
+            <w:proofErr w:type="spellStart"/>
+            <w:r>
+              <w:rPr>
+                <w:rFonts w:cs="Latha"/>
+                <w:b/>
+                <w:sz w:val="28"/>
+                <w:szCs w:val="28"/>
+                <w:lang w:bidi="ta-IN"/>
+              </w:rPr>
+              <w:t>Panchaati</w:t>
+            </w:r>
+            <w:proofErr w:type="spellEnd"/>
+            <w:r>
+              <w:rPr>
+                <w:rFonts w:cs="Latha"/>
+                <w:b/>
+                <w:sz w:val="28"/>
+                <w:szCs w:val="28"/>
+                <w:lang w:bidi="ta-IN"/>
+              </w:rPr>
+              <w:t xml:space="preserve"> No. - </w:t>
+            </w:r>
+            <w:r>
+              <w:rPr>
+                <w:rFonts w:cs="Latha"/>
+                <w:b/>
+                <w:sz w:val="28"/>
+                <w:szCs w:val="28"/>
+                <w:lang w:bidi="ta-IN"/>
+              </w:rPr>
+              <w:t>4</w:t>
+            </w:r>
+            <w:r>
+              <w:rPr>
+                <w:rFonts w:cs="Latha"/>
+                <w:b/>
+                <w:sz w:val="28"/>
+                <w:szCs w:val="28"/>
+                <w:lang w:bidi="ta-IN"/>
+              </w:rPr>
+              <w:t>0</w:t>
+            </w:r>
+          </w:p>
+        </w:tc>
+        <w:tc>
+          <w:tcPr>
+            <w:tcW w:w="4962" w:type="dxa"/>
+            <w:tcBorders>
+              <w:top w:val="single" w:sz="4" w:space="0" w:color="000000"/>
+              <w:left w:val="single" w:sz="4" w:space="0" w:color="000000"/>
+              <w:bottom w:val="single" w:sz="4" w:space="0" w:color="000000"/>
+              <w:right w:val="single" w:sz="4" w:space="0" w:color="000000"/>
+            </w:tcBorders>
+          </w:tcPr>
+          <w:p>
+            <w:pPr>
+              <w:widowControl w:val="0"/>
+              <w:autoSpaceDE w:val="0"/>
+              <w:autoSpaceDN w:val="0"/>
+              <w:adjustRightInd w:val="0"/>
+              <w:spacing w:before="0" w:line="240" w:lineRule="auto"/>
+              <w:rPr>
+                <w:rFonts w:ascii="BRH Devanagari Extra" w:hAnsi="BRH Devanagari Extra" w:cs="BRH Devanagari Extra"/>
+                <w:sz w:val="40"/>
+                <w:szCs w:val="40"/>
+              </w:rPr>
+            </w:pPr>
+            <w:proofErr w:type="spellStart"/>
+            <w:r>
+              <w:rPr>
+                <w:rFonts w:ascii="BRH Devanagari Extra" w:hAnsi="BRH Devanagari Extra" w:cs="BRH Devanagari Extra"/>
+                <w:sz w:val="40"/>
+                <w:szCs w:val="40"/>
+              </w:rPr>
+              <w:t>iÉiÉç</w:t>
+            </w:r>
+            <w:proofErr w:type="spellEnd"/>
+            <w:r>
+              <w:rPr>
+                <w:rFonts w:ascii="BRH Devanagari Extra" w:hAnsi="BRH Devanagari Extra" w:cs="BRH Devanagari Extra"/>
+                <w:sz w:val="40"/>
+                <w:szCs w:val="40"/>
+              </w:rPr>
+              <w:t xml:space="preserve"> | </w:t>
+            </w:r>
+            <w:proofErr w:type="spellStart"/>
+            <w:r>
+              <w:rPr>
+                <w:rFonts w:ascii="BRH Devanagari Extra" w:hAnsi="BRH Devanagari Extra" w:cs="BRH Devanagari Extra"/>
+                <w:sz w:val="40"/>
+                <w:szCs w:val="40"/>
+              </w:rPr>
+              <w:t>uÉ</w:t>
+            </w:r>
+            <w:proofErr w:type="spellEnd"/>
+            <w:r>
+              <w:rPr>
+                <w:rFonts w:ascii="BRH Devanagari Extra" w:hAnsi="BRH Devanagari Extra" w:cs="BRH Devanagari Extra"/>
+                <w:sz w:val="40"/>
+                <w:szCs w:val="40"/>
+                <w:highlight w:val="yellow"/>
+              </w:rPr>
+              <w:t>×</w:t>
+            </w:r>
+            <w:r>
+              <w:rPr>
+                <w:rFonts w:ascii="BRH Malayalam Extra" w:hAnsi="BRH Malayalam Extra" w:cs="BRH Devanagari Extra"/>
+                <w:sz w:val="30"/>
+                <w:szCs w:val="40"/>
+                <w:highlight w:val="yellow"/>
+              </w:rPr>
+              <w:t>–</w:t>
+            </w:r>
+            <w:r>
+              <w:rPr>
+                <w:rFonts w:ascii="BRH Devanagari Extra" w:hAnsi="BRH Devanagari Extra" w:cs="BRH Devanagari Extra"/>
+                <w:sz w:val="40"/>
+                <w:szCs w:val="40"/>
+                <w:highlight w:val="yellow"/>
+              </w:rPr>
+              <w:t>‡</w:t>
+            </w:r>
+            <w:proofErr w:type="spellStart"/>
+            <w:r>
+              <w:rPr>
+                <w:rFonts w:ascii="BRH Devanagari Extra" w:hAnsi="BRH Devanagari Extra" w:cs="BRH Devanagari Extra"/>
+                <w:sz w:val="40"/>
+                <w:szCs w:val="40"/>
+                <w:highlight w:val="yellow"/>
+              </w:rPr>
+              <w:t>åû</w:t>
+            </w:r>
+            <w:proofErr w:type="spellEnd"/>
+            <w:r>
+              <w:rPr>
+                <w:rFonts w:ascii="BRH Malayalam Extra" w:hAnsi="BRH Malayalam Extra" w:cs="BRH Devanagari Extra"/>
+                <w:sz w:val="30"/>
+                <w:szCs w:val="40"/>
+                <w:highlight w:val="yellow"/>
+              </w:rPr>
+              <w:t>–</w:t>
+            </w:r>
+            <w:r>
+              <w:rPr>
+                <w:rFonts w:ascii="BRH Devanagari Extra" w:hAnsi="BRH Devanagari Extra" w:cs="BRH Devanagari Extra"/>
+                <w:sz w:val="40"/>
+                <w:szCs w:val="40"/>
+              </w:rPr>
+              <w:t xml:space="preserve"> |</w:t>
+            </w:r>
+          </w:p>
+        </w:tc>
+        <w:tc>
+          <w:tcPr>
+            <w:tcW w:w="5244" w:type="dxa"/>
+            <w:tcBorders>
+              <w:top w:val="single" w:sz="4" w:space="0" w:color="000000"/>
+              <w:left w:val="single" w:sz="4" w:space="0" w:color="000000"/>
+              <w:bottom w:val="single" w:sz="4" w:space="0" w:color="000000"/>
+              <w:right w:val="single" w:sz="4" w:space="0" w:color="000000"/>
+            </w:tcBorders>
+          </w:tcPr>
+          <w:p>
+            <w:pPr>
+              <w:widowControl w:val="0"/>
+              <w:autoSpaceDE w:val="0"/>
+              <w:autoSpaceDN w:val="0"/>
+              <w:adjustRightInd w:val="0"/>
+              <w:spacing w:before="0" w:line="240" w:lineRule="auto"/>
+              <w:rPr>
+                <w:rFonts w:ascii="BRH Devanagari Extra" w:hAnsi="BRH Devanagari Extra" w:cs="BRH Devanagari Extra"/>
+                <w:sz w:val="40"/>
+                <w:szCs w:val="40"/>
+              </w:rPr>
+            </w:pPr>
+            <w:proofErr w:type="spellStart"/>
+            <w:r>
+              <w:rPr>
+                <w:rFonts w:ascii="BRH Devanagari Extra" w:hAnsi="BRH Devanagari Extra" w:cs="BRH Devanagari Extra"/>
+                <w:sz w:val="40"/>
+                <w:szCs w:val="40"/>
+              </w:rPr>
+              <w:t>iÉiÉç</w:t>
+            </w:r>
+            <w:proofErr w:type="spellEnd"/>
+            <w:r>
+              <w:rPr>
+                <w:rFonts w:ascii="BRH Devanagari Extra" w:hAnsi="BRH Devanagari Extra" w:cs="BRH Devanagari Extra"/>
+                <w:sz w:val="40"/>
+                <w:szCs w:val="40"/>
+              </w:rPr>
+              <w:t xml:space="preserve"> | </w:t>
+            </w:r>
+            <w:proofErr w:type="spellStart"/>
+            <w:r>
+              <w:rPr>
+                <w:rFonts w:ascii="BRH Devanagari Extra" w:hAnsi="BRH Devanagari Extra" w:cs="BRH Devanagari Extra"/>
+                <w:sz w:val="40"/>
+                <w:szCs w:val="40"/>
+              </w:rPr>
+              <w:t>uÉ</w:t>
+            </w:r>
+            <w:proofErr w:type="spellEnd"/>
+            <w:r>
+              <w:rPr>
+                <w:rFonts w:ascii="BRH Devanagari Extra" w:hAnsi="BRH Devanagari Extra" w:cs="BRH Devanagari Extra"/>
+                <w:sz w:val="40"/>
+                <w:szCs w:val="40"/>
+                <w:highlight w:val="green"/>
+              </w:rPr>
+              <w:t>×</w:t>
+            </w:r>
+            <w:r>
+              <w:rPr>
+                <w:rFonts w:ascii="BRH Malayalam Extra" w:hAnsi="BRH Malayalam Extra" w:cs="BRH Devanagari Extra"/>
+                <w:sz w:val="30"/>
+                <w:szCs w:val="40"/>
+                <w:highlight w:val="green"/>
+              </w:rPr>
+              <w:t>–</w:t>
+            </w:r>
+            <w:r>
+              <w:rPr>
+                <w:rFonts w:ascii="BRH Devanagari Extra" w:hAnsi="BRH Devanagari Extra" w:cs="BRH Devanagari Extra"/>
+                <w:sz w:val="40"/>
+                <w:szCs w:val="40"/>
+                <w:highlight w:val="green"/>
+              </w:rPr>
+              <w:t>‡</w:t>
+            </w:r>
+            <w:proofErr w:type="spellStart"/>
+            <w:r>
+              <w:rPr>
+                <w:rFonts w:ascii="BRH Devanagari Extra" w:hAnsi="BRH Devanagari Extra" w:cs="BRH Devanagari Extra"/>
+                <w:sz w:val="40"/>
+                <w:szCs w:val="40"/>
+                <w:highlight w:val="green"/>
+              </w:rPr>
+              <w:t>åû</w:t>
+            </w:r>
+            <w:proofErr w:type="spellEnd"/>
+            <w:r>
+              <w:rPr>
+                <w:rFonts w:ascii="BRH Devanagari Extra" w:hAnsi="BRH Devanagari Extra" w:cs="BRH Devanagari Extra"/>
+                <w:sz w:val="40"/>
+                <w:szCs w:val="40"/>
+              </w:rPr>
+              <w:t xml:space="preserve"> |</w:t>
+            </w:r>
+          </w:p>
+        </w:tc>
+      </w:tr>
+      <w:bookmarkEnd w:id="0"/>
     </w:tbl>
     <w:p>
       <w:pPr>
@@ -1623,6 +2018,7 @@
                 <w:szCs w:val="28"/>
                 <w:lang w:bidi="ta-IN"/>
               </w:rPr>
+              <w:lastRenderedPageBreak/>
               <w:t xml:space="preserve">TS </w:t>
             </w:r>
             <w:r>
@@ -2018,7 +2414,6 @@
                 <w:szCs w:val="28"/>
                 <w:lang w:bidi="ta-IN"/>
               </w:rPr>
-              <w:lastRenderedPageBreak/>
               <w:t xml:space="preserve">TS </w:t>
             </w:r>
             <w:r>
@@ -4255,6 +4650,7 @@
                 <w:szCs w:val="28"/>
                 <w:lang w:bidi="ta-IN"/>
               </w:rPr>
+              <w:lastRenderedPageBreak/>
               <w:t xml:space="preserve">5.1.4.1 – </w:t>
             </w:r>
             <w:proofErr w:type="spellStart"/>
@@ -4519,7 +4915,6 @@
                 <w:szCs w:val="28"/>
                 <w:lang w:bidi="ta-IN"/>
               </w:rPr>
-              <w:lastRenderedPageBreak/>
               <w:t>5.1.4.1</w:t>
             </w:r>
             <w:r>
@@ -6637,6 +7032,7 @@
                 <w:szCs w:val="28"/>
                 <w:lang w:bidi="ta-IN"/>
               </w:rPr>
+              <w:lastRenderedPageBreak/>
               <w:t xml:space="preserve">5.1.10.4 – </w:t>
             </w:r>
             <w:proofErr w:type="spellStart"/>
@@ -6930,7 +7326,6 @@
                 <w:szCs w:val="28"/>
                 <w:lang w:bidi="ta-IN"/>
               </w:rPr>
-              <w:lastRenderedPageBreak/>
               <w:t xml:space="preserve">5.1.11.2 – </w:t>
             </w:r>
             <w:proofErr w:type="spellStart"/>
@@ -8211,6 +8606,7 @@
                 <w:szCs w:val="28"/>
                 <w:lang w:bidi="ta-IN"/>
               </w:rPr>
+              <w:lastRenderedPageBreak/>
               <w:t xml:space="preserve">5.1.8.4 - </w:t>
             </w:r>
             <w:proofErr w:type="spellStart"/>
@@ -8463,7 +8859,6 @@
                 <w:szCs w:val="28"/>
                 <w:lang w:bidi="ta-IN"/>
               </w:rPr>
-              <w:lastRenderedPageBreak/>
               <w:t xml:space="preserve">5.1.8.5 - </w:t>
             </w:r>
             <w:proofErr w:type="spellStart"/>
@@ -10499,6 +10894,7 @@
           <w:b/>
           <w:bCs/>
         </w:rPr>
+        <w:lastRenderedPageBreak/>
         <w:t>(ignore those which are already incorporated in your book’s version and date)</w:t>
       </w:r>
     </w:p>
@@ -10632,7 +11028,6 @@
                 <w:szCs w:val="28"/>
                 <w:lang w:bidi="ta-IN"/>
               </w:rPr>
-              <w:lastRenderedPageBreak/>
               <w:t xml:space="preserve">5.1.7.3 </w:t>
             </w:r>
             <w:r>
@@ -12024,7 +12419,7 @@
 </file>
 
 <file path=customXml/itemProps1.xml><?xml version="1.0" encoding="utf-8"?>
-<ds:datastoreItem xmlns:ds="http://schemas.openxmlformats.org/officeDocument/2006/customXml" ds:itemID="{C2ECE65F-9CC2-4FD3-A653-C89AD2BB4580}">
+<ds:datastoreItem xmlns:ds="http://schemas.openxmlformats.org/officeDocument/2006/customXml" ds:itemID="{37C1CAE2-2C5E-40C3-A9DD-31E5E8834D08}">
   <ds:schemaRefs>
     <ds:schemaRef ds:uri="http://schemas.openxmlformats.org/officeDocument/2006/bibliography"/>
   </ds:schemaRefs>

</xml_diff>

<commit_message>
TS 5.1 to 5.4 Edits Pada Paatam
</commit_message>
<xml_diff>
--- a/TS-Padam/TS-5.1/TS 5.1 Sanskrit Pada Paatam Corrections.docx
+++ b/TS-Padam/TS-5.1/TS 5.1 Sanskrit Pada Paatam Corrections.docx
@@ -1,6 +1,6 @@
 
 <file path=word/document.xml><?xml version="1.0" encoding="utf-8"?>
-<w:document xmlns:wpc="http://schemas.microsoft.com/office/word/2010/wordprocessingCanvas" xmlns:cx="http://schemas.microsoft.com/office/drawing/2014/chartex" xmlns:cx1="http://schemas.microsoft.com/office/drawing/2015/9/8/chartex" xmlns:mc="http://schemas.openxmlformats.org/markup-compatibility/2006" xmlns:o="urn:schemas-microsoft-com:office:office" xmlns:r="http://schemas.openxmlformats.org/officeDocument/2006/relationships" xmlns:m="http://schemas.openxmlformats.org/officeDocument/2006/math" xmlns:v="urn:schemas-microsoft-com:vml" xmlns:wp14="http://schemas.microsoft.com/office/word/2010/wordprocessingDrawing" xmlns:wp="http://schemas.openxmlformats.org/drawingml/2006/wordprocessingDrawing" xmlns:w10="urn:schemas-microsoft-com:office:word" xmlns:w="http://schemas.openxmlformats.org/wordprocessingml/2006/main" xmlns:w14="http://schemas.microsoft.com/office/word/2010/wordml" xmlns:w15="http://schemas.microsoft.com/office/word/2012/wordml" xmlns:w16se="http://schemas.microsoft.com/office/word/2015/wordml/symex" xmlns:wpg="http://schemas.microsoft.com/office/word/2010/wordprocessingGroup" xmlns:wpi="http://schemas.microsoft.com/office/word/2010/wordprocessingInk" xmlns:wne="http://schemas.microsoft.com/office/word/2006/wordml" xmlns:wps="http://schemas.microsoft.com/office/word/2010/wordprocessingShape" mc:Ignorable="w14 w15 w16se wp14">
+<w:document xmlns:wpc="http://schemas.microsoft.com/office/word/2010/wordprocessingCanvas" xmlns:cx="http://schemas.microsoft.com/office/drawing/2014/chartex" xmlns:cx1="http://schemas.microsoft.com/office/drawing/2015/9/8/chartex" xmlns:cx2="http://schemas.microsoft.com/office/drawing/2015/10/21/chartex" xmlns:cx3="http://schemas.microsoft.com/office/drawing/2016/5/9/chartex" xmlns:cx4="http://schemas.microsoft.com/office/drawing/2016/5/10/chartex" xmlns:cx5="http://schemas.microsoft.com/office/drawing/2016/5/11/chartex" xmlns:cx6="http://schemas.microsoft.com/office/drawing/2016/5/12/chartex" xmlns:cx7="http://schemas.microsoft.com/office/drawing/2016/5/13/chartex" xmlns:cx8="http://schemas.microsoft.com/office/drawing/2016/5/14/chartex" xmlns:mc="http://schemas.openxmlformats.org/markup-compatibility/2006" xmlns:aink="http://schemas.microsoft.com/office/drawing/2016/ink" xmlns:am3d="http://schemas.microsoft.com/office/drawing/2017/model3d" xmlns:o="urn:schemas-microsoft-com:office:office" xmlns:oel="http://schemas.microsoft.com/office/2019/extlst" xmlns:r="http://schemas.openxmlformats.org/officeDocument/2006/relationships" xmlns:m="http://schemas.openxmlformats.org/officeDocument/2006/math" xmlns:v="urn:schemas-microsoft-com:vml" xmlns:wp14="http://schemas.microsoft.com/office/word/2010/wordprocessingDrawing" xmlns:wp="http://schemas.openxmlformats.org/drawingml/2006/wordprocessingDrawing" xmlns:w10="urn:schemas-microsoft-com:office:word" xmlns:w="http://schemas.openxmlformats.org/wordprocessingml/2006/main" xmlns:w14="http://schemas.microsoft.com/office/word/2010/wordml" xmlns:w15="http://schemas.microsoft.com/office/word/2012/wordml" xmlns:w16cex="http://schemas.microsoft.com/office/word/2018/wordml/cex" xmlns:w16cid="http://schemas.microsoft.com/office/word/2016/wordml/cid" xmlns:w16="http://schemas.microsoft.com/office/word/2018/wordml" xmlns:w16sdtdh="http://schemas.microsoft.com/office/word/2020/wordml/sdtdatahash" xmlns:w16se="http://schemas.microsoft.com/office/word/2015/wordml/symex" xmlns:wpg="http://schemas.microsoft.com/office/word/2010/wordprocessingGroup" xmlns:wpi="http://schemas.microsoft.com/office/word/2010/wordprocessingInk" xmlns:wne="http://schemas.microsoft.com/office/word/2006/wordml" xmlns:wps="http://schemas.microsoft.com/office/word/2010/wordprocessingShape" mc:Ignorable="w14 w15 w16se w16cid w16 w16cex w16sdtdh wp14">
   <w:body>
     <w:p>
       <w:pPr>
@@ -21,51 +21,7 @@
           <w:szCs w:val="32"/>
           <w:u w:val="single"/>
         </w:rPr>
-        <w:t xml:space="preserve">TS </w:t>
-      </w:r>
-      <w:proofErr w:type="spellStart"/>
-      <w:r>
-        <w:rPr>
-          <w:b/>
-          <w:bCs/>
-          <w:sz w:val="32"/>
-          <w:szCs w:val="32"/>
-          <w:u w:val="single"/>
-        </w:rPr>
-        <w:t>Pada</w:t>
-      </w:r>
-      <w:proofErr w:type="spellEnd"/>
-      <w:r>
-        <w:rPr>
-          <w:b/>
-          <w:bCs/>
-          <w:sz w:val="32"/>
-          <w:szCs w:val="32"/>
-          <w:u w:val="single"/>
-        </w:rPr>
-        <w:t xml:space="preserve"> </w:t>
-      </w:r>
-      <w:proofErr w:type="spellStart"/>
-      <w:r>
-        <w:rPr>
-          <w:b/>
-          <w:bCs/>
-          <w:sz w:val="32"/>
-          <w:szCs w:val="32"/>
-          <w:u w:val="single"/>
-        </w:rPr>
-        <w:t>Paatam</w:t>
-      </w:r>
-      <w:proofErr w:type="spellEnd"/>
-      <w:r>
-        <w:rPr>
-          <w:b/>
-          <w:bCs/>
-          <w:sz w:val="32"/>
-          <w:szCs w:val="32"/>
-          <w:u w:val="single"/>
-        </w:rPr>
-        <w:t xml:space="preserve"> – TS 5.1 Sanskrit co</w:t>
+        <w:t>TS Pada Paatam – TS 5.1 Sanskrit co</w:t>
       </w:r>
       <w:r>
         <w:rPr>
@@ -166,12 +122,16 @@
               <w:spacing w:before="0" w:line="240" w:lineRule="auto"/>
               <w:jc w:val="center"/>
               <w:rPr>
+                <w:b/>
+                <w:bCs/>
                 <w:sz w:val="32"/>
                 <w:szCs w:val="32"/>
               </w:rPr>
             </w:pPr>
             <w:r>
               <w:rPr>
+                <w:b/>
+                <w:bCs/>
                 <w:sz w:val="32"/>
                 <w:szCs w:val="32"/>
               </w:rPr>
@@ -183,12 +143,16 @@
               <w:spacing w:before="0" w:line="240" w:lineRule="auto"/>
               <w:jc w:val="center"/>
               <w:rPr>
+                <w:b/>
+                <w:bCs/>
                 <w:sz w:val="32"/>
                 <w:szCs w:val="32"/>
               </w:rPr>
             </w:pPr>
             <w:r>
               <w:rPr>
+                <w:b/>
+                <w:bCs/>
                 <w:sz w:val="32"/>
                 <w:szCs w:val="32"/>
               </w:rPr>
@@ -205,12 +169,16 @@
               <w:spacing w:before="0" w:line="240" w:lineRule="auto"/>
               <w:jc w:val="center"/>
               <w:rPr>
+                <w:b/>
+                <w:bCs/>
                 <w:sz w:val="32"/>
                 <w:szCs w:val="32"/>
               </w:rPr>
             </w:pPr>
             <w:r>
               <w:rPr>
+                <w:b/>
+                <w:bCs/>
                 <w:sz w:val="32"/>
                 <w:szCs w:val="32"/>
               </w:rPr>
@@ -228,12 +196,16 @@
               <w:ind w:right="-18"/>
               <w:jc w:val="center"/>
               <w:rPr>
+                <w:b/>
+                <w:bCs/>
                 <w:sz w:val="32"/>
                 <w:szCs w:val="32"/>
               </w:rPr>
             </w:pPr>
             <w:r>
               <w:rPr>
+                <w:b/>
+                <w:bCs/>
                 <w:sz w:val="32"/>
                 <w:szCs w:val="32"/>
               </w:rPr>
@@ -297,7 +269,6 @@
               </w:rPr>
               <w:t xml:space="preserve"> - </w:t>
             </w:r>
-            <w:proofErr w:type="spellStart"/>
             <w:r>
               <w:rPr>
                 <w:rFonts w:cs="Latha"/>
@@ -308,40 +279,27 @@
               </w:rPr>
               <w:t>Padam</w:t>
             </w:r>
-            <w:proofErr w:type="spellEnd"/>
-          </w:p>
-          <w:p>
-            <w:pPr>
-              <w:spacing w:before="0" w:line="240" w:lineRule="auto"/>
-              <w:rPr>
-                <w:rFonts w:cs="Latha"/>
-                <w:b/>
-                <w:sz w:val="28"/>
-                <w:szCs w:val="28"/>
-                <w:lang w:bidi="ta-IN"/>
-              </w:rPr>
-            </w:pPr>
-            <w:proofErr w:type="spellStart"/>
-            <w:r>
-              <w:rPr>
-                <w:rFonts w:cs="Latha"/>
-                <w:b/>
-                <w:sz w:val="28"/>
-                <w:szCs w:val="28"/>
-                <w:lang w:bidi="ta-IN"/>
-              </w:rPr>
-              <w:t>Padam</w:t>
-            </w:r>
-            <w:proofErr w:type="spellEnd"/>
-            <w:r>
-              <w:rPr>
-                <w:rFonts w:cs="Latha"/>
-                <w:b/>
-                <w:sz w:val="28"/>
-                <w:szCs w:val="28"/>
-                <w:lang w:bidi="ta-IN"/>
-              </w:rPr>
-              <w:t xml:space="preserve"> </w:t>
+          </w:p>
+          <w:p>
+            <w:pPr>
+              <w:spacing w:before="0" w:line="240" w:lineRule="auto"/>
+              <w:rPr>
+                <w:rFonts w:cs="Latha"/>
+                <w:b/>
+                <w:sz w:val="28"/>
+                <w:szCs w:val="28"/>
+                <w:lang w:bidi="ta-IN"/>
+              </w:rPr>
+            </w:pPr>
+            <w:r>
+              <w:rPr>
+                <w:rFonts w:cs="Latha"/>
+                <w:b/>
+                <w:sz w:val="28"/>
+                <w:szCs w:val="28"/>
+                <w:lang w:bidi="ta-IN"/>
+              </w:rPr>
+              <w:t xml:space="preserve">Padam </w:t>
             </w:r>
             <w:r>
               <w:rPr>
@@ -374,27 +332,15 @@
                 <w:lang w:bidi="ta-IN"/>
               </w:rPr>
             </w:pPr>
-            <w:proofErr w:type="spellStart"/>
-            <w:r>
-              <w:rPr>
-                <w:rFonts w:cs="Latha"/>
-                <w:b/>
-                <w:sz w:val="28"/>
-                <w:szCs w:val="28"/>
-                <w:lang w:bidi="ta-IN"/>
-              </w:rPr>
-              <w:t>Panchaati</w:t>
-            </w:r>
-            <w:proofErr w:type="spellEnd"/>
-            <w:r>
-              <w:rPr>
-                <w:rFonts w:cs="Latha"/>
-                <w:b/>
-                <w:sz w:val="28"/>
-                <w:szCs w:val="28"/>
-                <w:lang w:bidi="ta-IN"/>
-              </w:rPr>
-              <w:t xml:space="preserve"> No. - </w:t>
+            <w:r>
+              <w:rPr>
+                <w:rFonts w:cs="Latha"/>
+                <w:b/>
+                <w:sz w:val="28"/>
+                <w:szCs w:val="28"/>
+                <w:lang w:bidi="ta-IN"/>
+              </w:rPr>
+              <w:t xml:space="preserve">Panchaati No. - </w:t>
             </w:r>
             <w:r>
               <w:rPr>
@@ -817,7 +763,6 @@
                 <w:lang w:bidi="ta-IN"/>
               </w:rPr>
             </w:pPr>
-            <w:bookmarkStart w:id="0" w:name="_GoBack"/>
             <w:r>
               <w:rPr>
                 <w:rFonts w:cs="Latha"/>
@@ -836,27 +781,7 @@
                 <w:szCs w:val="28"/>
                 <w:lang w:bidi="ta-IN"/>
               </w:rPr>
-              <w:t>5.1.8</w:t>
-            </w:r>
-            <w:r>
-              <w:rPr>
-                <w:rFonts w:cs="Latha"/>
-                <w:b/>
-                <w:sz w:val="28"/>
-                <w:szCs w:val="28"/>
-                <w:lang w:bidi="ta-IN"/>
-              </w:rPr>
-              <w:t>.</w:t>
-            </w:r>
-            <w:r>
-              <w:rPr>
-                <w:rFonts w:cs="Latha"/>
-                <w:b/>
-                <w:sz w:val="28"/>
-                <w:szCs w:val="28"/>
-                <w:lang w:bidi="ta-IN"/>
-              </w:rPr>
-              <w:t>2</w:t>
+              <w:t>5.1.8.2</w:t>
             </w:r>
             <w:r>
               <w:rPr>
@@ -868,7 +793,6 @@
               </w:rPr>
               <w:t xml:space="preserve"> - </w:t>
             </w:r>
-            <w:proofErr w:type="spellStart"/>
             <w:r>
               <w:rPr>
                 <w:rFonts w:cs="Latha"/>
@@ -879,40 +803,27 @@
               </w:rPr>
               <w:t>Padam</w:t>
             </w:r>
-            <w:proofErr w:type="spellEnd"/>
-          </w:p>
-          <w:p>
-            <w:pPr>
-              <w:spacing w:before="0" w:line="240" w:lineRule="auto"/>
-              <w:rPr>
-                <w:rFonts w:cs="Latha"/>
-                <w:b/>
-                <w:sz w:val="28"/>
-                <w:szCs w:val="28"/>
-                <w:lang w:bidi="ta-IN"/>
-              </w:rPr>
-            </w:pPr>
-            <w:proofErr w:type="spellStart"/>
-            <w:r>
-              <w:rPr>
-                <w:rFonts w:cs="Latha"/>
-                <w:b/>
-                <w:sz w:val="28"/>
-                <w:szCs w:val="28"/>
-                <w:lang w:bidi="ta-IN"/>
-              </w:rPr>
-              <w:t>Padam</w:t>
-            </w:r>
-            <w:proofErr w:type="spellEnd"/>
-            <w:r>
-              <w:rPr>
-                <w:rFonts w:cs="Latha"/>
-                <w:b/>
-                <w:sz w:val="28"/>
-                <w:szCs w:val="28"/>
-                <w:lang w:bidi="ta-IN"/>
-              </w:rPr>
-              <w:t xml:space="preserve"> </w:t>
+          </w:p>
+          <w:p>
+            <w:pPr>
+              <w:spacing w:before="0" w:line="240" w:lineRule="auto"/>
+              <w:rPr>
+                <w:rFonts w:cs="Latha"/>
+                <w:b/>
+                <w:sz w:val="28"/>
+                <w:szCs w:val="28"/>
+                <w:lang w:bidi="ta-IN"/>
+              </w:rPr>
+            </w:pPr>
+            <w:r>
+              <w:rPr>
+                <w:rFonts w:cs="Latha"/>
+                <w:b/>
+                <w:sz w:val="28"/>
+                <w:szCs w:val="28"/>
+                <w:lang w:bidi="ta-IN"/>
+              </w:rPr>
+              <w:t xml:space="preserve">Padam </w:t>
             </w:r>
             <w:r>
               <w:rPr>
@@ -932,71 +843,39 @@
                 <w:szCs w:val="28"/>
                 <w:lang w:bidi="ta-IN"/>
               </w:rPr>
-              <w:t>3</w:t>
-            </w:r>
-            <w:r>
-              <w:rPr>
-                <w:rFonts w:cs="Latha"/>
-                <w:b/>
-                <w:sz w:val="28"/>
-                <w:szCs w:val="28"/>
-                <w:lang w:bidi="ta-IN"/>
-              </w:rPr>
-              <w:t>3</w:t>
-            </w:r>
-          </w:p>
-          <w:p>
-            <w:pPr>
-              <w:spacing w:before="0" w:line="240" w:lineRule="auto"/>
-              <w:rPr>
-                <w:rFonts w:cs="Latha"/>
-                <w:b/>
-                <w:sz w:val="28"/>
-                <w:szCs w:val="28"/>
-                <w:lang w:bidi="ta-IN"/>
-              </w:rPr>
-            </w:pPr>
-            <w:proofErr w:type="spellStart"/>
-            <w:r>
-              <w:rPr>
-                <w:rFonts w:cs="Latha"/>
-                <w:b/>
-                <w:sz w:val="28"/>
-                <w:szCs w:val="28"/>
-                <w:lang w:bidi="ta-IN"/>
-              </w:rPr>
-              <w:t>Panchaati</w:t>
-            </w:r>
-            <w:proofErr w:type="spellEnd"/>
-            <w:r>
-              <w:rPr>
-                <w:rFonts w:cs="Latha"/>
-                <w:b/>
-                <w:sz w:val="28"/>
-                <w:szCs w:val="28"/>
-                <w:lang w:bidi="ta-IN"/>
-              </w:rPr>
-              <w:t xml:space="preserve"> No. - </w:t>
-            </w:r>
-            <w:r>
-              <w:rPr>
-                <w:rFonts w:cs="Latha"/>
-                <w:b/>
-                <w:sz w:val="28"/>
-                <w:szCs w:val="28"/>
-                <w:lang w:bidi="ta-IN"/>
-              </w:rPr>
-              <w:t>4</w:t>
-            </w:r>
-            <w:r>
-              <w:rPr>
-                <w:rFonts w:cs="Latha"/>
-                <w:b/>
-                <w:sz w:val="28"/>
-                <w:szCs w:val="28"/>
-                <w:lang w:bidi="ta-IN"/>
-              </w:rPr>
-              <w:t>0</w:t>
+              <w:t>33</w:t>
+            </w:r>
+          </w:p>
+          <w:p>
+            <w:pPr>
+              <w:spacing w:before="0" w:line="240" w:lineRule="auto"/>
+              <w:rPr>
+                <w:rFonts w:cs="Latha"/>
+                <w:b/>
+                <w:sz w:val="28"/>
+                <w:szCs w:val="28"/>
+                <w:lang w:bidi="ta-IN"/>
+              </w:rPr>
+            </w:pPr>
+            <w:r>
+              <w:rPr>
+                <w:rFonts w:cs="Latha"/>
+                <w:b/>
+                <w:sz w:val="28"/>
+                <w:szCs w:val="28"/>
+                <w:lang w:bidi="ta-IN"/>
+              </w:rPr>
+              <w:t xml:space="preserve">Panchaati No. - </w:t>
+            </w:r>
+            <w:r>
+              <w:rPr>
+                <w:rFonts w:cs="Latha"/>
+                <w:b/>
+                <w:sz w:val="28"/>
+                <w:szCs w:val="28"/>
+                <w:lang w:bidi="ta-IN"/>
+              </w:rPr>
+              <w:t>40</w:t>
             </w:r>
           </w:p>
         </w:tc>
@@ -1208,7 +1087,6 @@
           </w:p>
         </w:tc>
       </w:tr>
-      <w:bookmarkEnd w:id="0"/>
     </w:tbl>
     <w:p>
       <w:pPr>
@@ -1253,51 +1131,7 @@
           <w:szCs w:val="32"/>
           <w:u w:val="single"/>
         </w:rPr>
-        <w:t xml:space="preserve">TS </w:t>
-      </w:r>
-      <w:proofErr w:type="spellStart"/>
-      <w:r>
-        <w:rPr>
-          <w:b/>
-          <w:bCs/>
-          <w:sz w:val="32"/>
-          <w:szCs w:val="32"/>
-          <w:u w:val="single"/>
-        </w:rPr>
-        <w:t>Pada</w:t>
-      </w:r>
-      <w:proofErr w:type="spellEnd"/>
-      <w:r>
-        <w:rPr>
-          <w:b/>
-          <w:bCs/>
-          <w:sz w:val="32"/>
-          <w:szCs w:val="32"/>
-          <w:u w:val="single"/>
-        </w:rPr>
-        <w:t xml:space="preserve"> </w:t>
-      </w:r>
-      <w:proofErr w:type="spellStart"/>
-      <w:r>
-        <w:rPr>
-          <w:b/>
-          <w:bCs/>
-          <w:sz w:val="32"/>
-          <w:szCs w:val="32"/>
-          <w:u w:val="single"/>
-        </w:rPr>
-        <w:t>Paatam</w:t>
-      </w:r>
-      <w:proofErr w:type="spellEnd"/>
-      <w:r>
-        <w:rPr>
-          <w:b/>
-          <w:bCs/>
-          <w:sz w:val="32"/>
-          <w:szCs w:val="32"/>
-          <w:u w:val="single"/>
-        </w:rPr>
-        <w:t xml:space="preserve"> – TS 5.1 Sanskrit co</w:t>
+        <w:t>TS Pada Paatam – TS 5.1 Sanskrit co</w:t>
       </w:r>
       <w:r>
         <w:rPr>
@@ -1385,12 +1219,16 @@
               <w:spacing w:before="0" w:line="240" w:lineRule="auto"/>
               <w:jc w:val="center"/>
               <w:rPr>
+                <w:b/>
+                <w:bCs/>
                 <w:sz w:val="32"/>
                 <w:szCs w:val="32"/>
               </w:rPr>
             </w:pPr>
             <w:r>
               <w:rPr>
+                <w:b/>
+                <w:bCs/>
                 <w:sz w:val="32"/>
                 <w:szCs w:val="32"/>
               </w:rPr>
@@ -1402,12 +1240,16 @@
               <w:spacing w:before="0" w:line="240" w:lineRule="auto"/>
               <w:jc w:val="center"/>
               <w:rPr>
+                <w:b/>
+                <w:bCs/>
                 <w:sz w:val="32"/>
                 <w:szCs w:val="32"/>
               </w:rPr>
             </w:pPr>
             <w:r>
               <w:rPr>
+                <w:b/>
+                <w:bCs/>
                 <w:sz w:val="32"/>
                 <w:szCs w:val="32"/>
               </w:rPr>
@@ -1424,12 +1266,16 @@
               <w:spacing w:before="0" w:line="240" w:lineRule="auto"/>
               <w:jc w:val="center"/>
               <w:rPr>
+                <w:b/>
+                <w:bCs/>
                 <w:sz w:val="32"/>
                 <w:szCs w:val="32"/>
               </w:rPr>
             </w:pPr>
             <w:r>
               <w:rPr>
+                <w:b/>
+                <w:bCs/>
                 <w:sz w:val="32"/>
                 <w:szCs w:val="32"/>
               </w:rPr>
@@ -1447,12 +1293,16 @@
               <w:ind w:right="-18"/>
               <w:jc w:val="center"/>
               <w:rPr>
+                <w:b/>
+                <w:bCs/>
                 <w:sz w:val="32"/>
                 <w:szCs w:val="32"/>
               </w:rPr>
             </w:pPr>
             <w:r>
               <w:rPr>
+                <w:b/>
+                <w:bCs/>
                 <w:sz w:val="32"/>
                 <w:szCs w:val="32"/>
               </w:rPr>
@@ -1516,7 +1366,6 @@
               </w:rPr>
               <w:t xml:space="preserve"> - </w:t>
             </w:r>
-            <w:proofErr w:type="spellStart"/>
             <w:r>
               <w:rPr>
                 <w:rFonts w:cs="Latha"/>
@@ -1527,40 +1376,27 @@
               </w:rPr>
               <w:t>Padam</w:t>
             </w:r>
-            <w:proofErr w:type="spellEnd"/>
-          </w:p>
-          <w:p>
-            <w:pPr>
-              <w:spacing w:before="0" w:line="240" w:lineRule="auto"/>
-              <w:rPr>
-                <w:rFonts w:cs="Latha"/>
-                <w:b/>
-                <w:sz w:val="28"/>
-                <w:szCs w:val="28"/>
-                <w:lang w:bidi="ta-IN"/>
-              </w:rPr>
-            </w:pPr>
-            <w:proofErr w:type="spellStart"/>
-            <w:r>
-              <w:rPr>
-                <w:rFonts w:cs="Latha"/>
-                <w:b/>
-                <w:sz w:val="28"/>
-                <w:szCs w:val="28"/>
-                <w:lang w:bidi="ta-IN"/>
-              </w:rPr>
-              <w:t>Padam</w:t>
-            </w:r>
-            <w:proofErr w:type="spellEnd"/>
-            <w:r>
-              <w:rPr>
-                <w:rFonts w:cs="Latha"/>
-                <w:b/>
-                <w:sz w:val="28"/>
-                <w:szCs w:val="28"/>
-                <w:lang w:bidi="ta-IN"/>
-              </w:rPr>
-              <w:t xml:space="preserve"> </w:t>
+          </w:p>
+          <w:p>
+            <w:pPr>
+              <w:spacing w:before="0" w:line="240" w:lineRule="auto"/>
+              <w:rPr>
+                <w:rFonts w:cs="Latha"/>
+                <w:b/>
+                <w:sz w:val="28"/>
+                <w:szCs w:val="28"/>
+                <w:lang w:bidi="ta-IN"/>
+              </w:rPr>
+            </w:pPr>
+            <w:r>
+              <w:rPr>
+                <w:rFonts w:cs="Latha"/>
+                <w:b/>
+                <w:sz w:val="28"/>
+                <w:szCs w:val="28"/>
+                <w:lang w:bidi="ta-IN"/>
+              </w:rPr>
+              <w:t xml:space="preserve">Padam </w:t>
             </w:r>
             <w:r>
               <w:rPr>
@@ -1593,27 +1429,15 @@
                 <w:lang w:bidi="ta-IN"/>
               </w:rPr>
             </w:pPr>
-            <w:proofErr w:type="spellStart"/>
-            <w:r>
-              <w:rPr>
-                <w:rFonts w:cs="Latha"/>
-                <w:b/>
-                <w:sz w:val="28"/>
-                <w:szCs w:val="28"/>
-                <w:lang w:bidi="ta-IN"/>
-              </w:rPr>
-              <w:t>Panchaati</w:t>
-            </w:r>
-            <w:proofErr w:type="spellEnd"/>
-            <w:r>
-              <w:rPr>
-                <w:rFonts w:cs="Latha"/>
-                <w:b/>
-                <w:sz w:val="28"/>
-                <w:szCs w:val="28"/>
-                <w:lang w:bidi="ta-IN"/>
-              </w:rPr>
-              <w:t xml:space="preserve"> No. - </w:t>
+            <w:r>
+              <w:rPr>
+                <w:rFonts w:cs="Latha"/>
+                <w:b/>
+                <w:sz w:val="28"/>
+                <w:szCs w:val="28"/>
+                <w:lang w:bidi="ta-IN"/>
+              </w:rPr>
+              <w:t xml:space="preserve">Panchaati No. - </w:t>
             </w:r>
             <w:r>
               <w:rPr>
@@ -2041,7 +1865,6 @@
               </w:rPr>
               <w:t xml:space="preserve"> - </w:t>
             </w:r>
-            <w:proofErr w:type="spellStart"/>
             <w:r>
               <w:rPr>
                 <w:rFonts w:cs="Latha"/>
@@ -2052,7 +1875,6 @@
               </w:rPr>
               <w:t>Vaakyam</w:t>
             </w:r>
-            <w:proofErr w:type="spellEnd"/>
           </w:p>
           <w:p>
             <w:pPr>
@@ -2106,27 +1928,15 @@
                 <w:lang w:bidi="ta-IN"/>
               </w:rPr>
             </w:pPr>
-            <w:proofErr w:type="spellStart"/>
-            <w:r>
-              <w:rPr>
-                <w:rFonts w:cs="Latha"/>
-                <w:b/>
-                <w:sz w:val="28"/>
-                <w:szCs w:val="28"/>
-                <w:lang w:bidi="ta-IN"/>
-              </w:rPr>
-              <w:t>Panchaati</w:t>
-            </w:r>
-            <w:proofErr w:type="spellEnd"/>
-            <w:r>
-              <w:rPr>
-                <w:rFonts w:cs="Latha"/>
-                <w:b/>
-                <w:sz w:val="28"/>
-                <w:szCs w:val="28"/>
-                <w:lang w:bidi="ta-IN"/>
-              </w:rPr>
-              <w:t xml:space="preserve"> No. - </w:t>
+            <w:r>
+              <w:rPr>
+                <w:rFonts w:cs="Latha"/>
+                <w:b/>
+                <w:sz w:val="28"/>
+                <w:szCs w:val="28"/>
+                <w:lang w:bidi="ta-IN"/>
+              </w:rPr>
+              <w:t xml:space="preserve">Panchaati No. - </w:t>
             </w:r>
             <w:r>
               <w:rPr>
@@ -2436,7 +2246,6 @@
               </w:rPr>
               <w:t xml:space="preserve"> - </w:t>
             </w:r>
-            <w:proofErr w:type="spellStart"/>
             <w:r>
               <w:rPr>
                 <w:rFonts w:cs="Latha"/>
@@ -2447,40 +2256,27 @@
               </w:rPr>
               <w:t>Padam</w:t>
             </w:r>
-            <w:proofErr w:type="spellEnd"/>
-          </w:p>
-          <w:p>
-            <w:pPr>
-              <w:spacing w:before="0" w:line="240" w:lineRule="auto"/>
-              <w:rPr>
-                <w:rFonts w:cs="Latha"/>
-                <w:b/>
-                <w:sz w:val="28"/>
-                <w:szCs w:val="28"/>
-                <w:lang w:bidi="ta-IN"/>
-              </w:rPr>
-            </w:pPr>
-            <w:proofErr w:type="spellStart"/>
-            <w:r>
-              <w:rPr>
-                <w:rFonts w:cs="Latha"/>
-                <w:b/>
-                <w:sz w:val="28"/>
-                <w:szCs w:val="28"/>
-                <w:lang w:bidi="ta-IN"/>
-              </w:rPr>
-              <w:t>Padam</w:t>
-            </w:r>
-            <w:proofErr w:type="spellEnd"/>
-            <w:r>
-              <w:rPr>
-                <w:rFonts w:cs="Latha"/>
-                <w:b/>
-                <w:sz w:val="28"/>
-                <w:szCs w:val="28"/>
-                <w:lang w:bidi="ta-IN"/>
-              </w:rPr>
-              <w:t xml:space="preserve"> </w:t>
+          </w:p>
+          <w:p>
+            <w:pPr>
+              <w:spacing w:before="0" w:line="240" w:lineRule="auto"/>
+              <w:rPr>
+                <w:rFonts w:cs="Latha"/>
+                <w:b/>
+                <w:sz w:val="28"/>
+                <w:szCs w:val="28"/>
+                <w:lang w:bidi="ta-IN"/>
+              </w:rPr>
+            </w:pPr>
+            <w:r>
+              <w:rPr>
+                <w:rFonts w:cs="Latha"/>
+                <w:b/>
+                <w:sz w:val="28"/>
+                <w:szCs w:val="28"/>
+                <w:lang w:bidi="ta-IN"/>
+              </w:rPr>
+              <w:t xml:space="preserve">Padam </w:t>
             </w:r>
             <w:r>
               <w:rPr>
@@ -2513,27 +2309,15 @@
                 <w:lang w:bidi="ta-IN"/>
               </w:rPr>
             </w:pPr>
-            <w:proofErr w:type="spellStart"/>
-            <w:r>
-              <w:rPr>
-                <w:rFonts w:cs="Latha"/>
-                <w:b/>
-                <w:sz w:val="28"/>
-                <w:szCs w:val="28"/>
-                <w:lang w:bidi="ta-IN"/>
-              </w:rPr>
-              <w:t>Panchaati</w:t>
-            </w:r>
-            <w:proofErr w:type="spellEnd"/>
-            <w:r>
-              <w:rPr>
-                <w:rFonts w:cs="Latha"/>
-                <w:b/>
-                <w:sz w:val="28"/>
-                <w:szCs w:val="28"/>
-                <w:lang w:bidi="ta-IN"/>
-              </w:rPr>
-              <w:t xml:space="preserve"> No. - </w:t>
+            <w:r>
+              <w:rPr>
+                <w:rFonts w:cs="Latha"/>
+                <w:b/>
+                <w:sz w:val="28"/>
+                <w:szCs w:val="28"/>
+                <w:lang w:bidi="ta-IN"/>
+              </w:rPr>
+              <w:t xml:space="preserve">Panchaati No. - </w:t>
             </w:r>
             <w:r>
               <w:rPr>
@@ -2859,7 +2643,6 @@
               </w:rPr>
               <w:t xml:space="preserve"> - </w:t>
             </w:r>
-            <w:proofErr w:type="spellStart"/>
             <w:r>
               <w:rPr>
                 <w:rFonts w:cs="Latha"/>
@@ -2870,7 +2653,6 @@
               </w:rPr>
               <w:t>Vaakyam</w:t>
             </w:r>
-            <w:proofErr w:type="spellEnd"/>
           </w:p>
           <w:p>
             <w:pPr>
@@ -2924,27 +2706,15 @@
                 <w:lang w:bidi="ta-IN"/>
               </w:rPr>
             </w:pPr>
-            <w:proofErr w:type="spellStart"/>
-            <w:r>
-              <w:rPr>
-                <w:rFonts w:cs="Latha"/>
-                <w:b/>
-                <w:sz w:val="28"/>
-                <w:szCs w:val="28"/>
-                <w:lang w:bidi="ta-IN"/>
-              </w:rPr>
-              <w:t>Panchaati</w:t>
-            </w:r>
-            <w:proofErr w:type="spellEnd"/>
-            <w:r>
-              <w:rPr>
-                <w:rFonts w:cs="Latha"/>
-                <w:b/>
-                <w:sz w:val="28"/>
-                <w:szCs w:val="28"/>
-                <w:lang w:bidi="ta-IN"/>
-              </w:rPr>
-              <w:t xml:space="preserve"> No. - </w:t>
+            <w:r>
+              <w:rPr>
+                <w:rFonts w:cs="Latha"/>
+                <w:b/>
+                <w:sz w:val="28"/>
+                <w:szCs w:val="28"/>
+                <w:lang w:bidi="ta-IN"/>
+              </w:rPr>
+              <w:t xml:space="preserve">Panchaati No. - </w:t>
             </w:r>
             <w:r>
               <w:rPr>
@@ -3202,7 +2972,6 @@
               </w:rPr>
               <w:t xml:space="preserve"> - </w:t>
             </w:r>
-            <w:proofErr w:type="spellStart"/>
             <w:r>
               <w:rPr>
                 <w:rFonts w:cs="Latha"/>
@@ -3213,40 +2982,27 @@
               </w:rPr>
               <w:t>Padam</w:t>
             </w:r>
-            <w:proofErr w:type="spellEnd"/>
-          </w:p>
-          <w:p>
-            <w:pPr>
-              <w:spacing w:before="0" w:line="240" w:lineRule="auto"/>
-              <w:rPr>
-                <w:rFonts w:cs="Latha"/>
-                <w:b/>
-                <w:sz w:val="28"/>
-                <w:szCs w:val="28"/>
-                <w:lang w:bidi="ta-IN"/>
-              </w:rPr>
-            </w:pPr>
-            <w:proofErr w:type="spellStart"/>
-            <w:r>
-              <w:rPr>
-                <w:rFonts w:cs="Latha"/>
-                <w:b/>
-                <w:sz w:val="28"/>
-                <w:szCs w:val="28"/>
-                <w:lang w:bidi="ta-IN"/>
-              </w:rPr>
-              <w:t>Padam</w:t>
-            </w:r>
-            <w:proofErr w:type="spellEnd"/>
-            <w:r>
-              <w:rPr>
-                <w:rFonts w:cs="Latha"/>
-                <w:b/>
-                <w:sz w:val="28"/>
-                <w:szCs w:val="28"/>
-                <w:lang w:bidi="ta-IN"/>
-              </w:rPr>
-              <w:t xml:space="preserve"> </w:t>
+          </w:p>
+          <w:p>
+            <w:pPr>
+              <w:spacing w:before="0" w:line="240" w:lineRule="auto"/>
+              <w:rPr>
+                <w:rFonts w:cs="Latha"/>
+                <w:b/>
+                <w:sz w:val="28"/>
+                <w:szCs w:val="28"/>
+                <w:lang w:bidi="ta-IN"/>
+              </w:rPr>
+            </w:pPr>
+            <w:r>
+              <w:rPr>
+                <w:rFonts w:cs="Latha"/>
+                <w:b/>
+                <w:sz w:val="28"/>
+                <w:szCs w:val="28"/>
+                <w:lang w:bidi="ta-IN"/>
+              </w:rPr>
+              <w:t xml:space="preserve">Padam </w:t>
             </w:r>
             <w:r>
               <w:rPr>
@@ -3279,27 +3035,15 @@
                 <w:lang w:bidi="ta-IN"/>
               </w:rPr>
             </w:pPr>
-            <w:proofErr w:type="spellStart"/>
-            <w:r>
-              <w:rPr>
-                <w:rFonts w:cs="Latha"/>
-                <w:b/>
-                <w:sz w:val="28"/>
-                <w:szCs w:val="28"/>
-                <w:lang w:bidi="ta-IN"/>
-              </w:rPr>
-              <w:t>Panchaati</w:t>
-            </w:r>
-            <w:proofErr w:type="spellEnd"/>
-            <w:r>
-              <w:rPr>
-                <w:rFonts w:cs="Latha"/>
-                <w:b/>
-                <w:sz w:val="28"/>
-                <w:szCs w:val="28"/>
-                <w:lang w:bidi="ta-IN"/>
-              </w:rPr>
-              <w:t xml:space="preserve"> No. - </w:t>
+            <w:r>
+              <w:rPr>
+                <w:rFonts w:cs="Latha"/>
+                <w:b/>
+                <w:sz w:val="28"/>
+                <w:szCs w:val="28"/>
+                <w:lang w:bidi="ta-IN"/>
+              </w:rPr>
+              <w:t xml:space="preserve">Panchaati No. - </w:t>
             </w:r>
             <w:r>
               <w:rPr>
@@ -3721,51 +3465,7 @@
           <w:szCs w:val="32"/>
           <w:u w:val="single"/>
         </w:rPr>
-        <w:t xml:space="preserve">TS </w:t>
-      </w:r>
-      <w:proofErr w:type="spellStart"/>
-      <w:r>
-        <w:rPr>
-          <w:b/>
-          <w:bCs/>
-          <w:sz w:val="32"/>
-          <w:szCs w:val="32"/>
-          <w:u w:val="single"/>
-        </w:rPr>
-        <w:t>Pada</w:t>
-      </w:r>
-      <w:proofErr w:type="spellEnd"/>
-      <w:r>
-        <w:rPr>
-          <w:b/>
-          <w:bCs/>
-          <w:sz w:val="32"/>
-          <w:szCs w:val="32"/>
-          <w:u w:val="single"/>
-        </w:rPr>
-        <w:t xml:space="preserve"> </w:t>
-      </w:r>
-      <w:proofErr w:type="spellStart"/>
-      <w:r>
-        <w:rPr>
-          <w:b/>
-          <w:bCs/>
-          <w:sz w:val="32"/>
-          <w:szCs w:val="32"/>
-          <w:u w:val="single"/>
-        </w:rPr>
-        <w:t>Paatam</w:t>
-      </w:r>
-      <w:proofErr w:type="spellEnd"/>
-      <w:r>
-        <w:rPr>
-          <w:b/>
-          <w:bCs/>
-          <w:sz w:val="32"/>
-          <w:szCs w:val="32"/>
-          <w:u w:val="single"/>
-        </w:rPr>
-        <w:t xml:space="preserve"> – TS 5.1 Sanskrit corrections – Observed till </w:t>
+        <w:t xml:space="preserve">TS Pada Paatam – TS 5.1 Sanskrit corrections – Observed till </w:t>
       </w:r>
       <w:r>
         <w:rPr>
@@ -3823,12 +3523,16 @@
               <w:spacing w:before="0" w:line="240" w:lineRule="auto"/>
               <w:jc w:val="center"/>
               <w:rPr>
+                <w:b/>
+                <w:bCs/>
                 <w:sz w:val="32"/>
                 <w:szCs w:val="32"/>
               </w:rPr>
             </w:pPr>
             <w:r>
               <w:rPr>
+                <w:b/>
+                <w:bCs/>
                 <w:sz w:val="32"/>
                 <w:szCs w:val="32"/>
               </w:rPr>
@@ -3840,12 +3544,16 @@
               <w:spacing w:before="0" w:line="240" w:lineRule="auto"/>
               <w:jc w:val="center"/>
               <w:rPr>
+                <w:b/>
+                <w:bCs/>
                 <w:sz w:val="32"/>
                 <w:szCs w:val="32"/>
               </w:rPr>
             </w:pPr>
             <w:r>
               <w:rPr>
+                <w:b/>
+                <w:bCs/>
                 <w:sz w:val="32"/>
                 <w:szCs w:val="32"/>
               </w:rPr>
@@ -3862,12 +3570,16 @@
               <w:spacing w:before="0" w:line="240" w:lineRule="auto"/>
               <w:jc w:val="center"/>
               <w:rPr>
+                <w:b/>
+                <w:bCs/>
                 <w:sz w:val="32"/>
                 <w:szCs w:val="32"/>
               </w:rPr>
             </w:pPr>
             <w:r>
               <w:rPr>
+                <w:b/>
+                <w:bCs/>
                 <w:sz w:val="32"/>
                 <w:szCs w:val="32"/>
               </w:rPr>
@@ -3885,12 +3597,16 @@
               <w:ind w:right="-18"/>
               <w:jc w:val="center"/>
               <w:rPr>
+                <w:b/>
+                <w:bCs/>
                 <w:sz w:val="32"/>
                 <w:szCs w:val="32"/>
               </w:rPr>
             </w:pPr>
             <w:r>
               <w:rPr>
+                <w:b/>
+                <w:bCs/>
                 <w:sz w:val="32"/>
                 <w:szCs w:val="32"/>
               </w:rPr>
@@ -3912,14 +3628,18 @@
               <w:spacing w:before="0" w:line="240" w:lineRule="auto"/>
               <w:rPr>
                 <w:rFonts w:cs="Latha"/>
-                <w:sz w:val="28"/>
-                <w:szCs w:val="28"/>
-                <w:lang w:bidi="ta-IN"/>
-              </w:rPr>
-            </w:pPr>
-            <w:r>
-              <w:rPr>
-                <w:rFonts w:cs="Latha"/>
+                <w:b/>
+                <w:bCs/>
+                <w:sz w:val="28"/>
+                <w:szCs w:val="28"/>
+                <w:lang w:bidi="ta-IN"/>
+              </w:rPr>
+            </w:pPr>
+            <w:r>
+              <w:rPr>
+                <w:rFonts w:cs="Latha"/>
+                <w:b/>
+                <w:bCs/>
                 <w:sz w:val="28"/>
                 <w:szCs w:val="28"/>
                 <w:lang w:bidi="ta-IN"/>
@@ -3929,84 +3649,74 @@
             <w:r>
               <w:rPr>
                 <w:rFonts w:cs="Latha"/>
-                <w:sz w:val="28"/>
-                <w:szCs w:val="28"/>
-                <w:lang w:bidi="ta-IN"/>
-              </w:rPr>
-              <w:t xml:space="preserve">.1 – </w:t>
-            </w:r>
-            <w:proofErr w:type="spellStart"/>
-            <w:r>
-              <w:rPr>
-                <w:rFonts w:cs="Latha"/>
-                <w:sz w:val="28"/>
-                <w:szCs w:val="28"/>
-                <w:lang w:bidi="ta-IN"/>
-              </w:rPr>
-              <w:t>Padam</w:t>
-            </w:r>
-            <w:proofErr w:type="spellEnd"/>
-          </w:p>
-          <w:p>
-            <w:pPr>
-              <w:spacing w:before="0" w:line="240" w:lineRule="auto"/>
-              <w:rPr>
-                <w:rFonts w:cs="Latha"/>
-                <w:sz w:val="28"/>
-                <w:szCs w:val="28"/>
-                <w:lang w:bidi="ta-IN"/>
-              </w:rPr>
-            </w:pPr>
-            <w:proofErr w:type="spellStart"/>
-            <w:r>
-              <w:rPr>
-                <w:rFonts w:cs="Latha"/>
-                <w:sz w:val="28"/>
-                <w:szCs w:val="28"/>
-                <w:lang w:bidi="ta-IN"/>
-              </w:rPr>
-              <w:t>Padam</w:t>
-            </w:r>
-            <w:proofErr w:type="spellEnd"/>
-            <w:r>
-              <w:rPr>
-                <w:rFonts w:cs="Latha"/>
-                <w:sz w:val="28"/>
-                <w:szCs w:val="28"/>
-                <w:lang w:bidi="ta-IN"/>
-              </w:rPr>
-              <w:t xml:space="preserve"> No. 43</w:t>
-            </w:r>
-          </w:p>
-          <w:p>
-            <w:pPr>
-              <w:spacing w:before="0" w:line="240" w:lineRule="auto"/>
-              <w:rPr>
-                <w:rFonts w:cs="Latha"/>
-                <w:sz w:val="28"/>
-                <w:szCs w:val="28"/>
-                <w:lang w:bidi="ta-IN"/>
-              </w:rPr>
-            </w:pPr>
-            <w:proofErr w:type="spellStart"/>
-            <w:r>
-              <w:rPr>
-                <w:rFonts w:cs="Latha"/>
-                <w:sz w:val="28"/>
-                <w:szCs w:val="28"/>
-                <w:lang w:bidi="ta-IN"/>
-              </w:rPr>
-              <w:t>Panchaati</w:t>
-            </w:r>
-            <w:proofErr w:type="spellEnd"/>
-            <w:r>
-              <w:rPr>
-                <w:rFonts w:cs="Latha"/>
-                <w:sz w:val="28"/>
-                <w:szCs w:val="28"/>
-                <w:lang w:bidi="ta-IN"/>
-              </w:rPr>
-              <w:t xml:space="preserve">  No. 1</w:t>
+                <w:b/>
+                <w:bCs/>
+                <w:sz w:val="28"/>
+                <w:szCs w:val="28"/>
+                <w:lang w:bidi="ta-IN"/>
+              </w:rPr>
+              <w:t>.1 – Padam</w:t>
+            </w:r>
+          </w:p>
+          <w:p>
+            <w:pPr>
+              <w:spacing w:before="0" w:line="240" w:lineRule="auto"/>
+              <w:rPr>
+                <w:rFonts w:cs="Latha"/>
+                <w:b/>
+                <w:bCs/>
+                <w:sz w:val="28"/>
+                <w:szCs w:val="28"/>
+                <w:lang w:bidi="ta-IN"/>
+              </w:rPr>
+            </w:pPr>
+            <w:r>
+              <w:rPr>
+                <w:rFonts w:cs="Latha"/>
+                <w:b/>
+                <w:bCs/>
+                <w:sz w:val="28"/>
+                <w:szCs w:val="28"/>
+                <w:lang w:bidi="ta-IN"/>
+              </w:rPr>
+              <w:t>Padam No. 43</w:t>
+            </w:r>
+          </w:p>
+          <w:p>
+            <w:pPr>
+              <w:spacing w:before="0" w:line="240" w:lineRule="auto"/>
+              <w:rPr>
+                <w:rFonts w:cs="Latha"/>
+                <w:b/>
+                <w:bCs/>
+                <w:sz w:val="28"/>
+                <w:szCs w:val="28"/>
+                <w:lang w:bidi="ta-IN"/>
+              </w:rPr>
+            </w:pPr>
+            <w:proofErr w:type="gramStart"/>
+            <w:r>
+              <w:rPr>
+                <w:rFonts w:cs="Latha"/>
+                <w:b/>
+                <w:bCs/>
+                <w:sz w:val="28"/>
+                <w:szCs w:val="28"/>
+                <w:lang w:bidi="ta-IN"/>
+              </w:rPr>
+              <w:t>Panchaati  No.</w:t>
+            </w:r>
+            <w:proofErr w:type="gramEnd"/>
+            <w:r>
+              <w:rPr>
+                <w:rFonts w:cs="Latha"/>
+                <w:b/>
+                <w:bCs/>
+                <w:sz w:val="28"/>
+                <w:szCs w:val="28"/>
+                <w:lang w:bidi="ta-IN"/>
+              </w:rPr>
+              <w:t xml:space="preserve"> 1</w:t>
             </w:r>
           </w:p>
         </w:tc>
@@ -4269,65 +3979,53 @@
               <w:spacing w:before="0" w:line="240" w:lineRule="auto"/>
               <w:rPr>
                 <w:rFonts w:cs="Latha"/>
-                <w:sz w:val="28"/>
-                <w:szCs w:val="28"/>
-                <w:lang w:bidi="ta-IN"/>
-              </w:rPr>
-            </w:pPr>
-            <w:r>
-              <w:rPr>
-                <w:rFonts w:cs="Latha"/>
-                <w:sz w:val="28"/>
-                <w:szCs w:val="28"/>
-                <w:lang w:bidi="ta-IN"/>
-              </w:rPr>
-              <w:t xml:space="preserve">5.1.1.2 – </w:t>
-            </w:r>
-            <w:proofErr w:type="spellStart"/>
-            <w:r>
-              <w:rPr>
-                <w:rFonts w:cs="Latha"/>
-                <w:sz w:val="28"/>
-                <w:szCs w:val="28"/>
-                <w:lang w:bidi="ta-IN"/>
-              </w:rPr>
-              <w:t>Padam</w:t>
-            </w:r>
-            <w:proofErr w:type="spellEnd"/>
-          </w:p>
-          <w:p>
-            <w:pPr>
-              <w:spacing w:before="0" w:line="240" w:lineRule="auto"/>
-              <w:rPr>
-                <w:rFonts w:cs="Latha"/>
-                <w:sz w:val="28"/>
-                <w:szCs w:val="28"/>
-                <w:lang w:bidi="ta-IN"/>
-              </w:rPr>
-            </w:pPr>
-            <w:proofErr w:type="spellStart"/>
-            <w:r>
-              <w:rPr>
-                <w:rFonts w:cs="Latha"/>
-                <w:sz w:val="28"/>
-                <w:szCs w:val="28"/>
-                <w:lang w:bidi="ta-IN"/>
-              </w:rPr>
-              <w:t>Padam</w:t>
-            </w:r>
-            <w:proofErr w:type="spellEnd"/>
-            <w:r>
-              <w:rPr>
-                <w:rFonts w:cs="Latha"/>
-                <w:sz w:val="28"/>
-                <w:szCs w:val="28"/>
-                <w:lang w:bidi="ta-IN"/>
-              </w:rPr>
-              <w:t xml:space="preserve"> No. </w:t>
-            </w:r>
-            <w:r>
-              <w:rPr>
-                <w:rFonts w:cs="Latha"/>
+                <w:b/>
+                <w:bCs/>
+                <w:sz w:val="28"/>
+                <w:szCs w:val="28"/>
+                <w:lang w:bidi="ta-IN"/>
+              </w:rPr>
+            </w:pPr>
+            <w:r>
+              <w:rPr>
+                <w:rFonts w:cs="Latha"/>
+                <w:b/>
+                <w:bCs/>
+                <w:sz w:val="28"/>
+                <w:szCs w:val="28"/>
+                <w:lang w:bidi="ta-IN"/>
+              </w:rPr>
+              <w:t>5.1.1.2 – Padam</w:t>
+            </w:r>
+          </w:p>
+          <w:p>
+            <w:pPr>
+              <w:spacing w:before="0" w:line="240" w:lineRule="auto"/>
+              <w:rPr>
+                <w:rFonts w:cs="Latha"/>
+                <w:b/>
+                <w:bCs/>
+                <w:sz w:val="28"/>
+                <w:szCs w:val="28"/>
+                <w:lang w:bidi="ta-IN"/>
+              </w:rPr>
+            </w:pPr>
+            <w:r>
+              <w:rPr>
+                <w:rFonts w:cs="Latha"/>
+                <w:b/>
+                <w:bCs/>
+                <w:sz w:val="28"/>
+                <w:szCs w:val="28"/>
+                <w:lang w:bidi="ta-IN"/>
+              </w:rPr>
+              <w:t xml:space="preserve">Padam No. </w:t>
+            </w:r>
+            <w:r>
+              <w:rPr>
+                <w:rFonts w:cs="Latha"/>
+                <w:b/>
+                <w:bCs/>
                 <w:sz w:val="28"/>
                 <w:szCs w:val="28"/>
                 <w:lang w:bidi="ta-IN"/>
@@ -4340,30 +4038,36 @@
               <w:spacing w:before="0" w:line="240" w:lineRule="auto"/>
               <w:rPr>
                 <w:rFonts w:cs="Latha"/>
-                <w:sz w:val="28"/>
-                <w:szCs w:val="28"/>
-                <w:lang w:bidi="ta-IN"/>
-              </w:rPr>
-            </w:pPr>
-            <w:proofErr w:type="spellStart"/>
-            <w:r>
-              <w:rPr>
-                <w:rFonts w:cs="Latha"/>
-                <w:sz w:val="28"/>
-                <w:szCs w:val="28"/>
-                <w:lang w:bidi="ta-IN"/>
-              </w:rPr>
-              <w:t>Panchaati</w:t>
-            </w:r>
-            <w:proofErr w:type="spellEnd"/>
-            <w:r>
-              <w:rPr>
-                <w:rFonts w:cs="Latha"/>
-                <w:sz w:val="28"/>
-                <w:szCs w:val="28"/>
-                <w:lang w:bidi="ta-IN"/>
-              </w:rPr>
-              <w:t xml:space="preserve">  No. 2</w:t>
+                <w:b/>
+                <w:bCs/>
+                <w:sz w:val="28"/>
+                <w:szCs w:val="28"/>
+                <w:lang w:bidi="ta-IN"/>
+              </w:rPr>
+            </w:pPr>
+            <w:proofErr w:type="gramStart"/>
+            <w:r>
+              <w:rPr>
+                <w:rFonts w:cs="Latha"/>
+                <w:b/>
+                <w:bCs/>
+                <w:sz w:val="28"/>
+                <w:szCs w:val="28"/>
+                <w:lang w:bidi="ta-IN"/>
+              </w:rPr>
+              <w:t>Panchaati  No.</w:t>
+            </w:r>
+            <w:proofErr w:type="gramEnd"/>
+            <w:r>
+              <w:rPr>
+                <w:rFonts w:cs="Latha"/>
+                <w:b/>
+                <w:bCs/>
+                <w:sz w:val="28"/>
+                <w:szCs w:val="28"/>
+                <w:lang w:bidi="ta-IN"/>
+              </w:rPr>
+              <w:t xml:space="preserve"> 2</w:t>
             </w:r>
           </w:p>
         </w:tc>
@@ -4638,46 +4342,43 @@
               <w:spacing w:before="0" w:line="240" w:lineRule="auto"/>
               <w:rPr>
                 <w:rFonts w:cs="Latha"/>
-                <w:sz w:val="28"/>
-                <w:szCs w:val="28"/>
-                <w:lang w:bidi="ta-IN"/>
-              </w:rPr>
-            </w:pPr>
-            <w:r>
-              <w:rPr>
-                <w:rFonts w:cs="Latha"/>
+                <w:b/>
+                <w:bCs/>
+                <w:sz w:val="28"/>
+                <w:szCs w:val="28"/>
+                <w:lang w:bidi="ta-IN"/>
+              </w:rPr>
+            </w:pPr>
+            <w:r>
+              <w:rPr>
+                <w:rFonts w:cs="Latha"/>
+                <w:b/>
+                <w:bCs/>
                 <w:sz w:val="28"/>
                 <w:szCs w:val="28"/>
                 <w:lang w:bidi="ta-IN"/>
               </w:rPr>
               <w:lastRenderedPageBreak/>
-              <w:t xml:space="preserve">5.1.4.1 – </w:t>
-            </w:r>
-            <w:proofErr w:type="spellStart"/>
-            <w:r>
-              <w:rPr>
-                <w:rFonts w:cs="Latha"/>
-                <w:sz w:val="28"/>
-                <w:szCs w:val="28"/>
-                <w:lang w:bidi="ta-IN"/>
-              </w:rPr>
-              <w:t>Vaakyam</w:t>
-            </w:r>
-            <w:proofErr w:type="spellEnd"/>
-          </w:p>
-          <w:p>
-            <w:pPr>
-              <w:spacing w:before="0" w:line="240" w:lineRule="auto"/>
-              <w:rPr>
-                <w:rFonts w:cs="Latha"/>
-                <w:sz w:val="28"/>
-                <w:szCs w:val="28"/>
-                <w:lang w:bidi="ta-IN"/>
-              </w:rPr>
-            </w:pPr>
-            <w:r>
-              <w:rPr>
-                <w:rFonts w:cs="Latha"/>
+              <w:t>5.1.4.1 – Vaakyam</w:t>
+            </w:r>
+          </w:p>
+          <w:p>
+            <w:pPr>
+              <w:spacing w:before="0" w:line="240" w:lineRule="auto"/>
+              <w:rPr>
+                <w:rFonts w:cs="Latha"/>
+                <w:b/>
+                <w:bCs/>
+                <w:sz w:val="28"/>
+                <w:szCs w:val="28"/>
+                <w:lang w:bidi="ta-IN"/>
+              </w:rPr>
+            </w:pPr>
+            <w:r>
+              <w:rPr>
+                <w:rFonts w:cs="Latha"/>
+                <w:b/>
+                <w:bCs/>
                 <w:sz w:val="28"/>
                 <w:szCs w:val="28"/>
                 <w:lang w:bidi="ta-IN"/>
@@ -4690,31 +4391,37 @@
               <w:spacing w:before="0" w:line="240" w:lineRule="auto"/>
               <w:rPr>
                 <w:rFonts w:cs="Latha"/>
+                <w:b/>
+                <w:bCs/>
                 <w:sz w:val="28"/>
                 <w:szCs w:val="28"/>
                 <w:cs/>
                 <w:lang w:bidi="ta-IN"/>
               </w:rPr>
             </w:pPr>
-            <w:proofErr w:type="spellStart"/>
-            <w:r>
-              <w:rPr>
-                <w:rFonts w:cs="Latha"/>
-                <w:sz w:val="28"/>
-                <w:szCs w:val="28"/>
-                <w:lang w:bidi="ta-IN"/>
-              </w:rPr>
-              <w:t>Panchaati</w:t>
-            </w:r>
-            <w:proofErr w:type="spellEnd"/>
-            <w:r>
-              <w:rPr>
-                <w:rFonts w:cs="Latha"/>
-                <w:sz w:val="28"/>
-                <w:szCs w:val="28"/>
-                <w:lang w:bidi="ta-IN"/>
-              </w:rPr>
-              <w:t xml:space="preserve">  No. 16</w:t>
+            <w:proofErr w:type="gramStart"/>
+            <w:r>
+              <w:rPr>
+                <w:rFonts w:cs="Latha"/>
+                <w:b/>
+                <w:bCs/>
+                <w:sz w:val="28"/>
+                <w:szCs w:val="28"/>
+                <w:lang w:bidi="ta-IN"/>
+              </w:rPr>
+              <w:t>Panchaati  No.</w:t>
+            </w:r>
+            <w:proofErr w:type="gramEnd"/>
+            <w:r>
+              <w:rPr>
+                <w:rFonts w:cs="Latha"/>
+                <w:b/>
+                <w:bCs/>
+                <w:sz w:val="28"/>
+                <w:szCs w:val="28"/>
+                <w:lang w:bidi="ta-IN"/>
+              </w:rPr>
+              <w:t xml:space="preserve"> 16</w:t>
             </w:r>
           </w:p>
         </w:tc>
@@ -4903,14 +4610,18 @@
               <w:spacing w:before="0" w:line="240" w:lineRule="auto"/>
               <w:rPr>
                 <w:rFonts w:cs="Latha"/>
-                <w:sz w:val="28"/>
-                <w:szCs w:val="28"/>
-                <w:lang w:bidi="ta-IN"/>
-              </w:rPr>
-            </w:pPr>
-            <w:r>
-              <w:rPr>
-                <w:rFonts w:cs="Latha"/>
+                <w:b/>
+                <w:bCs/>
+                <w:sz w:val="28"/>
+                <w:szCs w:val="28"/>
+                <w:lang w:bidi="ta-IN"/>
+              </w:rPr>
+            </w:pPr>
+            <w:r>
+              <w:rPr>
+                <w:rFonts w:cs="Latha"/>
+                <w:b/>
+                <w:bCs/>
                 <w:sz w:val="28"/>
                 <w:szCs w:val="28"/>
                 <w:lang w:bidi="ta-IN"/>
@@ -4920,93 +4631,74 @@
             <w:r>
               <w:rPr>
                 <w:rFonts w:cs="Latha"/>
-                <w:sz w:val="28"/>
-                <w:szCs w:val="28"/>
-                <w:lang w:bidi="ta-IN"/>
-              </w:rPr>
-              <w:t xml:space="preserve"> – </w:t>
-            </w:r>
-            <w:proofErr w:type="spellStart"/>
-            <w:r>
-              <w:rPr>
-                <w:rFonts w:cs="Latha"/>
-                <w:sz w:val="28"/>
-                <w:szCs w:val="28"/>
-                <w:lang w:bidi="ta-IN"/>
-              </w:rPr>
-              <w:t>Padam</w:t>
-            </w:r>
-            <w:proofErr w:type="spellEnd"/>
-          </w:p>
-          <w:p>
-            <w:pPr>
-              <w:spacing w:before="0" w:line="240" w:lineRule="auto"/>
-              <w:rPr>
-                <w:rFonts w:cs="Latha"/>
-                <w:sz w:val="28"/>
-                <w:szCs w:val="28"/>
-                <w:lang w:bidi="ta-IN"/>
-              </w:rPr>
-            </w:pPr>
-            <w:proofErr w:type="spellStart"/>
-            <w:r>
-              <w:rPr>
-                <w:rFonts w:cs="Latha"/>
-                <w:sz w:val="28"/>
-                <w:szCs w:val="28"/>
-                <w:lang w:bidi="ta-IN"/>
-              </w:rPr>
-              <w:t>Padam</w:t>
-            </w:r>
-            <w:proofErr w:type="spellEnd"/>
-            <w:r>
-              <w:rPr>
-                <w:rFonts w:cs="Latha"/>
-                <w:sz w:val="28"/>
-                <w:szCs w:val="28"/>
-                <w:lang w:bidi="ta-IN"/>
-              </w:rPr>
-              <w:t xml:space="preserve"> No. </w:t>
-            </w:r>
-            <w:r>
-              <w:rPr>
-                <w:rFonts w:cs="Latha"/>
-                <w:sz w:val="28"/>
-                <w:szCs w:val="28"/>
-                <w:lang w:bidi="ta-IN"/>
-              </w:rPr>
-              <w:t>31</w:t>
-            </w:r>
-          </w:p>
-          <w:p>
-            <w:pPr>
-              <w:spacing w:before="0" w:line="240" w:lineRule="auto"/>
-              <w:rPr>
-                <w:rFonts w:cs="Latha"/>
-                <w:sz w:val="28"/>
-                <w:szCs w:val="28"/>
-                <w:lang w:bidi="ta-IN"/>
-              </w:rPr>
-            </w:pPr>
-            <w:proofErr w:type="spellStart"/>
-            <w:r>
-              <w:rPr>
-                <w:rFonts w:cs="Latha"/>
-                <w:sz w:val="28"/>
-                <w:szCs w:val="28"/>
-                <w:lang w:bidi="ta-IN"/>
-              </w:rPr>
-              <w:t>Panchaati</w:t>
-            </w:r>
-            <w:proofErr w:type="spellEnd"/>
-            <w:r>
-              <w:rPr>
-                <w:rFonts w:cs="Latha"/>
-                <w:sz w:val="28"/>
-                <w:szCs w:val="28"/>
-                <w:lang w:bidi="ta-IN"/>
-              </w:rPr>
-              <w:t xml:space="preserve">  No. 16</w:t>
+                <w:b/>
+                <w:bCs/>
+                <w:sz w:val="28"/>
+                <w:szCs w:val="28"/>
+                <w:lang w:bidi="ta-IN"/>
+              </w:rPr>
+              <w:t xml:space="preserve"> – Padam</w:t>
+            </w:r>
+          </w:p>
+          <w:p>
+            <w:pPr>
+              <w:spacing w:before="0" w:line="240" w:lineRule="auto"/>
+              <w:rPr>
+                <w:rFonts w:cs="Latha"/>
+                <w:b/>
+                <w:bCs/>
+                <w:sz w:val="28"/>
+                <w:szCs w:val="28"/>
+                <w:lang w:bidi="ta-IN"/>
+              </w:rPr>
+            </w:pPr>
+            <w:r>
+              <w:rPr>
+                <w:rFonts w:cs="Latha"/>
+                <w:b/>
+                <w:bCs/>
+                <w:sz w:val="28"/>
+                <w:szCs w:val="28"/>
+                <w:lang w:bidi="ta-IN"/>
+              </w:rPr>
+              <w:t>Padam No. 31</w:t>
+            </w:r>
+          </w:p>
+          <w:p>
+            <w:pPr>
+              <w:spacing w:before="0" w:line="240" w:lineRule="auto"/>
+              <w:rPr>
+                <w:rFonts w:cs="Latha"/>
+                <w:b/>
+                <w:bCs/>
+                <w:sz w:val="28"/>
+                <w:szCs w:val="28"/>
+                <w:lang w:bidi="ta-IN"/>
+              </w:rPr>
+            </w:pPr>
+            <w:proofErr w:type="gramStart"/>
+            <w:r>
+              <w:rPr>
+                <w:rFonts w:cs="Latha"/>
+                <w:b/>
+                <w:bCs/>
+                <w:sz w:val="28"/>
+                <w:szCs w:val="28"/>
+                <w:lang w:bidi="ta-IN"/>
+              </w:rPr>
+              <w:t>Panchaati  No.</w:t>
+            </w:r>
+            <w:proofErr w:type="gramEnd"/>
+            <w:r>
+              <w:rPr>
+                <w:rFonts w:cs="Latha"/>
+                <w:b/>
+                <w:bCs/>
+                <w:sz w:val="28"/>
+                <w:szCs w:val="28"/>
+                <w:lang w:bidi="ta-IN"/>
+              </w:rPr>
+              <w:t xml:space="preserve"> 16</w:t>
             </w:r>
           </w:p>
         </w:tc>
@@ -5464,113 +5156,76 @@
               <w:spacing w:before="0" w:line="240" w:lineRule="auto"/>
               <w:rPr>
                 <w:rFonts w:cs="Latha"/>
-                <w:sz w:val="28"/>
-                <w:szCs w:val="28"/>
-                <w:lang w:bidi="ta-IN"/>
-              </w:rPr>
-            </w:pPr>
-            <w:r>
-              <w:rPr>
-                <w:rFonts w:cs="Latha"/>
-                <w:sz w:val="28"/>
-                <w:szCs w:val="28"/>
-                <w:lang w:bidi="ta-IN"/>
-              </w:rPr>
-              <w:t xml:space="preserve">5.1.4.2 – </w:t>
-            </w:r>
-            <w:proofErr w:type="spellStart"/>
-            <w:r>
-              <w:rPr>
-                <w:rFonts w:cs="Latha"/>
-                <w:sz w:val="28"/>
-                <w:szCs w:val="28"/>
-                <w:lang w:bidi="ta-IN"/>
-              </w:rPr>
-              <w:t>Vaakyam</w:t>
-            </w:r>
-            <w:proofErr w:type="spellEnd"/>
-            <w:r>
-              <w:rPr>
-                <w:rFonts w:cs="Latha"/>
-                <w:sz w:val="28"/>
-                <w:szCs w:val="28"/>
-                <w:lang w:bidi="ta-IN"/>
-              </w:rPr>
-              <w:t xml:space="preserve"> (end line, </w:t>
-            </w:r>
-            <w:proofErr w:type="spellStart"/>
-            <w:r>
-              <w:rPr>
-                <w:rFonts w:cs="Latha"/>
-                <w:sz w:val="28"/>
-                <w:szCs w:val="28"/>
-                <w:lang w:bidi="ta-IN"/>
-              </w:rPr>
-              <w:t>Panchati</w:t>
-            </w:r>
-            <w:proofErr w:type="spellEnd"/>
-            <w:r>
-              <w:rPr>
-                <w:rFonts w:cs="Latha"/>
-                <w:sz w:val="28"/>
-                <w:szCs w:val="28"/>
-                <w:lang w:bidi="ta-IN"/>
-              </w:rPr>
-              <w:t xml:space="preserve"> 17)</w:t>
+                <w:b/>
+                <w:bCs/>
+                <w:sz w:val="28"/>
+                <w:szCs w:val="28"/>
+                <w:lang w:bidi="ta-IN"/>
+              </w:rPr>
+            </w:pPr>
+            <w:r>
+              <w:rPr>
+                <w:rFonts w:cs="Latha"/>
+                <w:b/>
+                <w:bCs/>
+                <w:sz w:val="28"/>
+                <w:szCs w:val="28"/>
+                <w:lang w:bidi="ta-IN"/>
+              </w:rPr>
+              <w:t>5.1.4.2 – Vaakyam (end line, Panchati 17)</w:t>
             </w:r>
           </w:p>
           <w:p>
             <w:pPr>
               <w:pStyle w:val="NoSpacing"/>
               <w:rPr>
-                <w:lang w:bidi="ta-IN"/>
-              </w:rPr>
-            </w:pPr>
-          </w:p>
-          <w:p>
-            <w:pPr>
-              <w:spacing w:before="0" w:line="240" w:lineRule="auto"/>
-              <w:rPr>
-                <w:rFonts w:cs="Latha"/>
-                <w:sz w:val="28"/>
-                <w:szCs w:val="28"/>
-                <w:lang w:bidi="ta-IN"/>
-              </w:rPr>
-            </w:pPr>
-            <w:r>
-              <w:rPr>
-                <w:rFonts w:cs="Latha"/>
-                <w:sz w:val="28"/>
-                <w:szCs w:val="28"/>
-                <w:lang w:bidi="ta-IN"/>
-              </w:rPr>
-              <w:t xml:space="preserve">5.1.4.3 – </w:t>
-            </w:r>
-            <w:proofErr w:type="spellStart"/>
-            <w:r>
-              <w:rPr>
-                <w:rFonts w:cs="Latha"/>
-                <w:sz w:val="28"/>
-                <w:szCs w:val="28"/>
-                <w:lang w:bidi="ta-IN"/>
-              </w:rPr>
-              <w:t>Vaakyam</w:t>
-            </w:r>
-            <w:proofErr w:type="spellEnd"/>
-          </w:p>
-          <w:p>
-            <w:pPr>
-              <w:spacing w:before="0" w:line="240" w:lineRule="auto"/>
-              <w:rPr>
-                <w:rFonts w:cs="Latha"/>
-                <w:sz w:val="28"/>
-                <w:szCs w:val="28"/>
-                <w:lang w:bidi="ta-IN"/>
-              </w:rPr>
-            </w:pPr>
-            <w:r>
-              <w:rPr>
-                <w:rFonts w:cs="Latha"/>
+                <w:b/>
+                <w:bCs/>
+                <w:lang w:bidi="ta-IN"/>
+              </w:rPr>
+            </w:pPr>
+          </w:p>
+          <w:p>
+            <w:pPr>
+              <w:spacing w:before="0" w:line="240" w:lineRule="auto"/>
+              <w:rPr>
+                <w:rFonts w:cs="Latha"/>
+                <w:b/>
+                <w:bCs/>
+                <w:sz w:val="28"/>
+                <w:szCs w:val="28"/>
+                <w:lang w:bidi="ta-IN"/>
+              </w:rPr>
+            </w:pPr>
+            <w:r>
+              <w:rPr>
+                <w:rFonts w:cs="Latha"/>
+                <w:b/>
+                <w:bCs/>
+                <w:sz w:val="28"/>
+                <w:szCs w:val="28"/>
+                <w:lang w:bidi="ta-IN"/>
+              </w:rPr>
+              <w:t>5.1.4.3 – Vaakyam</w:t>
+            </w:r>
+          </w:p>
+          <w:p>
+            <w:pPr>
+              <w:spacing w:before="0" w:line="240" w:lineRule="auto"/>
+              <w:rPr>
+                <w:rFonts w:cs="Latha"/>
+                <w:b/>
+                <w:bCs/>
+                <w:sz w:val="28"/>
+                <w:szCs w:val="28"/>
+                <w:lang w:bidi="ta-IN"/>
+              </w:rPr>
+            </w:pPr>
+            <w:r>
+              <w:rPr>
+                <w:rFonts w:cs="Latha"/>
+                <w:b/>
+                <w:bCs/>
                 <w:sz w:val="28"/>
                 <w:szCs w:val="28"/>
                 <w:lang w:bidi="ta-IN"/>
@@ -5583,31 +5238,37 @@
               <w:spacing w:before="0" w:line="240" w:lineRule="auto"/>
               <w:rPr>
                 <w:rFonts w:cs="Latha"/>
+                <w:b/>
+                <w:bCs/>
                 <w:sz w:val="28"/>
                 <w:szCs w:val="28"/>
                 <w:cs/>
                 <w:lang w:bidi="ta-IN"/>
               </w:rPr>
             </w:pPr>
-            <w:proofErr w:type="spellStart"/>
-            <w:r>
-              <w:rPr>
-                <w:rFonts w:cs="Latha"/>
-                <w:sz w:val="28"/>
-                <w:szCs w:val="28"/>
-                <w:lang w:bidi="ta-IN"/>
-              </w:rPr>
-              <w:t>Panchaati</w:t>
-            </w:r>
-            <w:proofErr w:type="spellEnd"/>
-            <w:r>
-              <w:rPr>
-                <w:rFonts w:cs="Latha"/>
-                <w:sz w:val="28"/>
-                <w:szCs w:val="28"/>
-                <w:lang w:bidi="ta-IN"/>
-              </w:rPr>
-              <w:t xml:space="preserve">  No. 18</w:t>
+            <w:proofErr w:type="gramStart"/>
+            <w:r>
+              <w:rPr>
+                <w:rFonts w:cs="Latha"/>
+                <w:b/>
+                <w:bCs/>
+                <w:sz w:val="28"/>
+                <w:szCs w:val="28"/>
+                <w:lang w:bidi="ta-IN"/>
+              </w:rPr>
+              <w:t>Panchaati  No.</w:t>
+            </w:r>
+            <w:proofErr w:type="gramEnd"/>
+            <w:r>
+              <w:rPr>
+                <w:rFonts w:cs="Latha"/>
+                <w:b/>
+                <w:bCs/>
+                <w:sz w:val="28"/>
+                <w:szCs w:val="28"/>
+                <w:lang w:bidi="ta-IN"/>
+              </w:rPr>
+              <w:t xml:space="preserve"> 18</w:t>
             </w:r>
           </w:p>
         </w:tc>
@@ -5999,65 +5660,53 @@
               <w:spacing w:before="0" w:line="240" w:lineRule="auto"/>
               <w:rPr>
                 <w:rFonts w:cs="Latha"/>
-                <w:sz w:val="28"/>
-                <w:szCs w:val="28"/>
-                <w:lang w:bidi="ta-IN"/>
-              </w:rPr>
-            </w:pPr>
-            <w:r>
-              <w:rPr>
-                <w:rFonts w:cs="Latha"/>
-                <w:sz w:val="28"/>
-                <w:szCs w:val="28"/>
-                <w:lang w:bidi="ta-IN"/>
-              </w:rPr>
-              <w:t xml:space="preserve">5.1.4.4 – </w:t>
-            </w:r>
-            <w:proofErr w:type="spellStart"/>
-            <w:r>
-              <w:rPr>
-                <w:rFonts w:cs="Latha"/>
-                <w:sz w:val="28"/>
-                <w:szCs w:val="28"/>
-                <w:lang w:bidi="ta-IN"/>
-              </w:rPr>
-              <w:t>Padam</w:t>
-            </w:r>
-            <w:proofErr w:type="spellEnd"/>
-          </w:p>
-          <w:p>
-            <w:pPr>
-              <w:spacing w:before="0" w:line="240" w:lineRule="auto"/>
-              <w:rPr>
-                <w:rFonts w:cs="Latha"/>
-                <w:sz w:val="28"/>
-                <w:szCs w:val="28"/>
-                <w:lang w:bidi="ta-IN"/>
-              </w:rPr>
-            </w:pPr>
-            <w:proofErr w:type="spellStart"/>
-            <w:r>
-              <w:rPr>
-                <w:rFonts w:cs="Latha"/>
-                <w:sz w:val="28"/>
-                <w:szCs w:val="28"/>
-                <w:lang w:bidi="ta-IN"/>
-              </w:rPr>
-              <w:t>Padam</w:t>
-            </w:r>
-            <w:proofErr w:type="spellEnd"/>
-            <w:r>
-              <w:rPr>
-                <w:rFonts w:cs="Latha"/>
-                <w:sz w:val="28"/>
-                <w:szCs w:val="28"/>
-                <w:lang w:bidi="ta-IN"/>
-              </w:rPr>
-              <w:t xml:space="preserve"> No. </w:t>
-            </w:r>
-            <w:r>
-              <w:rPr>
-                <w:rFonts w:cs="Latha"/>
+                <w:b/>
+                <w:bCs/>
+                <w:sz w:val="28"/>
+                <w:szCs w:val="28"/>
+                <w:lang w:bidi="ta-IN"/>
+              </w:rPr>
+            </w:pPr>
+            <w:r>
+              <w:rPr>
+                <w:rFonts w:cs="Latha"/>
+                <w:b/>
+                <w:bCs/>
+                <w:sz w:val="28"/>
+                <w:szCs w:val="28"/>
+                <w:lang w:bidi="ta-IN"/>
+              </w:rPr>
+              <w:t>5.1.4.4 – Padam</w:t>
+            </w:r>
+          </w:p>
+          <w:p>
+            <w:pPr>
+              <w:spacing w:before="0" w:line="240" w:lineRule="auto"/>
+              <w:rPr>
+                <w:rFonts w:cs="Latha"/>
+                <w:b/>
+                <w:bCs/>
+                <w:sz w:val="28"/>
+                <w:szCs w:val="28"/>
+                <w:lang w:bidi="ta-IN"/>
+              </w:rPr>
+            </w:pPr>
+            <w:r>
+              <w:rPr>
+                <w:rFonts w:cs="Latha"/>
+                <w:b/>
+                <w:bCs/>
+                <w:sz w:val="28"/>
+                <w:szCs w:val="28"/>
+                <w:lang w:bidi="ta-IN"/>
+              </w:rPr>
+              <w:t xml:space="preserve">Padam No. </w:t>
+            </w:r>
+            <w:r>
+              <w:rPr>
+                <w:rFonts w:cs="Latha"/>
+                <w:b/>
+                <w:bCs/>
                 <w:sz w:val="28"/>
                 <w:szCs w:val="28"/>
                 <w:lang w:bidi="ta-IN"/>
@@ -6070,30 +5719,36 @@
               <w:spacing w:before="0" w:line="240" w:lineRule="auto"/>
               <w:rPr>
                 <w:rFonts w:cs="Latha"/>
-                <w:sz w:val="28"/>
-                <w:szCs w:val="28"/>
-                <w:lang w:bidi="ta-IN"/>
-              </w:rPr>
-            </w:pPr>
-            <w:proofErr w:type="spellStart"/>
-            <w:r>
-              <w:rPr>
-                <w:rFonts w:cs="Latha"/>
-                <w:sz w:val="28"/>
-                <w:szCs w:val="28"/>
-                <w:lang w:bidi="ta-IN"/>
-              </w:rPr>
-              <w:t>Panchaati</w:t>
-            </w:r>
-            <w:proofErr w:type="spellEnd"/>
-            <w:r>
-              <w:rPr>
-                <w:rFonts w:cs="Latha"/>
-                <w:sz w:val="28"/>
-                <w:szCs w:val="28"/>
-                <w:lang w:bidi="ta-IN"/>
-              </w:rPr>
-              <w:t xml:space="preserve">  No. 19</w:t>
+                <w:b/>
+                <w:bCs/>
+                <w:sz w:val="28"/>
+                <w:szCs w:val="28"/>
+                <w:lang w:bidi="ta-IN"/>
+              </w:rPr>
+            </w:pPr>
+            <w:proofErr w:type="gramStart"/>
+            <w:r>
+              <w:rPr>
+                <w:rFonts w:cs="Latha"/>
+                <w:b/>
+                <w:bCs/>
+                <w:sz w:val="28"/>
+                <w:szCs w:val="28"/>
+                <w:lang w:bidi="ta-IN"/>
+              </w:rPr>
+              <w:t>Panchaati  No.</w:t>
+            </w:r>
+            <w:proofErr w:type="gramEnd"/>
+            <w:r>
+              <w:rPr>
+                <w:rFonts w:cs="Latha"/>
+                <w:b/>
+                <w:bCs/>
+                <w:sz w:val="28"/>
+                <w:szCs w:val="28"/>
+                <w:lang w:bidi="ta-IN"/>
+              </w:rPr>
+              <w:t xml:space="preserve"> 19</w:t>
             </w:r>
           </w:p>
         </w:tc>
@@ -6627,45 +6282,42 @@
               <w:spacing w:before="0" w:line="240" w:lineRule="auto"/>
               <w:rPr>
                 <w:rFonts w:cs="Latha"/>
-                <w:sz w:val="28"/>
-                <w:szCs w:val="28"/>
-                <w:lang w:bidi="ta-IN"/>
-              </w:rPr>
-            </w:pPr>
-            <w:r>
-              <w:rPr>
-                <w:rFonts w:cs="Latha"/>
-                <w:sz w:val="28"/>
-                <w:szCs w:val="28"/>
-                <w:lang w:bidi="ta-IN"/>
-              </w:rPr>
-              <w:t xml:space="preserve">5.1.9.2 – </w:t>
-            </w:r>
-            <w:proofErr w:type="spellStart"/>
-            <w:r>
-              <w:rPr>
-                <w:rFonts w:cs="Latha"/>
-                <w:sz w:val="28"/>
-                <w:szCs w:val="28"/>
-                <w:lang w:bidi="ta-IN"/>
-              </w:rPr>
-              <w:t>Vaakyam</w:t>
-            </w:r>
-            <w:proofErr w:type="spellEnd"/>
-          </w:p>
-          <w:p>
-            <w:pPr>
-              <w:spacing w:before="0" w:line="240" w:lineRule="auto"/>
-              <w:rPr>
-                <w:rFonts w:cs="Latha"/>
-                <w:sz w:val="28"/>
-                <w:szCs w:val="28"/>
-                <w:lang w:bidi="ta-IN"/>
-              </w:rPr>
-            </w:pPr>
-            <w:r>
-              <w:rPr>
-                <w:rFonts w:cs="Latha"/>
+                <w:b/>
+                <w:bCs/>
+                <w:sz w:val="28"/>
+                <w:szCs w:val="28"/>
+                <w:lang w:bidi="ta-IN"/>
+              </w:rPr>
+            </w:pPr>
+            <w:r>
+              <w:rPr>
+                <w:rFonts w:cs="Latha"/>
+                <w:b/>
+                <w:bCs/>
+                <w:sz w:val="28"/>
+                <w:szCs w:val="28"/>
+                <w:lang w:bidi="ta-IN"/>
+              </w:rPr>
+              <w:t>5.1.9.2 – Vaakyam</w:t>
+            </w:r>
+          </w:p>
+          <w:p>
+            <w:pPr>
+              <w:spacing w:before="0" w:line="240" w:lineRule="auto"/>
+              <w:rPr>
+                <w:rFonts w:cs="Latha"/>
+                <w:b/>
+                <w:bCs/>
+                <w:sz w:val="28"/>
+                <w:szCs w:val="28"/>
+                <w:lang w:bidi="ta-IN"/>
+              </w:rPr>
+            </w:pPr>
+            <w:r>
+              <w:rPr>
+                <w:rFonts w:cs="Latha"/>
+                <w:b/>
+                <w:bCs/>
                 <w:sz w:val="28"/>
                 <w:szCs w:val="28"/>
                 <w:lang w:bidi="ta-IN"/>
@@ -6678,31 +6330,37 @@
               <w:spacing w:before="0" w:line="240" w:lineRule="auto"/>
               <w:rPr>
                 <w:rFonts w:cs="Latha"/>
+                <w:b/>
+                <w:bCs/>
                 <w:sz w:val="28"/>
                 <w:szCs w:val="28"/>
                 <w:cs/>
                 <w:lang w:bidi="ta-IN"/>
               </w:rPr>
             </w:pPr>
-            <w:proofErr w:type="spellStart"/>
-            <w:r>
-              <w:rPr>
-                <w:rFonts w:cs="Latha"/>
-                <w:sz w:val="28"/>
-                <w:szCs w:val="28"/>
-                <w:lang w:bidi="ta-IN"/>
-              </w:rPr>
-              <w:t>Panchaati</w:t>
-            </w:r>
-            <w:proofErr w:type="spellEnd"/>
-            <w:r>
-              <w:rPr>
-                <w:rFonts w:cs="Latha"/>
-                <w:sz w:val="28"/>
-                <w:szCs w:val="28"/>
-                <w:lang w:bidi="ta-IN"/>
-              </w:rPr>
-              <w:t xml:space="preserve">  No. 46</w:t>
+            <w:proofErr w:type="gramStart"/>
+            <w:r>
+              <w:rPr>
+                <w:rFonts w:cs="Latha"/>
+                <w:b/>
+                <w:bCs/>
+                <w:sz w:val="28"/>
+                <w:szCs w:val="28"/>
+                <w:lang w:bidi="ta-IN"/>
+              </w:rPr>
+              <w:t>Panchaati  No.</w:t>
+            </w:r>
+            <w:proofErr w:type="gramEnd"/>
+            <w:r>
+              <w:rPr>
+                <w:rFonts w:cs="Latha"/>
+                <w:b/>
+                <w:bCs/>
+                <w:sz w:val="28"/>
+                <w:szCs w:val="28"/>
+                <w:lang w:bidi="ta-IN"/>
+              </w:rPr>
+              <w:t xml:space="preserve"> 46</w:t>
             </w:r>
           </w:p>
         </w:tc>
@@ -6966,7 +6624,23 @@
                 <w:sz w:val="32"/>
                 <w:szCs w:val="32"/>
               </w:rPr>
-              <w:t xml:space="preserve">(it is </w:t>
+              <w:t>(</w:t>
+            </w:r>
+            <w:proofErr w:type="gramStart"/>
+            <w:r>
+              <w:rPr>
+                <w:sz w:val="32"/>
+                <w:szCs w:val="32"/>
+              </w:rPr>
+              <w:t>it</w:t>
+            </w:r>
+            <w:proofErr w:type="gramEnd"/>
+            <w:r>
+              <w:rPr>
+                <w:sz w:val="32"/>
+                <w:szCs w:val="32"/>
+              </w:rPr>
+              <w:t xml:space="preserve"> is </w:t>
             </w:r>
             <w:r>
               <w:rPr>
@@ -7020,93 +6694,85 @@
               <w:spacing w:before="0" w:line="240" w:lineRule="auto"/>
               <w:rPr>
                 <w:rFonts w:cs="Latha"/>
-                <w:sz w:val="28"/>
-                <w:szCs w:val="28"/>
-                <w:lang w:bidi="ta-IN"/>
-              </w:rPr>
-            </w:pPr>
-            <w:r>
-              <w:rPr>
-                <w:rFonts w:cs="Latha"/>
+                <w:b/>
+                <w:bCs/>
+                <w:sz w:val="28"/>
+                <w:szCs w:val="28"/>
+                <w:lang w:bidi="ta-IN"/>
+              </w:rPr>
+            </w:pPr>
+            <w:r>
+              <w:rPr>
+                <w:rFonts w:cs="Latha"/>
+                <w:b/>
+                <w:bCs/>
                 <w:sz w:val="28"/>
                 <w:szCs w:val="28"/>
                 <w:lang w:bidi="ta-IN"/>
               </w:rPr>
               <w:lastRenderedPageBreak/>
-              <w:t xml:space="preserve">5.1.10.4 – </w:t>
-            </w:r>
-            <w:proofErr w:type="spellStart"/>
-            <w:r>
-              <w:rPr>
-                <w:rFonts w:cs="Latha"/>
-                <w:sz w:val="28"/>
-                <w:szCs w:val="28"/>
-                <w:lang w:bidi="ta-IN"/>
-              </w:rPr>
-              <w:t>Padam</w:t>
-            </w:r>
-            <w:proofErr w:type="spellEnd"/>
-          </w:p>
-          <w:p>
-            <w:pPr>
-              <w:spacing w:before="0" w:line="240" w:lineRule="auto"/>
-              <w:rPr>
-                <w:rFonts w:cs="Latha"/>
-                <w:sz w:val="28"/>
-                <w:szCs w:val="28"/>
-                <w:lang w:bidi="ta-IN"/>
-              </w:rPr>
-            </w:pPr>
-            <w:proofErr w:type="spellStart"/>
-            <w:r>
-              <w:rPr>
-                <w:rFonts w:cs="Latha"/>
-                <w:sz w:val="28"/>
-                <w:szCs w:val="28"/>
-                <w:lang w:bidi="ta-IN"/>
-              </w:rPr>
-              <w:t>Padam</w:t>
-            </w:r>
-            <w:proofErr w:type="spellEnd"/>
-            <w:r>
-              <w:rPr>
-                <w:rFonts w:cs="Latha"/>
-                <w:sz w:val="28"/>
-                <w:szCs w:val="28"/>
-                <w:lang w:bidi="ta-IN"/>
-              </w:rPr>
-              <w:t xml:space="preserve"> No. 50</w:t>
-            </w:r>
-          </w:p>
-          <w:p>
-            <w:pPr>
-              <w:spacing w:before="0" w:line="240" w:lineRule="auto"/>
-              <w:rPr>
-                <w:rFonts w:cs="Latha"/>
-                <w:sz w:val="28"/>
-                <w:szCs w:val="28"/>
-                <w:lang w:bidi="ta-IN"/>
-              </w:rPr>
-            </w:pPr>
-            <w:proofErr w:type="spellStart"/>
-            <w:r>
-              <w:rPr>
-                <w:rFonts w:cs="Latha"/>
-                <w:sz w:val="28"/>
-                <w:szCs w:val="28"/>
-                <w:lang w:bidi="ta-IN"/>
-              </w:rPr>
-              <w:t>Panchaati</w:t>
-            </w:r>
-            <w:proofErr w:type="spellEnd"/>
-            <w:r>
-              <w:rPr>
-                <w:rFonts w:cs="Latha"/>
-                <w:sz w:val="28"/>
-                <w:szCs w:val="28"/>
-                <w:lang w:bidi="ta-IN"/>
-              </w:rPr>
-              <w:t xml:space="preserve">  No. 54</w:t>
+              <w:t>5.1.10.4 – Padam</w:t>
+            </w:r>
+          </w:p>
+          <w:p>
+            <w:pPr>
+              <w:spacing w:before="0" w:line="240" w:lineRule="auto"/>
+              <w:rPr>
+                <w:rFonts w:cs="Latha"/>
+                <w:b/>
+                <w:bCs/>
+                <w:sz w:val="28"/>
+                <w:szCs w:val="28"/>
+                <w:lang w:bidi="ta-IN"/>
+              </w:rPr>
+            </w:pPr>
+            <w:r>
+              <w:rPr>
+                <w:rFonts w:cs="Latha"/>
+                <w:b/>
+                <w:bCs/>
+                <w:sz w:val="28"/>
+                <w:szCs w:val="28"/>
+                <w:lang w:bidi="ta-IN"/>
+              </w:rPr>
+              <w:t>Padam No. 50</w:t>
+            </w:r>
+          </w:p>
+          <w:p>
+            <w:pPr>
+              <w:spacing w:before="0" w:line="240" w:lineRule="auto"/>
+              <w:rPr>
+                <w:rFonts w:cs="Latha"/>
+                <w:b/>
+                <w:bCs/>
+                <w:sz w:val="28"/>
+                <w:szCs w:val="28"/>
+                <w:lang w:bidi="ta-IN"/>
+              </w:rPr>
+            </w:pPr>
+            <w:proofErr w:type="gramStart"/>
+            <w:r>
+              <w:rPr>
+                <w:rFonts w:cs="Latha"/>
+                <w:b/>
+                <w:bCs/>
+                <w:sz w:val="28"/>
+                <w:szCs w:val="28"/>
+                <w:lang w:bidi="ta-IN"/>
+              </w:rPr>
+              <w:t>Panchaati  No.</w:t>
+            </w:r>
+            <w:proofErr w:type="gramEnd"/>
+            <w:r>
+              <w:rPr>
+                <w:rFonts w:cs="Latha"/>
+                <w:b/>
+                <w:bCs/>
+                <w:sz w:val="28"/>
+                <w:szCs w:val="28"/>
+                <w:lang w:bidi="ta-IN"/>
+              </w:rPr>
+              <w:t xml:space="preserve"> 54</w:t>
             </w:r>
           </w:p>
         </w:tc>
@@ -7314,105 +6980,101 @@
               <w:spacing w:before="0" w:line="240" w:lineRule="auto"/>
               <w:rPr>
                 <w:rFonts w:cs="Latha"/>
-                <w:sz w:val="28"/>
-                <w:szCs w:val="28"/>
-                <w:lang w:bidi="ta-IN"/>
-              </w:rPr>
-            </w:pPr>
-            <w:r>
-              <w:rPr>
-                <w:rFonts w:cs="Latha"/>
-                <w:sz w:val="28"/>
-                <w:szCs w:val="28"/>
-                <w:lang w:bidi="ta-IN"/>
-              </w:rPr>
-              <w:t xml:space="preserve">5.1.11.2 – </w:t>
-            </w:r>
-            <w:proofErr w:type="spellStart"/>
-            <w:r>
-              <w:rPr>
-                <w:rFonts w:cs="Latha"/>
-                <w:sz w:val="28"/>
-                <w:szCs w:val="28"/>
-                <w:lang w:bidi="ta-IN"/>
-              </w:rPr>
-              <w:t>Padam</w:t>
-            </w:r>
-            <w:proofErr w:type="spellEnd"/>
-          </w:p>
-          <w:p>
-            <w:pPr>
-              <w:spacing w:before="0" w:line="240" w:lineRule="auto"/>
-              <w:rPr>
-                <w:rFonts w:cs="Latha"/>
-                <w:sz w:val="28"/>
-                <w:szCs w:val="28"/>
-                <w:lang w:bidi="ta-IN"/>
-              </w:rPr>
-            </w:pPr>
-            <w:proofErr w:type="spellStart"/>
-            <w:r>
-              <w:rPr>
-                <w:rFonts w:cs="Latha"/>
-                <w:sz w:val="28"/>
-                <w:szCs w:val="28"/>
-                <w:lang w:bidi="ta-IN"/>
-              </w:rPr>
-              <w:t>Padam</w:t>
-            </w:r>
-            <w:proofErr w:type="spellEnd"/>
-            <w:r>
-              <w:rPr>
-                <w:rFonts w:cs="Latha"/>
-                <w:sz w:val="28"/>
-                <w:szCs w:val="28"/>
-                <w:lang w:bidi="ta-IN"/>
-              </w:rPr>
-              <w:t xml:space="preserve"> No. </w:t>
-            </w:r>
-            <w:r>
-              <w:rPr>
-                <w:rFonts w:cs="Latha"/>
-                <w:sz w:val="28"/>
-                <w:szCs w:val="28"/>
-                <w:lang w:bidi="ta-IN"/>
-              </w:rPr>
-              <w:t>51</w:t>
-            </w:r>
-          </w:p>
-          <w:p>
-            <w:pPr>
-              <w:spacing w:before="0" w:line="240" w:lineRule="auto"/>
-              <w:rPr>
-                <w:rFonts w:cs="Latha"/>
-                <w:sz w:val="28"/>
-                <w:szCs w:val="28"/>
-                <w:lang w:bidi="ta-IN"/>
-              </w:rPr>
-            </w:pPr>
-            <w:proofErr w:type="spellStart"/>
-            <w:r>
-              <w:rPr>
-                <w:rFonts w:cs="Latha"/>
-                <w:sz w:val="28"/>
-                <w:szCs w:val="28"/>
-                <w:lang w:bidi="ta-IN"/>
-              </w:rPr>
-              <w:t>Panchaati</w:t>
-            </w:r>
-            <w:proofErr w:type="spellEnd"/>
-            <w:r>
-              <w:rPr>
-                <w:rFonts w:cs="Latha"/>
-                <w:sz w:val="28"/>
-                <w:szCs w:val="28"/>
-                <w:lang w:bidi="ta-IN"/>
-              </w:rPr>
-              <w:t xml:space="preserve">  No. </w:t>
-            </w:r>
-            <w:r>
-              <w:rPr>
-                <w:rFonts w:cs="Latha"/>
+                <w:b/>
+                <w:bCs/>
+                <w:sz w:val="28"/>
+                <w:szCs w:val="28"/>
+                <w:lang w:bidi="ta-IN"/>
+              </w:rPr>
+            </w:pPr>
+            <w:r>
+              <w:rPr>
+                <w:rFonts w:cs="Latha"/>
+                <w:b/>
+                <w:bCs/>
+                <w:sz w:val="28"/>
+                <w:szCs w:val="28"/>
+                <w:lang w:bidi="ta-IN"/>
+              </w:rPr>
+              <w:t>5.1.11.2 – Padam</w:t>
+            </w:r>
+          </w:p>
+          <w:p>
+            <w:pPr>
+              <w:spacing w:before="0" w:line="240" w:lineRule="auto"/>
+              <w:rPr>
+                <w:rFonts w:cs="Latha"/>
+                <w:b/>
+                <w:bCs/>
+                <w:sz w:val="28"/>
+                <w:szCs w:val="28"/>
+                <w:lang w:bidi="ta-IN"/>
+              </w:rPr>
+            </w:pPr>
+            <w:r>
+              <w:rPr>
+                <w:rFonts w:cs="Latha"/>
+                <w:b/>
+                <w:bCs/>
+                <w:sz w:val="28"/>
+                <w:szCs w:val="28"/>
+                <w:lang w:bidi="ta-IN"/>
+              </w:rPr>
+              <w:t xml:space="preserve">Padam No. </w:t>
+            </w:r>
+            <w:r>
+              <w:rPr>
+                <w:rFonts w:cs="Latha"/>
+                <w:b/>
+                <w:bCs/>
+                <w:sz w:val="28"/>
+                <w:szCs w:val="28"/>
+                <w:lang w:bidi="ta-IN"/>
+              </w:rPr>
+              <w:t>44</w:t>
+            </w:r>
+          </w:p>
+          <w:p>
+            <w:pPr>
+              <w:spacing w:before="0" w:line="240" w:lineRule="auto"/>
+              <w:rPr>
+                <w:rFonts w:cs="Latha"/>
+                <w:b/>
+                <w:bCs/>
+                <w:sz w:val="28"/>
+                <w:szCs w:val="28"/>
+                <w:lang w:bidi="ta-IN"/>
+              </w:rPr>
+            </w:pPr>
+            <w:proofErr w:type="gramStart"/>
+            <w:r>
+              <w:rPr>
+                <w:rFonts w:cs="Latha"/>
+                <w:b/>
+                <w:bCs/>
+                <w:sz w:val="28"/>
+                <w:szCs w:val="28"/>
+                <w:lang w:bidi="ta-IN"/>
+              </w:rPr>
+              <w:t>Panchaati  No.</w:t>
+            </w:r>
+            <w:proofErr w:type="gramEnd"/>
+            <w:r>
+              <w:rPr>
+                <w:rFonts w:cs="Latha"/>
+                <w:b/>
+                <w:bCs/>
+                <w:sz w:val="28"/>
+                <w:szCs w:val="28"/>
+                <w:lang w:bidi="ta-IN"/>
+              </w:rPr>
+              <w:t xml:space="preserve"> </w:t>
+            </w:r>
+            <w:r>
+              <w:rPr>
+                <w:rFonts w:cs="Latha"/>
+                <w:b/>
+                <w:bCs/>
                 <w:sz w:val="28"/>
                 <w:szCs w:val="28"/>
                 <w:lang w:bidi="ta-IN"/>
@@ -7727,66 +7389,6 @@
     </w:p>
     <w:p>
       <w:pPr>
-        <w:jc w:val="center"/>
-        <w:rPr>
-          <w:b/>
-          <w:bCs/>
-          <w:sz w:val="32"/>
-          <w:szCs w:val="32"/>
-          <w:u w:val="single"/>
-        </w:rPr>
-      </w:pPr>
-    </w:p>
-    <w:p>
-      <w:pPr>
-        <w:jc w:val="center"/>
-        <w:rPr>
-          <w:b/>
-          <w:bCs/>
-          <w:sz w:val="32"/>
-          <w:szCs w:val="32"/>
-          <w:u w:val="single"/>
-        </w:rPr>
-      </w:pPr>
-    </w:p>
-    <w:p>
-      <w:pPr>
-        <w:jc w:val="center"/>
-        <w:rPr>
-          <w:b/>
-          <w:bCs/>
-          <w:sz w:val="32"/>
-          <w:szCs w:val="32"/>
-          <w:u w:val="single"/>
-        </w:rPr>
-      </w:pPr>
-    </w:p>
-    <w:p>
-      <w:pPr>
-        <w:jc w:val="center"/>
-        <w:rPr>
-          <w:b/>
-          <w:bCs/>
-          <w:sz w:val="32"/>
-          <w:szCs w:val="32"/>
-          <w:u w:val="single"/>
-        </w:rPr>
-      </w:pPr>
-    </w:p>
-    <w:p>
-      <w:pPr>
-        <w:jc w:val="center"/>
-        <w:rPr>
-          <w:b/>
-          <w:bCs/>
-          <w:sz w:val="32"/>
-          <w:szCs w:val="32"/>
-          <w:u w:val="single"/>
-        </w:rPr>
-      </w:pPr>
-    </w:p>
-    <w:p>
-      <w:pPr>
         <w:spacing w:before="0" w:line="240" w:lineRule="auto"/>
         <w:jc w:val="center"/>
         <w:rPr>
@@ -7805,51 +7407,7 @@
           <w:szCs w:val="32"/>
           <w:u w:val="single"/>
         </w:rPr>
-        <w:t xml:space="preserve">TS </w:t>
-      </w:r>
-      <w:proofErr w:type="spellStart"/>
-      <w:r>
-        <w:rPr>
-          <w:b/>
-          <w:bCs/>
-          <w:sz w:val="32"/>
-          <w:szCs w:val="32"/>
-          <w:u w:val="single"/>
-        </w:rPr>
-        <w:t>Pada</w:t>
-      </w:r>
-      <w:proofErr w:type="spellEnd"/>
-      <w:r>
-        <w:rPr>
-          <w:b/>
-          <w:bCs/>
-          <w:sz w:val="32"/>
-          <w:szCs w:val="32"/>
-          <w:u w:val="single"/>
-        </w:rPr>
-        <w:t xml:space="preserve"> </w:t>
-      </w:r>
-      <w:proofErr w:type="spellStart"/>
-      <w:r>
-        <w:rPr>
-          <w:b/>
-          <w:bCs/>
-          <w:sz w:val="32"/>
-          <w:szCs w:val="32"/>
-          <w:u w:val="single"/>
-        </w:rPr>
-        <w:t>Paatam</w:t>
-      </w:r>
-      <w:proofErr w:type="spellEnd"/>
-      <w:r>
-        <w:rPr>
-          <w:b/>
-          <w:bCs/>
-          <w:sz w:val="32"/>
-          <w:szCs w:val="32"/>
-          <w:u w:val="single"/>
-        </w:rPr>
-        <w:t xml:space="preserve"> – TS 5.1 Sanskrit co</w:t>
+        <w:t>TS Pada Paatam – TS 5.1 Sanskrit co</w:t>
       </w:r>
       <w:r>
         <w:rPr>
@@ -7978,12 +7536,16 @@
               <w:spacing w:before="0" w:line="240" w:lineRule="auto"/>
               <w:jc w:val="center"/>
               <w:rPr>
+                <w:b/>
+                <w:bCs/>
                 <w:sz w:val="32"/>
                 <w:szCs w:val="32"/>
               </w:rPr>
             </w:pPr>
             <w:r>
               <w:rPr>
+                <w:b/>
+                <w:bCs/>
                 <w:sz w:val="32"/>
                 <w:szCs w:val="32"/>
               </w:rPr>
@@ -7995,12 +7557,16 @@
               <w:spacing w:before="0" w:line="240" w:lineRule="auto"/>
               <w:jc w:val="center"/>
               <w:rPr>
+                <w:b/>
+                <w:bCs/>
                 <w:sz w:val="32"/>
                 <w:szCs w:val="32"/>
               </w:rPr>
             </w:pPr>
             <w:r>
               <w:rPr>
+                <w:b/>
+                <w:bCs/>
                 <w:sz w:val="32"/>
                 <w:szCs w:val="32"/>
               </w:rPr>
@@ -8017,12 +7583,16 @@
               <w:spacing w:before="0" w:line="240" w:lineRule="auto"/>
               <w:jc w:val="center"/>
               <w:rPr>
+                <w:b/>
+                <w:bCs/>
                 <w:sz w:val="32"/>
                 <w:szCs w:val="32"/>
               </w:rPr>
             </w:pPr>
             <w:r>
               <w:rPr>
+                <w:b/>
+                <w:bCs/>
                 <w:sz w:val="32"/>
                 <w:szCs w:val="32"/>
               </w:rPr>
@@ -8040,12 +7610,16 @@
               <w:ind w:right="-18"/>
               <w:jc w:val="center"/>
               <w:rPr>
+                <w:b/>
+                <w:bCs/>
                 <w:sz w:val="32"/>
                 <w:szCs w:val="32"/>
               </w:rPr>
             </w:pPr>
             <w:r>
               <w:rPr>
+                <w:b/>
+                <w:bCs/>
                 <w:sz w:val="32"/>
                 <w:szCs w:val="32"/>
               </w:rPr>
@@ -8067,70 +7641,47 @@
               <w:spacing w:before="0" w:line="240" w:lineRule="auto"/>
               <w:rPr>
                 <w:rFonts w:cs="Latha"/>
-                <w:sz w:val="28"/>
-                <w:szCs w:val="28"/>
-                <w:lang w:bidi="ta-IN"/>
-              </w:rPr>
-            </w:pPr>
-            <w:r>
-              <w:rPr>
-                <w:rFonts w:cs="Latha"/>
-                <w:sz w:val="28"/>
-                <w:szCs w:val="28"/>
-                <w:lang w:bidi="ta-IN"/>
-              </w:rPr>
-              <w:t xml:space="preserve">5.1.8.1 - </w:t>
-            </w:r>
-            <w:proofErr w:type="spellStart"/>
-            <w:r>
-              <w:rPr>
-                <w:rFonts w:cs="Latha"/>
-                <w:sz w:val="28"/>
-                <w:szCs w:val="28"/>
-                <w:lang w:bidi="ta-IN"/>
-              </w:rPr>
-              <w:t>Padam</w:t>
-            </w:r>
-            <w:proofErr w:type="spellEnd"/>
-          </w:p>
-          <w:p>
-            <w:pPr>
-              <w:spacing w:before="0" w:line="240" w:lineRule="auto"/>
-              <w:rPr>
-                <w:rFonts w:cs="Latha"/>
-                <w:sz w:val="28"/>
-                <w:szCs w:val="28"/>
-                <w:lang w:bidi="ta-IN"/>
-              </w:rPr>
-            </w:pPr>
-            <w:r>
-              <w:rPr>
-                <w:rFonts w:cs="Latha"/>
-                <w:sz w:val="28"/>
-                <w:szCs w:val="28"/>
-                <w:lang w:bidi="ta-IN"/>
-              </w:rPr>
-              <w:t xml:space="preserve">39th </w:t>
-            </w:r>
-            <w:proofErr w:type="spellStart"/>
-            <w:r>
-              <w:rPr>
-                <w:rFonts w:cs="Latha"/>
-                <w:sz w:val="28"/>
-                <w:szCs w:val="28"/>
-                <w:lang w:bidi="ta-IN"/>
-              </w:rPr>
-              <w:t>Panchaati</w:t>
-            </w:r>
-            <w:proofErr w:type="spellEnd"/>
-            <w:r>
-              <w:rPr>
-                <w:rFonts w:cs="Latha"/>
-                <w:sz w:val="28"/>
-                <w:szCs w:val="28"/>
-                <w:lang w:bidi="ta-IN"/>
-              </w:rPr>
-              <w:t xml:space="preserve">  </w:t>
+                <w:b/>
+                <w:bCs/>
+                <w:sz w:val="28"/>
+                <w:szCs w:val="28"/>
+                <w:lang w:bidi="ta-IN"/>
+              </w:rPr>
+            </w:pPr>
+            <w:r>
+              <w:rPr>
+                <w:rFonts w:cs="Latha"/>
+                <w:b/>
+                <w:bCs/>
+                <w:sz w:val="28"/>
+                <w:szCs w:val="28"/>
+                <w:lang w:bidi="ta-IN"/>
+              </w:rPr>
+              <w:t>5.1.8.1 - Padam</w:t>
+            </w:r>
+          </w:p>
+          <w:p>
+            <w:pPr>
+              <w:spacing w:before="0" w:line="240" w:lineRule="auto"/>
+              <w:rPr>
+                <w:rFonts w:cs="Latha"/>
+                <w:b/>
+                <w:bCs/>
+                <w:sz w:val="28"/>
+                <w:szCs w:val="28"/>
+                <w:lang w:bidi="ta-IN"/>
+              </w:rPr>
+            </w:pPr>
+            <w:r>
+              <w:rPr>
+                <w:rFonts w:cs="Latha"/>
+                <w:b/>
+                <w:bCs/>
+                <w:sz w:val="28"/>
+                <w:szCs w:val="28"/>
+                <w:lang w:bidi="ta-IN"/>
+              </w:rPr>
+              <w:t xml:space="preserve">39th Panchaati  </w:t>
             </w:r>
           </w:p>
         </w:tc>
@@ -8594,38 +8145,32 @@
               <w:spacing w:before="0" w:line="240" w:lineRule="auto"/>
               <w:rPr>
                 <w:rFonts w:cs="Latha"/>
-                <w:sz w:val="28"/>
-                <w:szCs w:val="28"/>
-                <w:lang w:bidi="ta-IN"/>
-              </w:rPr>
-            </w:pPr>
-            <w:r>
-              <w:rPr>
-                <w:rFonts w:cs="Latha"/>
-                <w:sz w:val="28"/>
-                <w:szCs w:val="28"/>
-                <w:lang w:bidi="ta-IN"/>
-              </w:rPr>
-              <w:lastRenderedPageBreak/>
-              <w:t xml:space="preserve">5.1.8.4 - </w:t>
-            </w:r>
-            <w:proofErr w:type="spellStart"/>
-            <w:r>
-              <w:rPr>
-                <w:rFonts w:cs="Latha"/>
-                <w:sz w:val="28"/>
-                <w:szCs w:val="28"/>
-                <w:lang w:bidi="ta-IN"/>
-              </w:rPr>
-              <w:t>Vaakyam</w:t>
-            </w:r>
-            <w:proofErr w:type="spellEnd"/>
-          </w:p>
-          <w:p>
-            <w:pPr>
-              <w:spacing w:before="0" w:line="240" w:lineRule="auto"/>
-              <w:rPr>
-                <w:rFonts w:cs="Latha"/>
+                <w:b/>
+                <w:bCs/>
+                <w:sz w:val="28"/>
+                <w:szCs w:val="28"/>
+                <w:lang w:bidi="ta-IN"/>
+              </w:rPr>
+            </w:pPr>
+            <w:r>
+              <w:rPr>
+                <w:rFonts w:cs="Latha"/>
+                <w:b/>
+                <w:bCs/>
+                <w:sz w:val="28"/>
+                <w:szCs w:val="28"/>
+                <w:lang w:bidi="ta-IN"/>
+              </w:rPr>
+              <w:t>5.1.8.4 - Vaakyam</w:t>
+            </w:r>
+          </w:p>
+          <w:p>
+            <w:pPr>
+              <w:spacing w:before="0" w:line="240" w:lineRule="auto"/>
+              <w:rPr>
+                <w:rFonts w:cs="Latha"/>
+                <w:b/>
+                <w:bCs/>
                 <w:sz w:val="28"/>
                 <w:szCs w:val="28"/>
                 <w:cs/>
@@ -8635,31 +8180,13 @@
             <w:r>
               <w:rPr>
                 <w:rFonts w:cs="Latha"/>
-                <w:sz w:val="28"/>
-                <w:szCs w:val="28"/>
-                <w:lang w:bidi="ta-IN"/>
-              </w:rPr>
-              <w:t xml:space="preserve">42nd </w:t>
-            </w:r>
-            <w:proofErr w:type="spellStart"/>
-            <w:r>
-              <w:rPr>
-                <w:rFonts w:cs="Latha"/>
-                <w:sz w:val="28"/>
-                <w:szCs w:val="28"/>
-                <w:lang w:bidi="ta-IN"/>
-              </w:rPr>
-              <w:t>Panchaati</w:t>
-            </w:r>
-            <w:proofErr w:type="spellEnd"/>
-            <w:r>
-              <w:rPr>
-                <w:rFonts w:cs="Latha"/>
-                <w:sz w:val="28"/>
-                <w:szCs w:val="28"/>
-                <w:lang w:bidi="ta-IN"/>
-              </w:rPr>
-              <w:t xml:space="preserve">  </w:t>
+                <w:b/>
+                <w:bCs/>
+                <w:sz w:val="28"/>
+                <w:szCs w:val="28"/>
+                <w:lang w:bidi="ta-IN"/>
+              </w:rPr>
+              <w:t xml:space="preserve">42nd Panchaati  </w:t>
             </w:r>
           </w:p>
         </w:tc>
@@ -8847,70 +8374,48 @@
               <w:spacing w:before="0" w:line="240" w:lineRule="auto"/>
               <w:rPr>
                 <w:rFonts w:cs="Latha"/>
-                <w:sz w:val="28"/>
-                <w:szCs w:val="28"/>
-                <w:lang w:bidi="ta-IN"/>
-              </w:rPr>
-            </w:pPr>
-            <w:r>
-              <w:rPr>
-                <w:rFonts w:cs="Latha"/>
-                <w:sz w:val="28"/>
-                <w:szCs w:val="28"/>
-                <w:lang w:bidi="ta-IN"/>
-              </w:rPr>
-              <w:t xml:space="preserve">5.1.8.5 - </w:t>
-            </w:r>
-            <w:proofErr w:type="spellStart"/>
-            <w:r>
-              <w:rPr>
-                <w:rFonts w:cs="Latha"/>
-                <w:sz w:val="28"/>
-                <w:szCs w:val="28"/>
-                <w:lang w:bidi="ta-IN"/>
-              </w:rPr>
-              <w:t>Padam</w:t>
-            </w:r>
-            <w:proofErr w:type="spellEnd"/>
-          </w:p>
-          <w:p>
-            <w:pPr>
-              <w:spacing w:before="0" w:line="240" w:lineRule="auto"/>
-              <w:rPr>
-                <w:rFonts w:cs="Latha"/>
-                <w:sz w:val="28"/>
-                <w:szCs w:val="28"/>
-                <w:lang w:bidi="ta-IN"/>
-              </w:rPr>
-            </w:pPr>
-            <w:r>
-              <w:rPr>
-                <w:rFonts w:cs="Latha"/>
-                <w:sz w:val="28"/>
-                <w:szCs w:val="28"/>
-                <w:lang w:bidi="ta-IN"/>
-              </w:rPr>
-              <w:t xml:space="preserve">43rd </w:t>
-            </w:r>
-            <w:proofErr w:type="spellStart"/>
-            <w:r>
-              <w:rPr>
-                <w:rFonts w:cs="Latha"/>
-                <w:sz w:val="28"/>
-                <w:szCs w:val="28"/>
-                <w:lang w:bidi="ta-IN"/>
-              </w:rPr>
-              <w:t>Panchaati</w:t>
-            </w:r>
-            <w:proofErr w:type="spellEnd"/>
-            <w:r>
-              <w:rPr>
-                <w:rFonts w:cs="Latha"/>
-                <w:sz w:val="28"/>
-                <w:szCs w:val="28"/>
-                <w:lang w:bidi="ta-IN"/>
-              </w:rPr>
-              <w:t xml:space="preserve">  </w:t>
+                <w:b/>
+                <w:bCs/>
+                <w:sz w:val="28"/>
+                <w:szCs w:val="28"/>
+                <w:lang w:bidi="ta-IN"/>
+              </w:rPr>
+            </w:pPr>
+            <w:r>
+              <w:rPr>
+                <w:rFonts w:cs="Latha"/>
+                <w:b/>
+                <w:bCs/>
+                <w:sz w:val="28"/>
+                <w:szCs w:val="28"/>
+                <w:lang w:bidi="ta-IN"/>
+              </w:rPr>
+              <w:lastRenderedPageBreak/>
+              <w:t>5.1.8.5 - Padam</w:t>
+            </w:r>
+          </w:p>
+          <w:p>
+            <w:pPr>
+              <w:spacing w:before="0" w:line="240" w:lineRule="auto"/>
+              <w:rPr>
+                <w:rFonts w:cs="Latha"/>
+                <w:b/>
+                <w:bCs/>
+                <w:sz w:val="28"/>
+                <w:szCs w:val="28"/>
+                <w:lang w:bidi="ta-IN"/>
+              </w:rPr>
+            </w:pPr>
+            <w:r>
+              <w:rPr>
+                <w:rFonts w:cs="Latha"/>
+                <w:b/>
+                <w:bCs/>
+                <w:sz w:val="28"/>
+                <w:szCs w:val="28"/>
+                <w:lang w:bidi="ta-IN"/>
+              </w:rPr>
+              <w:t xml:space="preserve">43rd Panchaati  </w:t>
             </w:r>
           </w:p>
         </w:tc>
@@ -9382,27 +8887,7 @@
                 <w:szCs w:val="28"/>
                 <w:lang w:bidi="ta-IN"/>
               </w:rPr>
-              <w:t xml:space="preserve">lower </w:t>
-            </w:r>
-            <w:proofErr w:type="spellStart"/>
-            <w:r>
-              <w:rPr>
-                <w:rFonts w:cs="Latha"/>
-                <w:sz w:val="28"/>
-                <w:szCs w:val="28"/>
-                <w:lang w:bidi="ta-IN"/>
-              </w:rPr>
-              <w:t>swaram</w:t>
-            </w:r>
-            <w:proofErr w:type="spellEnd"/>
-            <w:r>
-              <w:rPr>
-                <w:rFonts w:cs="Latha"/>
-                <w:sz w:val="28"/>
-                <w:szCs w:val="28"/>
-                <w:lang w:bidi="ta-IN"/>
-              </w:rPr>
-              <w:t xml:space="preserve"> removed</w:t>
+              <w:t>lower swaram removed</w:t>
             </w:r>
             <w:r>
               <w:rPr>
@@ -9435,70 +8920,47 @@
               <w:spacing w:before="0" w:line="240" w:lineRule="auto"/>
               <w:rPr>
                 <w:rFonts w:cs="Latha"/>
-                <w:sz w:val="28"/>
-                <w:szCs w:val="28"/>
-                <w:lang w:bidi="ta-IN"/>
-              </w:rPr>
-            </w:pPr>
-            <w:r>
-              <w:rPr>
-                <w:rFonts w:cs="Latha"/>
-                <w:sz w:val="28"/>
-                <w:szCs w:val="28"/>
-                <w:lang w:bidi="ta-IN"/>
-              </w:rPr>
-              <w:t xml:space="preserve">5.1.9.1 - </w:t>
-            </w:r>
-            <w:proofErr w:type="spellStart"/>
-            <w:r>
-              <w:rPr>
-                <w:rFonts w:cs="Latha"/>
-                <w:sz w:val="28"/>
-                <w:szCs w:val="28"/>
-                <w:lang w:bidi="ta-IN"/>
-              </w:rPr>
-              <w:t>Padam</w:t>
-            </w:r>
-            <w:proofErr w:type="spellEnd"/>
-          </w:p>
-          <w:p>
-            <w:pPr>
-              <w:spacing w:before="0" w:line="240" w:lineRule="auto"/>
-              <w:rPr>
-                <w:rFonts w:cs="Latha"/>
-                <w:sz w:val="28"/>
-                <w:szCs w:val="28"/>
-                <w:lang w:bidi="ta-IN"/>
-              </w:rPr>
-            </w:pPr>
-            <w:r>
-              <w:rPr>
-                <w:rFonts w:cs="Latha"/>
-                <w:sz w:val="28"/>
-                <w:szCs w:val="28"/>
-                <w:lang w:bidi="ta-IN"/>
-              </w:rPr>
-              <w:t xml:space="preserve">45th </w:t>
-            </w:r>
-            <w:proofErr w:type="spellStart"/>
-            <w:r>
-              <w:rPr>
-                <w:rFonts w:cs="Latha"/>
-                <w:sz w:val="28"/>
-                <w:szCs w:val="28"/>
-                <w:lang w:bidi="ta-IN"/>
-              </w:rPr>
-              <w:t>Panchaati</w:t>
-            </w:r>
-            <w:proofErr w:type="spellEnd"/>
-            <w:r>
-              <w:rPr>
-                <w:rFonts w:cs="Latha"/>
-                <w:sz w:val="28"/>
-                <w:szCs w:val="28"/>
-                <w:lang w:bidi="ta-IN"/>
-              </w:rPr>
-              <w:t xml:space="preserve">  </w:t>
+                <w:b/>
+                <w:bCs/>
+                <w:sz w:val="28"/>
+                <w:szCs w:val="28"/>
+                <w:lang w:bidi="ta-IN"/>
+              </w:rPr>
+            </w:pPr>
+            <w:r>
+              <w:rPr>
+                <w:rFonts w:cs="Latha"/>
+                <w:b/>
+                <w:bCs/>
+                <w:sz w:val="28"/>
+                <w:szCs w:val="28"/>
+                <w:lang w:bidi="ta-IN"/>
+              </w:rPr>
+              <w:t>5.1.9.1 - Padam</w:t>
+            </w:r>
+          </w:p>
+          <w:p>
+            <w:pPr>
+              <w:spacing w:before="0" w:line="240" w:lineRule="auto"/>
+              <w:rPr>
+                <w:rFonts w:cs="Latha"/>
+                <w:b/>
+                <w:bCs/>
+                <w:sz w:val="28"/>
+                <w:szCs w:val="28"/>
+                <w:lang w:bidi="ta-IN"/>
+              </w:rPr>
+            </w:pPr>
+            <w:r>
+              <w:rPr>
+                <w:rFonts w:cs="Latha"/>
+                <w:b/>
+                <w:bCs/>
+                <w:sz w:val="28"/>
+                <w:szCs w:val="28"/>
+                <w:lang w:bidi="ta-IN"/>
+              </w:rPr>
+              <w:t xml:space="preserve">45th Panchaati  </w:t>
             </w:r>
           </w:p>
         </w:tc>
@@ -9944,37 +9406,32 @@
               <w:spacing w:before="0" w:line="240" w:lineRule="auto"/>
               <w:rPr>
                 <w:rFonts w:cs="Latha"/>
-                <w:sz w:val="28"/>
-                <w:szCs w:val="28"/>
-                <w:lang w:bidi="ta-IN"/>
-              </w:rPr>
-            </w:pPr>
-            <w:r>
-              <w:rPr>
-                <w:rFonts w:cs="Latha"/>
-                <w:sz w:val="28"/>
-                <w:szCs w:val="28"/>
-                <w:lang w:bidi="ta-IN"/>
-              </w:rPr>
-              <w:t xml:space="preserve">5.1.9.5 - </w:t>
-            </w:r>
-            <w:proofErr w:type="spellStart"/>
-            <w:r>
-              <w:rPr>
-                <w:rFonts w:cs="Latha"/>
-                <w:sz w:val="28"/>
-                <w:szCs w:val="28"/>
-                <w:lang w:bidi="ta-IN"/>
-              </w:rPr>
-              <w:t>Vaakyam</w:t>
-            </w:r>
-            <w:proofErr w:type="spellEnd"/>
-          </w:p>
-          <w:p>
-            <w:pPr>
-              <w:spacing w:before="0" w:line="240" w:lineRule="auto"/>
-              <w:rPr>
-                <w:rFonts w:cs="Latha"/>
+                <w:b/>
+                <w:bCs/>
+                <w:sz w:val="28"/>
+                <w:szCs w:val="28"/>
+                <w:lang w:bidi="ta-IN"/>
+              </w:rPr>
+            </w:pPr>
+            <w:r>
+              <w:rPr>
+                <w:rFonts w:cs="Latha"/>
+                <w:b/>
+                <w:bCs/>
+                <w:sz w:val="28"/>
+                <w:szCs w:val="28"/>
+                <w:lang w:bidi="ta-IN"/>
+              </w:rPr>
+              <w:t>5.1.9.5 - Vaakyam</w:t>
+            </w:r>
+          </w:p>
+          <w:p>
+            <w:pPr>
+              <w:spacing w:before="0" w:line="240" w:lineRule="auto"/>
+              <w:rPr>
+                <w:rFonts w:cs="Latha"/>
+                <w:b/>
+                <w:bCs/>
                 <w:sz w:val="28"/>
                 <w:szCs w:val="28"/>
                 <w:cs/>
@@ -9984,26 +9441,32 @@
             <w:r>
               <w:rPr>
                 <w:rFonts w:cs="Latha"/>
-                <w:sz w:val="28"/>
-                <w:szCs w:val="28"/>
-                <w:lang w:bidi="ta-IN"/>
-              </w:rPr>
-              <w:t xml:space="preserve">49th  </w:t>
-            </w:r>
-            <w:proofErr w:type="spellStart"/>
-            <w:r>
-              <w:rPr>
-                <w:rFonts w:cs="Latha"/>
-                <w:sz w:val="28"/>
-                <w:szCs w:val="28"/>
-                <w:lang w:bidi="ta-IN"/>
-              </w:rPr>
-              <w:t>Panchaati</w:t>
-            </w:r>
-            <w:proofErr w:type="spellEnd"/>
-            <w:r>
-              <w:rPr>
-                <w:rFonts w:cs="Latha"/>
+                <w:b/>
+                <w:bCs/>
+                <w:sz w:val="28"/>
+                <w:szCs w:val="28"/>
+                <w:lang w:bidi="ta-IN"/>
+              </w:rPr>
+              <w:t>49</w:t>
+            </w:r>
+            <w:proofErr w:type="gramStart"/>
+            <w:r>
+              <w:rPr>
+                <w:rFonts w:cs="Latha"/>
+                <w:b/>
+                <w:bCs/>
+                <w:sz w:val="28"/>
+                <w:szCs w:val="28"/>
+                <w:lang w:bidi="ta-IN"/>
+              </w:rPr>
+              <w:t>th  Panchaati</w:t>
+            </w:r>
+            <w:proofErr w:type="gramEnd"/>
+            <w:r>
+              <w:rPr>
+                <w:rFonts w:cs="Latha"/>
+                <w:b/>
+                <w:bCs/>
                 <w:sz w:val="28"/>
                 <w:szCs w:val="28"/>
                 <w:lang w:bidi="ta-IN"/>
@@ -10237,37 +9700,32 @@
               <w:spacing w:before="0" w:line="240" w:lineRule="auto"/>
               <w:rPr>
                 <w:rFonts w:cs="Latha"/>
-                <w:sz w:val="28"/>
-                <w:szCs w:val="28"/>
-                <w:lang w:bidi="ta-IN"/>
-              </w:rPr>
-            </w:pPr>
-            <w:r>
-              <w:rPr>
-                <w:rFonts w:cs="Latha"/>
-                <w:sz w:val="28"/>
-                <w:szCs w:val="28"/>
-                <w:lang w:bidi="ta-IN"/>
-              </w:rPr>
-              <w:t xml:space="preserve">5.1.11.2 - </w:t>
-            </w:r>
-            <w:proofErr w:type="spellStart"/>
-            <w:r>
-              <w:rPr>
-                <w:rFonts w:cs="Latha"/>
-                <w:sz w:val="28"/>
-                <w:szCs w:val="28"/>
-                <w:lang w:bidi="ta-IN"/>
-              </w:rPr>
-              <w:t>Vaakyam</w:t>
-            </w:r>
-            <w:proofErr w:type="spellEnd"/>
-          </w:p>
-          <w:p>
-            <w:pPr>
-              <w:spacing w:before="0" w:line="240" w:lineRule="auto"/>
-              <w:rPr>
-                <w:rFonts w:cs="Latha"/>
+                <w:b/>
+                <w:bCs/>
+                <w:sz w:val="28"/>
+                <w:szCs w:val="28"/>
+                <w:lang w:bidi="ta-IN"/>
+              </w:rPr>
+            </w:pPr>
+            <w:r>
+              <w:rPr>
+                <w:rFonts w:cs="Latha"/>
+                <w:b/>
+                <w:bCs/>
+                <w:sz w:val="28"/>
+                <w:szCs w:val="28"/>
+                <w:lang w:bidi="ta-IN"/>
+              </w:rPr>
+              <w:t>5.1.11.2 - Vaakyam</w:t>
+            </w:r>
+          </w:p>
+          <w:p>
+            <w:pPr>
+              <w:spacing w:before="0" w:line="240" w:lineRule="auto"/>
+              <w:rPr>
+                <w:rFonts w:cs="Latha"/>
+                <w:b/>
+                <w:bCs/>
                 <w:sz w:val="28"/>
                 <w:szCs w:val="28"/>
                 <w:cs/>
@@ -10277,26 +9735,32 @@
             <w:r>
               <w:rPr>
                 <w:rFonts w:cs="Latha"/>
-                <w:sz w:val="28"/>
-                <w:szCs w:val="28"/>
-                <w:lang w:bidi="ta-IN"/>
-              </w:rPr>
-              <w:t xml:space="preserve">57th  </w:t>
-            </w:r>
-            <w:proofErr w:type="spellStart"/>
-            <w:r>
-              <w:rPr>
-                <w:rFonts w:cs="Latha"/>
-                <w:sz w:val="28"/>
-                <w:szCs w:val="28"/>
-                <w:lang w:bidi="ta-IN"/>
-              </w:rPr>
-              <w:t>Panchaati</w:t>
-            </w:r>
-            <w:proofErr w:type="spellEnd"/>
-            <w:r>
-              <w:rPr>
-                <w:rFonts w:cs="Latha"/>
+                <w:b/>
+                <w:bCs/>
+                <w:sz w:val="28"/>
+                <w:szCs w:val="28"/>
+                <w:lang w:bidi="ta-IN"/>
+              </w:rPr>
+              <w:t>57</w:t>
+            </w:r>
+            <w:proofErr w:type="gramStart"/>
+            <w:r>
+              <w:rPr>
+                <w:rFonts w:cs="Latha"/>
+                <w:b/>
+                <w:bCs/>
+                <w:sz w:val="28"/>
+                <w:szCs w:val="28"/>
+                <w:lang w:bidi="ta-IN"/>
+              </w:rPr>
+              <w:t>th  Panchaati</w:t>
+            </w:r>
+            <w:proofErr w:type="gramEnd"/>
+            <w:r>
+              <w:rPr>
+                <w:rFonts w:cs="Latha"/>
+                <w:b/>
+                <w:bCs/>
                 <w:sz w:val="28"/>
                 <w:szCs w:val="28"/>
                 <w:lang w:bidi="ta-IN"/>
@@ -10390,6 +9854,7 @@
               <w:t>Uç</w:t>
             </w:r>
             <w:proofErr w:type="spellEnd"/>
+            <w:proofErr w:type="gramStart"/>
             <w:r>
               <w:rPr>
                 <w:rFonts w:ascii="BRH Malayalam Extra" w:hAnsi="BRH Malayalam Extra" w:cs="BRH Devanagari Extra"/>
@@ -10416,6 +9881,7 @@
               <w:t>ÌWûÈ</w:t>
             </w:r>
             <w:proofErr w:type="spellEnd"/>
+            <w:proofErr w:type="gramEnd"/>
             <w:r>
               <w:rPr>
                 <w:rFonts w:ascii="BRH Devanagari Extra" w:hAnsi="BRH Devanagari Extra" w:cs="BRH Devanagari Extra"/>
@@ -10666,6 +10132,42 @@
           <w:u w:val="single"/>
         </w:rPr>
       </w:pPr>
+    </w:p>
+    <w:p>
+      <w:pPr>
+        <w:jc w:val="center"/>
+        <w:rPr>
+          <w:b/>
+          <w:bCs/>
+          <w:sz w:val="32"/>
+          <w:szCs w:val="32"/>
+          <w:u w:val="single"/>
+        </w:rPr>
+      </w:pPr>
+    </w:p>
+    <w:p>
+      <w:pPr>
+        <w:jc w:val="center"/>
+        <w:rPr>
+          <w:b/>
+          <w:bCs/>
+          <w:sz w:val="32"/>
+          <w:szCs w:val="32"/>
+          <w:u w:val="single"/>
+        </w:rPr>
+      </w:pPr>
+    </w:p>
+    <w:p>
+      <w:pPr>
+        <w:jc w:val="center"/>
+        <w:rPr>
+          <w:b/>
+          <w:bCs/>
+          <w:sz w:val="32"/>
+          <w:szCs w:val="32"/>
+          <w:u w:val="single"/>
+        </w:rPr>
+      </w:pPr>
       <w:r>
         <w:rPr>
           <w:b/>
@@ -10674,6 +10176,7 @@
           <w:szCs w:val="32"/>
           <w:u w:val="single"/>
         </w:rPr>
+        <w:lastRenderedPageBreak/>
         <w:t>TS</w:t>
       </w:r>
       <w:r>
@@ -10684,42 +10187,8 @@
           <w:szCs w:val="32"/>
           <w:u w:val="single"/>
         </w:rPr>
-        <w:t xml:space="preserve"> </w:t>
+        <w:t xml:space="preserve"> Pada Paatam</w:t>
       </w:r>
-      <w:proofErr w:type="spellStart"/>
-      <w:r>
-        <w:rPr>
-          <w:b/>
-          <w:bCs/>
-          <w:sz w:val="32"/>
-          <w:szCs w:val="32"/>
-          <w:u w:val="single"/>
-        </w:rPr>
-        <w:t>Pada</w:t>
-      </w:r>
-      <w:proofErr w:type="spellEnd"/>
-      <w:r>
-        <w:rPr>
-          <w:b/>
-          <w:bCs/>
-          <w:sz w:val="32"/>
-          <w:szCs w:val="32"/>
-          <w:u w:val="single"/>
-        </w:rPr>
-        <w:t xml:space="preserve"> </w:t>
-      </w:r>
-      <w:proofErr w:type="spellStart"/>
-      <w:r>
-        <w:rPr>
-          <w:b/>
-          <w:bCs/>
-          <w:sz w:val="32"/>
-          <w:szCs w:val="32"/>
-          <w:u w:val="single"/>
-        </w:rPr>
-        <w:t>Paatam</w:t>
-      </w:r>
-      <w:proofErr w:type="spellEnd"/>
       <w:r>
         <w:rPr>
           <w:b/>
@@ -10894,7 +10363,6 @@
           <w:b/>
           <w:bCs/>
         </w:rPr>
-        <w:lastRenderedPageBreak/>
         <w:t>(ignore those which are already incorporated in your book’s version and date)</w:t>
       </w:r>
     </w:p>
@@ -10927,12 +10395,16 @@
               <w:spacing w:before="0" w:line="240" w:lineRule="auto"/>
               <w:jc w:val="center"/>
               <w:rPr>
+                <w:b/>
+                <w:bCs/>
                 <w:sz w:val="32"/>
                 <w:szCs w:val="32"/>
               </w:rPr>
             </w:pPr>
             <w:r>
               <w:rPr>
+                <w:b/>
+                <w:bCs/>
                 <w:sz w:val="32"/>
                 <w:szCs w:val="32"/>
               </w:rPr>
@@ -10944,12 +10416,16 @@
               <w:spacing w:before="0" w:line="240" w:lineRule="auto"/>
               <w:jc w:val="center"/>
               <w:rPr>
+                <w:b/>
+                <w:bCs/>
                 <w:sz w:val="32"/>
                 <w:szCs w:val="32"/>
               </w:rPr>
             </w:pPr>
             <w:r>
               <w:rPr>
+                <w:b/>
+                <w:bCs/>
                 <w:sz w:val="32"/>
                 <w:szCs w:val="32"/>
               </w:rPr>
@@ -10966,12 +10442,16 @@
               <w:spacing w:before="0" w:line="240" w:lineRule="auto"/>
               <w:jc w:val="center"/>
               <w:rPr>
+                <w:b/>
+                <w:bCs/>
                 <w:sz w:val="32"/>
                 <w:szCs w:val="32"/>
               </w:rPr>
             </w:pPr>
             <w:r>
               <w:rPr>
+                <w:b/>
+                <w:bCs/>
                 <w:sz w:val="32"/>
                 <w:szCs w:val="32"/>
               </w:rPr>
@@ -10989,12 +10469,16 @@
               <w:ind w:right="-18"/>
               <w:jc w:val="center"/>
               <w:rPr>
+                <w:b/>
+                <w:bCs/>
                 <w:sz w:val="32"/>
                 <w:szCs w:val="32"/>
               </w:rPr>
             </w:pPr>
             <w:r>
               <w:rPr>
+                <w:b/>
+                <w:bCs/>
                 <w:sz w:val="32"/>
                 <w:szCs w:val="32"/>
               </w:rPr>
@@ -11016,14 +10500,18 @@
               <w:spacing w:before="0" w:line="240" w:lineRule="auto"/>
               <w:rPr>
                 <w:rFonts w:cs="Latha"/>
-                <w:sz w:val="28"/>
-                <w:szCs w:val="28"/>
-                <w:lang w:bidi="ta-IN"/>
-              </w:rPr>
-            </w:pPr>
-            <w:r>
-              <w:rPr>
-                <w:rFonts w:cs="Latha"/>
+                <w:b/>
+                <w:bCs/>
+                <w:sz w:val="28"/>
+                <w:szCs w:val="28"/>
+                <w:lang w:bidi="ta-IN"/>
+              </w:rPr>
+            </w:pPr>
+            <w:r>
+              <w:rPr>
+                <w:rFonts w:cs="Latha"/>
+                <w:b/>
+                <w:bCs/>
                 <w:sz w:val="28"/>
                 <w:szCs w:val="28"/>
                 <w:lang w:bidi="ta-IN"/>
@@ -11033,23 +10521,14 @@
             <w:r>
               <w:rPr>
                 <w:rFonts w:cs="Latha"/>
-                <w:sz w:val="28"/>
-                <w:szCs w:val="28"/>
-                <w:lang w:bidi="ta-IN"/>
-              </w:rPr>
-              <w:t xml:space="preserve">- </w:t>
-            </w:r>
-            <w:proofErr w:type="spellStart"/>
-            <w:r>
-              <w:rPr>
-                <w:rFonts w:cs="Latha"/>
-                <w:sz w:val="28"/>
-                <w:szCs w:val="28"/>
-                <w:lang w:bidi="ta-IN"/>
-              </w:rPr>
-              <w:t>Padam</w:t>
-            </w:r>
-            <w:proofErr w:type="spellEnd"/>
+                <w:b/>
+                <w:bCs/>
+                <w:sz w:val="28"/>
+                <w:szCs w:val="28"/>
+                <w:lang w:bidi="ta-IN"/>
+              </w:rPr>
+              <w:t>- Padam</w:t>
+            </w:r>
           </w:p>
           <w:p>
             <w:pPr>
@@ -11062,10 +10541,12 @@
                 <w:lang w:bidi="ta-IN"/>
               </w:rPr>
             </w:pPr>
-            <w:proofErr w:type="spellStart"/>
-            <w:r>
-              <w:rPr>
-                <w:rFonts w:cs="Latha"/>
+            <w:proofErr w:type="gramStart"/>
+            <w:r>
+              <w:rPr>
+                <w:rFonts w:cs="Latha"/>
+                <w:b/>
+                <w:bCs/>
                 <w:sz w:val="28"/>
                 <w:szCs w:val="28"/>
                 <w:lang w:bidi="ta-IN"/>
@@ -11075,6 +10556,8 @@
             <w:r>
               <w:rPr>
                 <w:rFonts w:cs="Latha"/>
+                <w:b/>
+                <w:bCs/>
                 <w:sz w:val="28"/>
                 <w:szCs w:val="28"/>
                 <w:lang w:bidi="ta-IN"/>
@@ -11084,6 +10567,8 @@
             <w:r>
               <w:rPr>
                 <w:rFonts w:cs="Latha"/>
+                <w:b/>
+                <w:bCs/>
                 <w:sz w:val="28"/>
                 <w:szCs w:val="28"/>
                 <w:lang w:bidi="ta-IN"/>
@@ -11093,6 +10578,8 @@
             <w:r>
               <w:rPr>
                 <w:rFonts w:cs="Latha"/>
+                <w:b/>
+                <w:bCs/>
                 <w:sz w:val="28"/>
                 <w:szCs w:val="28"/>
                 <w:lang w:bidi="ta-IN"/>
@@ -11102,22 +10589,15 @@
             <w:r>
               <w:rPr>
                 <w:rFonts w:cs="Latha"/>
-                <w:sz w:val="28"/>
-                <w:szCs w:val="28"/>
-                <w:lang w:bidi="ta-IN"/>
-              </w:rPr>
-              <w:t>ati</w:t>
-            </w:r>
-            <w:proofErr w:type="spellEnd"/>
-            <w:r>
-              <w:rPr>
-                <w:rFonts w:cs="Latha"/>
-                <w:sz w:val="28"/>
-                <w:szCs w:val="28"/>
-                <w:lang w:bidi="ta-IN"/>
-              </w:rPr>
-              <w:t xml:space="preserve">  37</w:t>
-            </w:r>
+                <w:b/>
+                <w:bCs/>
+                <w:sz w:val="28"/>
+                <w:szCs w:val="28"/>
+                <w:lang w:bidi="ta-IN"/>
+              </w:rPr>
+              <w:t>ati  37</w:t>
+            </w:r>
+            <w:proofErr w:type="gramEnd"/>
           </w:p>
         </w:tc>
         <w:tc>
@@ -11364,7 +10844,8 @@
     <w:sectPr>
       <w:headerReference w:type="even" r:id="rId7"/>
       <w:headerReference w:type="default" r:id="rId8"/>
-      <w:footerReference w:type="default" r:id="rId9"/>
+      <w:footerReference w:type="even" r:id="rId9"/>
+      <w:footerReference w:type="default" r:id="rId10"/>
       <w:pgSz w:w="15840" w:h="12240" w:orient="landscape"/>
       <w:pgMar w:top="1440" w:right="1440" w:bottom="1440" w:left="1440" w:header="720" w:footer="720" w:gutter="0"/>
       <w:cols w:space="720"/>
@@ -11375,7 +10856,7 @@
 </file>
 
 <file path=word/endnotes.xml><?xml version="1.0" encoding="utf-8"?>
-<w:endnotes xmlns:wpc="http://schemas.microsoft.com/office/word/2010/wordprocessingCanvas" xmlns:cx="http://schemas.microsoft.com/office/drawing/2014/chartex" xmlns:cx1="http://schemas.microsoft.com/office/drawing/2015/9/8/chartex" xmlns:mc="http://schemas.openxmlformats.org/markup-compatibility/2006" xmlns:o="urn:schemas-microsoft-com:office:office" xmlns:r="http://schemas.openxmlformats.org/officeDocument/2006/relationships" xmlns:m="http://schemas.openxmlformats.org/officeDocument/2006/math" xmlns:v="urn:schemas-microsoft-com:vml" xmlns:wp14="http://schemas.microsoft.com/office/word/2010/wordprocessingDrawing" xmlns:wp="http://schemas.openxmlformats.org/drawingml/2006/wordprocessingDrawing" xmlns:w10="urn:schemas-microsoft-com:office:word" xmlns:w="http://schemas.openxmlformats.org/wordprocessingml/2006/main" xmlns:w14="http://schemas.microsoft.com/office/word/2010/wordml" xmlns:w15="http://schemas.microsoft.com/office/word/2012/wordml" xmlns:w16se="http://schemas.microsoft.com/office/word/2015/wordml/symex" xmlns:wpg="http://schemas.microsoft.com/office/word/2010/wordprocessingGroup" xmlns:wpi="http://schemas.microsoft.com/office/word/2010/wordprocessingInk" xmlns:wne="http://schemas.microsoft.com/office/word/2006/wordml" xmlns:wps="http://schemas.microsoft.com/office/word/2010/wordprocessingShape" mc:Ignorable="w14 w15 w16se wp14">
+<w:endnotes xmlns:wpc="http://schemas.microsoft.com/office/word/2010/wordprocessingCanvas" xmlns:cx="http://schemas.microsoft.com/office/drawing/2014/chartex" xmlns:cx1="http://schemas.microsoft.com/office/drawing/2015/9/8/chartex" xmlns:cx2="http://schemas.microsoft.com/office/drawing/2015/10/21/chartex" xmlns:cx3="http://schemas.microsoft.com/office/drawing/2016/5/9/chartex" xmlns:cx4="http://schemas.microsoft.com/office/drawing/2016/5/10/chartex" xmlns:cx5="http://schemas.microsoft.com/office/drawing/2016/5/11/chartex" xmlns:cx6="http://schemas.microsoft.com/office/drawing/2016/5/12/chartex" xmlns:cx7="http://schemas.microsoft.com/office/drawing/2016/5/13/chartex" xmlns:cx8="http://schemas.microsoft.com/office/drawing/2016/5/14/chartex" xmlns:mc="http://schemas.openxmlformats.org/markup-compatibility/2006" xmlns:aink="http://schemas.microsoft.com/office/drawing/2016/ink" xmlns:am3d="http://schemas.microsoft.com/office/drawing/2017/model3d" xmlns:o="urn:schemas-microsoft-com:office:office" xmlns:oel="http://schemas.microsoft.com/office/2019/extlst" xmlns:r="http://schemas.openxmlformats.org/officeDocument/2006/relationships" xmlns:m="http://schemas.openxmlformats.org/officeDocument/2006/math" xmlns:v="urn:schemas-microsoft-com:vml" xmlns:wp14="http://schemas.microsoft.com/office/word/2010/wordprocessingDrawing" xmlns:wp="http://schemas.openxmlformats.org/drawingml/2006/wordprocessingDrawing" xmlns:w10="urn:schemas-microsoft-com:office:word" xmlns:w="http://schemas.openxmlformats.org/wordprocessingml/2006/main" xmlns:w14="http://schemas.microsoft.com/office/word/2010/wordml" xmlns:w15="http://schemas.microsoft.com/office/word/2012/wordml" xmlns:w16cex="http://schemas.microsoft.com/office/word/2018/wordml/cex" xmlns:w16cid="http://schemas.microsoft.com/office/word/2016/wordml/cid" xmlns:w16="http://schemas.microsoft.com/office/word/2018/wordml" xmlns:w16sdtdh="http://schemas.microsoft.com/office/word/2020/wordml/sdtdatahash" xmlns:w16se="http://schemas.microsoft.com/office/word/2015/wordml/symex" xmlns:wpg="http://schemas.microsoft.com/office/word/2010/wordprocessingGroup" xmlns:wpi="http://schemas.microsoft.com/office/word/2010/wordprocessingInk" xmlns:wne="http://schemas.microsoft.com/office/word/2006/wordml" xmlns:wps="http://schemas.microsoft.com/office/word/2010/wordprocessingShape" mc:Ignorable="w14 w15 w16se w16cid w16 w16cex w16sdtdh wp14">
   <w:endnote w:type="separator" w:id="-1">
     <w:p>
       <w:pPr>
@@ -11400,12 +10881,13 @@
 </file>
 
 <file path=word/footer1.xml><?xml version="1.0" encoding="utf-8"?>
-<w:ftr xmlns:wpc="http://schemas.microsoft.com/office/word/2010/wordprocessingCanvas" xmlns:cx="http://schemas.microsoft.com/office/drawing/2014/chartex" xmlns:cx1="http://schemas.microsoft.com/office/drawing/2015/9/8/chartex" xmlns:mc="http://schemas.openxmlformats.org/markup-compatibility/2006" xmlns:o="urn:schemas-microsoft-com:office:office" xmlns:r="http://schemas.openxmlformats.org/officeDocument/2006/relationships" xmlns:m="http://schemas.openxmlformats.org/officeDocument/2006/math" xmlns:v="urn:schemas-microsoft-com:vml" xmlns:wp14="http://schemas.microsoft.com/office/word/2010/wordprocessingDrawing" xmlns:wp="http://schemas.openxmlformats.org/drawingml/2006/wordprocessingDrawing" xmlns:w10="urn:schemas-microsoft-com:office:word" xmlns:w="http://schemas.openxmlformats.org/wordprocessingml/2006/main" xmlns:w14="http://schemas.microsoft.com/office/word/2010/wordml" xmlns:w15="http://schemas.microsoft.com/office/word/2012/wordml" xmlns:w16se="http://schemas.microsoft.com/office/word/2015/wordml/symex" xmlns:wpg="http://schemas.microsoft.com/office/word/2010/wordprocessingGroup" xmlns:wpi="http://schemas.microsoft.com/office/word/2010/wordprocessingInk" xmlns:wne="http://schemas.microsoft.com/office/word/2006/wordml" xmlns:wps="http://schemas.microsoft.com/office/word/2010/wordprocessingShape" mc:Ignorable="w14 w15 w16se wp14">
+<w:ftr xmlns:wpc="http://schemas.microsoft.com/office/word/2010/wordprocessingCanvas" xmlns:cx="http://schemas.microsoft.com/office/drawing/2014/chartex" xmlns:cx1="http://schemas.microsoft.com/office/drawing/2015/9/8/chartex" xmlns:cx2="http://schemas.microsoft.com/office/drawing/2015/10/21/chartex" xmlns:cx3="http://schemas.microsoft.com/office/drawing/2016/5/9/chartex" xmlns:cx4="http://schemas.microsoft.com/office/drawing/2016/5/10/chartex" xmlns:cx5="http://schemas.microsoft.com/office/drawing/2016/5/11/chartex" xmlns:cx6="http://schemas.microsoft.com/office/drawing/2016/5/12/chartex" xmlns:cx7="http://schemas.microsoft.com/office/drawing/2016/5/13/chartex" xmlns:cx8="http://schemas.microsoft.com/office/drawing/2016/5/14/chartex" xmlns:mc="http://schemas.openxmlformats.org/markup-compatibility/2006" xmlns:aink="http://schemas.microsoft.com/office/drawing/2016/ink" xmlns:am3d="http://schemas.microsoft.com/office/drawing/2017/model3d" xmlns:o="urn:schemas-microsoft-com:office:office" xmlns:oel="http://schemas.microsoft.com/office/2019/extlst" xmlns:r="http://schemas.openxmlformats.org/officeDocument/2006/relationships" xmlns:m="http://schemas.openxmlformats.org/officeDocument/2006/math" xmlns:v="urn:schemas-microsoft-com:vml" xmlns:wp14="http://schemas.microsoft.com/office/word/2010/wordprocessingDrawing" xmlns:wp="http://schemas.openxmlformats.org/drawingml/2006/wordprocessingDrawing" xmlns:w10="urn:schemas-microsoft-com:office:word" xmlns:w="http://schemas.openxmlformats.org/wordprocessingml/2006/main" xmlns:w14="http://schemas.microsoft.com/office/word/2010/wordml" xmlns:w15="http://schemas.microsoft.com/office/word/2012/wordml" xmlns:w16cex="http://schemas.microsoft.com/office/word/2018/wordml/cex" xmlns:w16cid="http://schemas.microsoft.com/office/word/2016/wordml/cid" xmlns:w16="http://schemas.microsoft.com/office/word/2018/wordml" xmlns:w16sdtdh="http://schemas.microsoft.com/office/word/2020/wordml/sdtdatahash" xmlns:w16se="http://schemas.microsoft.com/office/word/2015/wordml/symex" xmlns:wpg="http://schemas.microsoft.com/office/word/2010/wordprocessingGroup" xmlns:wpi="http://schemas.microsoft.com/office/word/2010/wordprocessingInk" xmlns:wne="http://schemas.microsoft.com/office/word/2006/wordml" xmlns:wps="http://schemas.microsoft.com/office/word/2010/wordprocessingShape" mc:Ignorable="w14 w15 w16se w16cid w16 w16cex w16sdtdh wp14">
   <w:p>
     <w:pPr>
       <w:pBdr>
         <w:top w:val="single" w:sz="4" w:space="1" w:color="auto"/>
       </w:pBdr>
+      <w:jc w:val="right"/>
       <w:rPr>
         <w:b/>
         <w:bCs/>
@@ -11418,6 +10900,164 @@
       </w:rPr>
       <w:tab/>
     </w:r>
+    <w:r>
+      <w:rPr>
+        <w:b/>
+        <w:bCs/>
+      </w:rPr>
+      <w:t>www.</w:t>
+    </w:r>
+    <w:r>
+      <w:rPr>
+        <w:b/>
+        <w:bCs/>
+      </w:rPr>
+      <w:t>v</w:t>
+    </w:r>
+    <w:r>
+      <w:rPr>
+        <w:b/>
+        <w:bCs/>
+      </w:rPr>
+      <w:t>edavms</w:t>
+    </w:r>
+    <w:r>
+      <w:rPr>
+        <w:b/>
+        <w:bCs/>
+      </w:rPr>
+      <w:t>.in</w:t>
+    </w:r>
+    <w:r>
+      <w:rPr>
+        <w:b/>
+        <w:bCs/>
+      </w:rPr>
+      <w:tab/>
+    </w:r>
+    <w:r>
+      <w:rPr>
+        <w:b/>
+        <w:bCs/>
+      </w:rPr>
+      <w:tab/>
+      <w:t xml:space="preserve">                   </w:t>
+    </w:r>
+    <w:r>
+      <w:tab/>
+    </w:r>
+    <w:r>
+      <w:tab/>
+    </w:r>
+    <w:r>
+      <w:tab/>
+    </w:r>
+    <w:r>
+      <w:rPr>
+        <w:b/>
+        <w:bCs/>
+      </w:rPr>
+      <w:t xml:space="preserve">Page </w:t>
+    </w:r>
+    <w:r>
+      <w:rPr>
+        <w:b/>
+        <w:bCs/>
+      </w:rPr>
+      <w:fldChar w:fldCharType="begin"/>
+    </w:r>
+    <w:r>
+      <w:rPr>
+        <w:b/>
+        <w:bCs/>
+      </w:rPr>
+      <w:instrText xml:space="preserve"> PAGE </w:instrText>
+    </w:r>
+    <w:r>
+      <w:rPr>
+        <w:b/>
+        <w:bCs/>
+      </w:rPr>
+      <w:fldChar w:fldCharType="separate"/>
+    </w:r>
+    <w:r>
+      <w:rPr>
+        <w:b/>
+        <w:bCs/>
+      </w:rPr>
+      <w:t>3</w:t>
+    </w:r>
+    <w:r>
+      <w:rPr>
+        <w:b/>
+        <w:bCs/>
+      </w:rPr>
+      <w:fldChar w:fldCharType="end"/>
+    </w:r>
+    <w:r>
+      <w:rPr>
+        <w:b/>
+        <w:bCs/>
+      </w:rPr>
+      <w:t xml:space="preserve"> of </w:t>
+    </w:r>
+    <w:r>
+      <w:rPr>
+        <w:b/>
+        <w:bCs/>
+      </w:rPr>
+      <w:fldChar w:fldCharType="begin"/>
+    </w:r>
+    <w:r>
+      <w:rPr>
+        <w:b/>
+        <w:bCs/>
+      </w:rPr>
+      <w:instrText xml:space="preserve"> NUMPAGES  </w:instrText>
+    </w:r>
+    <w:r>
+      <w:rPr>
+        <w:b/>
+        <w:bCs/>
+      </w:rPr>
+      <w:fldChar w:fldCharType="separate"/>
+    </w:r>
+    <w:r>
+      <w:rPr>
+        <w:b/>
+        <w:bCs/>
+      </w:rPr>
+      <w:t>6</w:t>
+    </w:r>
+    <w:r>
+      <w:rPr>
+        <w:b/>
+        <w:bCs/>
+      </w:rPr>
+      <w:fldChar w:fldCharType="end"/>
+    </w:r>
+  </w:p>
+  <w:p>
+    <w:pPr>
+      <w:pStyle w:val="Footer"/>
+    </w:pPr>
+  </w:p>
+</w:ftr>
+</file>
+
+<file path=word/footer2.xml><?xml version="1.0" encoding="utf-8"?>
+<w:ftr xmlns:wpc="http://schemas.microsoft.com/office/word/2010/wordprocessingCanvas" xmlns:cx="http://schemas.microsoft.com/office/drawing/2014/chartex" xmlns:cx1="http://schemas.microsoft.com/office/drawing/2015/9/8/chartex" xmlns:cx2="http://schemas.microsoft.com/office/drawing/2015/10/21/chartex" xmlns:cx3="http://schemas.microsoft.com/office/drawing/2016/5/9/chartex" xmlns:cx4="http://schemas.microsoft.com/office/drawing/2016/5/10/chartex" xmlns:cx5="http://schemas.microsoft.com/office/drawing/2016/5/11/chartex" xmlns:cx6="http://schemas.microsoft.com/office/drawing/2016/5/12/chartex" xmlns:cx7="http://schemas.microsoft.com/office/drawing/2016/5/13/chartex" xmlns:cx8="http://schemas.microsoft.com/office/drawing/2016/5/14/chartex" xmlns:mc="http://schemas.openxmlformats.org/markup-compatibility/2006" xmlns:aink="http://schemas.microsoft.com/office/drawing/2016/ink" xmlns:am3d="http://schemas.microsoft.com/office/drawing/2017/model3d" xmlns:o="urn:schemas-microsoft-com:office:office" xmlns:oel="http://schemas.microsoft.com/office/2019/extlst" xmlns:r="http://schemas.openxmlformats.org/officeDocument/2006/relationships" xmlns:m="http://schemas.openxmlformats.org/officeDocument/2006/math" xmlns:v="urn:schemas-microsoft-com:vml" xmlns:wp14="http://schemas.microsoft.com/office/word/2010/wordprocessingDrawing" xmlns:wp="http://schemas.openxmlformats.org/drawingml/2006/wordprocessingDrawing" xmlns:w10="urn:schemas-microsoft-com:office:word" xmlns:w="http://schemas.openxmlformats.org/wordprocessingml/2006/main" xmlns:w14="http://schemas.microsoft.com/office/word/2010/wordml" xmlns:w15="http://schemas.microsoft.com/office/word/2012/wordml" xmlns:w16cex="http://schemas.microsoft.com/office/word/2018/wordml/cex" xmlns:w16cid="http://schemas.microsoft.com/office/word/2016/wordml/cid" xmlns:w16="http://schemas.microsoft.com/office/word/2018/wordml" xmlns:w16sdtdh="http://schemas.microsoft.com/office/word/2020/wordml/sdtdatahash" xmlns:w16se="http://schemas.microsoft.com/office/word/2015/wordml/symex" xmlns:wpg="http://schemas.microsoft.com/office/word/2010/wordprocessingGroup" xmlns:wpi="http://schemas.microsoft.com/office/word/2010/wordprocessingInk" xmlns:wne="http://schemas.microsoft.com/office/word/2006/wordml" xmlns:wps="http://schemas.microsoft.com/office/word/2010/wordprocessingShape" mc:Ignorable="w14 w15 w16se w16cid w16 w16cex w16sdtdh wp14">
+  <w:p>
+    <w:pPr>
+      <w:pBdr>
+        <w:top w:val="single" w:sz="4" w:space="1" w:color="auto"/>
+      </w:pBdr>
+      <w:jc w:val="right"/>
+      <w:rPr>
+        <w:b/>
+        <w:bCs/>
+      </w:rPr>
+    </w:pPr>
     <w:r>
       <w:rPr>
         <w:b/>
@@ -11480,6 +11120,19 @@
         <w:bCs/>
       </w:rPr>
       <w:tab/>
+    </w:r>
+    <w:r>
+      <w:rPr>
+        <w:b/>
+        <w:bCs/>
+      </w:rPr>
+      <w:t xml:space="preserve">                  </w:t>
+    </w:r>
+    <w:r>
+      <w:rPr>
+        <w:b/>
+        <w:bCs/>
+      </w:rPr>
       <w:t xml:space="preserve"> </w:t>
     </w:r>
     <w:r>
@@ -11595,7 +11248,7 @@
 </file>
 
 <file path=word/footnotes.xml><?xml version="1.0" encoding="utf-8"?>
-<w:footnotes xmlns:wpc="http://schemas.microsoft.com/office/word/2010/wordprocessingCanvas" xmlns:cx="http://schemas.microsoft.com/office/drawing/2014/chartex" xmlns:cx1="http://schemas.microsoft.com/office/drawing/2015/9/8/chartex" xmlns:mc="http://schemas.openxmlformats.org/markup-compatibility/2006" xmlns:o="urn:schemas-microsoft-com:office:office" xmlns:r="http://schemas.openxmlformats.org/officeDocument/2006/relationships" xmlns:m="http://schemas.openxmlformats.org/officeDocument/2006/math" xmlns:v="urn:schemas-microsoft-com:vml" xmlns:wp14="http://schemas.microsoft.com/office/word/2010/wordprocessingDrawing" xmlns:wp="http://schemas.openxmlformats.org/drawingml/2006/wordprocessingDrawing" xmlns:w10="urn:schemas-microsoft-com:office:word" xmlns:w="http://schemas.openxmlformats.org/wordprocessingml/2006/main" xmlns:w14="http://schemas.microsoft.com/office/word/2010/wordml" xmlns:w15="http://schemas.microsoft.com/office/word/2012/wordml" xmlns:w16se="http://schemas.microsoft.com/office/word/2015/wordml/symex" xmlns:wpg="http://schemas.microsoft.com/office/word/2010/wordprocessingGroup" xmlns:wpi="http://schemas.microsoft.com/office/word/2010/wordprocessingInk" xmlns:wne="http://schemas.microsoft.com/office/word/2006/wordml" xmlns:wps="http://schemas.microsoft.com/office/word/2010/wordprocessingShape" mc:Ignorable="w14 w15 w16se wp14">
+<w:footnotes xmlns:wpc="http://schemas.microsoft.com/office/word/2010/wordprocessingCanvas" xmlns:cx="http://schemas.microsoft.com/office/drawing/2014/chartex" xmlns:cx1="http://schemas.microsoft.com/office/drawing/2015/9/8/chartex" xmlns:cx2="http://schemas.microsoft.com/office/drawing/2015/10/21/chartex" xmlns:cx3="http://schemas.microsoft.com/office/drawing/2016/5/9/chartex" xmlns:cx4="http://schemas.microsoft.com/office/drawing/2016/5/10/chartex" xmlns:cx5="http://schemas.microsoft.com/office/drawing/2016/5/11/chartex" xmlns:cx6="http://schemas.microsoft.com/office/drawing/2016/5/12/chartex" xmlns:cx7="http://schemas.microsoft.com/office/drawing/2016/5/13/chartex" xmlns:cx8="http://schemas.microsoft.com/office/drawing/2016/5/14/chartex" xmlns:mc="http://schemas.openxmlformats.org/markup-compatibility/2006" xmlns:aink="http://schemas.microsoft.com/office/drawing/2016/ink" xmlns:am3d="http://schemas.microsoft.com/office/drawing/2017/model3d" xmlns:o="urn:schemas-microsoft-com:office:office" xmlns:oel="http://schemas.microsoft.com/office/2019/extlst" xmlns:r="http://schemas.openxmlformats.org/officeDocument/2006/relationships" xmlns:m="http://schemas.openxmlformats.org/officeDocument/2006/math" xmlns:v="urn:schemas-microsoft-com:vml" xmlns:wp14="http://schemas.microsoft.com/office/word/2010/wordprocessingDrawing" xmlns:wp="http://schemas.openxmlformats.org/drawingml/2006/wordprocessingDrawing" xmlns:w10="urn:schemas-microsoft-com:office:word" xmlns:w="http://schemas.openxmlformats.org/wordprocessingml/2006/main" xmlns:w14="http://schemas.microsoft.com/office/word/2010/wordml" xmlns:w15="http://schemas.microsoft.com/office/word/2012/wordml" xmlns:w16cex="http://schemas.microsoft.com/office/word/2018/wordml/cex" xmlns:w16cid="http://schemas.microsoft.com/office/word/2016/wordml/cid" xmlns:w16="http://schemas.microsoft.com/office/word/2018/wordml" xmlns:w16sdtdh="http://schemas.microsoft.com/office/word/2020/wordml/sdtdatahash" xmlns:w16se="http://schemas.microsoft.com/office/word/2015/wordml/symex" xmlns:wpg="http://schemas.microsoft.com/office/word/2010/wordprocessingGroup" xmlns:wpi="http://schemas.microsoft.com/office/word/2010/wordprocessingInk" xmlns:wne="http://schemas.microsoft.com/office/word/2006/wordml" xmlns:wps="http://schemas.microsoft.com/office/word/2010/wordprocessingShape" mc:Ignorable="w14 w15 w16se w16cid w16 w16cex w16sdtdh wp14">
   <w:footnote w:type="separator" w:id="-1">
     <w:p>
       <w:pPr>
@@ -11620,7 +11273,7 @@
 </file>
 
 <file path=word/header1.xml><?xml version="1.0" encoding="utf-8"?>
-<w:hdr xmlns:wpc="http://schemas.microsoft.com/office/word/2010/wordprocessingCanvas" xmlns:cx="http://schemas.microsoft.com/office/drawing/2014/chartex" xmlns:cx1="http://schemas.microsoft.com/office/drawing/2015/9/8/chartex" xmlns:mc="http://schemas.openxmlformats.org/markup-compatibility/2006" xmlns:o="urn:schemas-microsoft-com:office:office" xmlns:r="http://schemas.openxmlformats.org/officeDocument/2006/relationships" xmlns:m="http://schemas.openxmlformats.org/officeDocument/2006/math" xmlns:v="urn:schemas-microsoft-com:vml" xmlns:wp14="http://schemas.microsoft.com/office/word/2010/wordprocessingDrawing" xmlns:wp="http://schemas.openxmlformats.org/drawingml/2006/wordprocessingDrawing" xmlns:w10="urn:schemas-microsoft-com:office:word" xmlns:w="http://schemas.openxmlformats.org/wordprocessingml/2006/main" xmlns:w14="http://schemas.microsoft.com/office/word/2010/wordml" xmlns:w15="http://schemas.microsoft.com/office/word/2012/wordml" xmlns:w16se="http://schemas.microsoft.com/office/word/2015/wordml/symex" xmlns:wpg="http://schemas.microsoft.com/office/word/2010/wordprocessingGroup" xmlns:wpi="http://schemas.microsoft.com/office/word/2010/wordprocessingInk" xmlns:wne="http://schemas.microsoft.com/office/word/2006/wordml" xmlns:wps="http://schemas.microsoft.com/office/word/2010/wordprocessingShape" mc:Ignorable="w14 w15 w16se wp14">
+<w:hdr xmlns:wpc="http://schemas.microsoft.com/office/word/2010/wordprocessingCanvas" xmlns:cx="http://schemas.microsoft.com/office/drawing/2014/chartex" xmlns:cx1="http://schemas.microsoft.com/office/drawing/2015/9/8/chartex" xmlns:cx2="http://schemas.microsoft.com/office/drawing/2015/10/21/chartex" xmlns:cx3="http://schemas.microsoft.com/office/drawing/2016/5/9/chartex" xmlns:cx4="http://schemas.microsoft.com/office/drawing/2016/5/10/chartex" xmlns:cx5="http://schemas.microsoft.com/office/drawing/2016/5/11/chartex" xmlns:cx6="http://schemas.microsoft.com/office/drawing/2016/5/12/chartex" xmlns:cx7="http://schemas.microsoft.com/office/drawing/2016/5/13/chartex" xmlns:cx8="http://schemas.microsoft.com/office/drawing/2016/5/14/chartex" xmlns:mc="http://schemas.openxmlformats.org/markup-compatibility/2006" xmlns:aink="http://schemas.microsoft.com/office/drawing/2016/ink" xmlns:am3d="http://schemas.microsoft.com/office/drawing/2017/model3d" xmlns:o="urn:schemas-microsoft-com:office:office" xmlns:oel="http://schemas.microsoft.com/office/2019/extlst" xmlns:r="http://schemas.openxmlformats.org/officeDocument/2006/relationships" xmlns:m="http://schemas.openxmlformats.org/officeDocument/2006/math" xmlns:v="urn:schemas-microsoft-com:vml" xmlns:wp14="http://schemas.microsoft.com/office/word/2010/wordprocessingDrawing" xmlns:wp="http://schemas.openxmlformats.org/drawingml/2006/wordprocessingDrawing" xmlns:w10="urn:schemas-microsoft-com:office:word" xmlns:w="http://schemas.openxmlformats.org/wordprocessingml/2006/main" xmlns:w14="http://schemas.microsoft.com/office/word/2010/wordml" xmlns:w15="http://schemas.microsoft.com/office/word/2012/wordml" xmlns:w16cex="http://schemas.microsoft.com/office/word/2018/wordml/cex" xmlns:w16cid="http://schemas.microsoft.com/office/word/2016/wordml/cid" xmlns:w16="http://schemas.microsoft.com/office/word/2018/wordml" xmlns:w16sdtdh="http://schemas.microsoft.com/office/word/2020/wordml/sdtdatahash" xmlns:w16se="http://schemas.microsoft.com/office/word/2015/wordml/symex" xmlns:wpg="http://schemas.microsoft.com/office/word/2010/wordprocessingGroup" xmlns:wpi="http://schemas.microsoft.com/office/word/2010/wordprocessingInk" xmlns:wne="http://schemas.microsoft.com/office/word/2006/wordml" xmlns:wps="http://schemas.microsoft.com/office/word/2010/wordprocessingShape" mc:Ignorable="w14 w15 w16se w16cid w16 w16cex w16sdtdh wp14">
   <w:p>
     <w:pPr>
       <w:pStyle w:val="Header"/>
@@ -11633,7 +11286,7 @@
 </file>
 
 <file path=word/header2.xml><?xml version="1.0" encoding="utf-8"?>
-<w:hdr xmlns:wpc="http://schemas.microsoft.com/office/word/2010/wordprocessingCanvas" xmlns:cx="http://schemas.microsoft.com/office/drawing/2014/chartex" xmlns:cx1="http://schemas.microsoft.com/office/drawing/2015/9/8/chartex" xmlns:mc="http://schemas.openxmlformats.org/markup-compatibility/2006" xmlns:o="urn:schemas-microsoft-com:office:office" xmlns:r="http://schemas.openxmlformats.org/officeDocument/2006/relationships" xmlns:m="http://schemas.openxmlformats.org/officeDocument/2006/math" xmlns:v="urn:schemas-microsoft-com:vml" xmlns:wp14="http://schemas.microsoft.com/office/word/2010/wordprocessingDrawing" xmlns:wp="http://schemas.openxmlformats.org/drawingml/2006/wordprocessingDrawing" xmlns:w10="urn:schemas-microsoft-com:office:word" xmlns:w="http://schemas.openxmlformats.org/wordprocessingml/2006/main" xmlns:w14="http://schemas.microsoft.com/office/word/2010/wordml" xmlns:w15="http://schemas.microsoft.com/office/word/2012/wordml" xmlns:w16se="http://schemas.microsoft.com/office/word/2015/wordml/symex" xmlns:wpg="http://schemas.microsoft.com/office/word/2010/wordprocessingGroup" xmlns:wpi="http://schemas.microsoft.com/office/word/2010/wordprocessingInk" xmlns:wne="http://schemas.microsoft.com/office/word/2006/wordml" xmlns:wps="http://schemas.microsoft.com/office/word/2010/wordprocessingShape" mc:Ignorable="w14 w15 w16se wp14">
+<w:hdr xmlns:wpc="http://schemas.microsoft.com/office/word/2010/wordprocessingCanvas" xmlns:cx="http://schemas.microsoft.com/office/drawing/2014/chartex" xmlns:cx1="http://schemas.microsoft.com/office/drawing/2015/9/8/chartex" xmlns:cx2="http://schemas.microsoft.com/office/drawing/2015/10/21/chartex" xmlns:cx3="http://schemas.microsoft.com/office/drawing/2016/5/9/chartex" xmlns:cx4="http://schemas.microsoft.com/office/drawing/2016/5/10/chartex" xmlns:cx5="http://schemas.microsoft.com/office/drawing/2016/5/11/chartex" xmlns:cx6="http://schemas.microsoft.com/office/drawing/2016/5/12/chartex" xmlns:cx7="http://schemas.microsoft.com/office/drawing/2016/5/13/chartex" xmlns:cx8="http://schemas.microsoft.com/office/drawing/2016/5/14/chartex" xmlns:mc="http://schemas.openxmlformats.org/markup-compatibility/2006" xmlns:aink="http://schemas.microsoft.com/office/drawing/2016/ink" xmlns:am3d="http://schemas.microsoft.com/office/drawing/2017/model3d" xmlns:o="urn:schemas-microsoft-com:office:office" xmlns:oel="http://schemas.microsoft.com/office/2019/extlst" xmlns:r="http://schemas.openxmlformats.org/officeDocument/2006/relationships" xmlns:m="http://schemas.openxmlformats.org/officeDocument/2006/math" xmlns:v="urn:schemas-microsoft-com:vml" xmlns:wp14="http://schemas.microsoft.com/office/word/2010/wordprocessingDrawing" xmlns:wp="http://schemas.openxmlformats.org/drawingml/2006/wordprocessingDrawing" xmlns:w10="urn:schemas-microsoft-com:office:word" xmlns:w="http://schemas.openxmlformats.org/wordprocessingml/2006/main" xmlns:w14="http://schemas.microsoft.com/office/word/2010/wordml" xmlns:w15="http://schemas.microsoft.com/office/word/2012/wordml" xmlns:w16cex="http://schemas.microsoft.com/office/word/2018/wordml/cex" xmlns:w16cid="http://schemas.microsoft.com/office/word/2016/wordml/cid" xmlns:w16="http://schemas.microsoft.com/office/word/2018/wordml" xmlns:w16sdtdh="http://schemas.microsoft.com/office/word/2020/wordml/sdtdatahash" xmlns:w16se="http://schemas.microsoft.com/office/word/2015/wordml/symex" xmlns:wpg="http://schemas.microsoft.com/office/word/2010/wordprocessingGroup" xmlns:wpi="http://schemas.microsoft.com/office/word/2010/wordprocessingInk" xmlns:wne="http://schemas.microsoft.com/office/word/2006/wordml" xmlns:wps="http://schemas.microsoft.com/office/word/2010/wordprocessingShape" mc:Ignorable="w14 w15 w16se w16cid w16 w16cex w16sdtdh wp14">
   <w:p>
     <w:pPr>
       <w:pStyle w:val="Header"/>
@@ -11646,7 +11299,7 @@
 </file>
 
 <file path=word/styles.xml><?xml version="1.0" encoding="utf-8"?>
-<w:styles xmlns:mc="http://schemas.openxmlformats.org/markup-compatibility/2006" xmlns:r="http://schemas.openxmlformats.org/officeDocument/2006/relationships" xmlns:w="http://schemas.openxmlformats.org/wordprocessingml/2006/main" xmlns:w14="http://schemas.microsoft.com/office/word/2010/wordml" xmlns:w15="http://schemas.microsoft.com/office/word/2012/wordml" xmlns:w16se="http://schemas.microsoft.com/office/word/2015/wordml/symex" mc:Ignorable="w14 w15 w16se">
+<w:styles xmlns:mc="http://schemas.openxmlformats.org/markup-compatibility/2006" xmlns:r="http://schemas.openxmlformats.org/officeDocument/2006/relationships" xmlns:w="http://schemas.openxmlformats.org/wordprocessingml/2006/main" xmlns:w14="http://schemas.microsoft.com/office/word/2010/wordml" xmlns:w15="http://schemas.microsoft.com/office/word/2012/wordml" xmlns:w16cex="http://schemas.microsoft.com/office/word/2018/wordml/cex" xmlns:w16cid="http://schemas.microsoft.com/office/word/2016/wordml/cid" xmlns:w16="http://schemas.microsoft.com/office/word/2018/wordml" xmlns:w16sdtdh="http://schemas.microsoft.com/office/word/2020/wordml/sdtdatahash" xmlns:w16se="http://schemas.microsoft.com/office/word/2015/wordml/symex" mc:Ignorable="w14 w15 w16se w16cid w16 w16cex w16sdtdh">
   <w:docDefaults>
     <w:rPrDefault>
       <w:rPr>
@@ -11656,7 +11309,7 @@
     </w:rPrDefault>
     <w:pPrDefault/>
   </w:docDefaults>
-  <w:latentStyles w:defLockedState="0" w:defUIPriority="99" w:defSemiHidden="0" w:defUnhideWhenUsed="0" w:defQFormat="0" w:count="371">
+  <w:latentStyles w:defLockedState="0" w:defUIPriority="99" w:defSemiHidden="0" w:defUnhideWhenUsed="0" w:defQFormat="0" w:count="376">
     <w:lsdException w:name="Normal" w:uiPriority="0" w:qFormat="1"/>
     <w:lsdException w:name="heading 1" w:uiPriority="9" w:qFormat="1"/>
     <w:lsdException w:name="heading 2" w:semiHidden="1" w:uiPriority="9" w:unhideWhenUsed="1" w:qFormat="1"/>
@@ -11762,7 +11415,6 @@
     <w:lsdException w:name="HTML Sample" w:semiHidden="1" w:unhideWhenUsed="1"/>
     <w:lsdException w:name="HTML Typewriter" w:semiHidden="1" w:unhideWhenUsed="1"/>
     <w:lsdException w:name="HTML Variable" w:semiHidden="1" w:unhideWhenUsed="1"/>
-    <w:lsdException w:name="Normal Table" w:semiHidden="1" w:unhideWhenUsed="1"/>
     <w:lsdException w:name="annotation subject" w:semiHidden="1" w:unhideWhenUsed="1"/>
     <w:lsdException w:name="No List" w:semiHidden="1" w:unhideWhenUsed="1"/>
     <w:lsdException w:name="Outline List 1" w:semiHidden="1" w:unhideWhenUsed="1"/>
@@ -11805,11 +11457,8 @@
     <w:lsdException w:name="Table Contemporary" w:semiHidden="1" w:unhideWhenUsed="1"/>
     <w:lsdException w:name="Table Elegant" w:semiHidden="1" w:unhideWhenUsed="1"/>
     <w:lsdException w:name="Table Professional" w:semiHidden="1" w:unhideWhenUsed="1"/>
-    <w:lsdException w:name="Table Subtle 1" w:semiHidden="1" w:unhideWhenUsed="1"/>
     <w:lsdException w:name="Table Subtle 2" w:semiHidden="1" w:unhideWhenUsed="1"/>
     <w:lsdException w:name="Table Web 1" w:semiHidden="1" w:unhideWhenUsed="1"/>
-    <w:lsdException w:name="Table Web 2" w:semiHidden="1" w:unhideWhenUsed="1"/>
-    <w:lsdException w:name="Table Web 3" w:semiHidden="1" w:unhideWhenUsed="1"/>
     <w:lsdException w:name="Balloon Text" w:semiHidden="1" w:unhideWhenUsed="1"/>
     <w:lsdException w:name="Table Grid" w:uiPriority="59"/>
     <w:lsdException w:name="Table Theme" w:semiHidden="1" w:unhideWhenUsed="1"/>
@@ -12028,6 +11677,11 @@
     <w:lsdException w:name="List Table 5 Dark Accent 6" w:uiPriority="50"/>
     <w:lsdException w:name="List Table 6 Colorful Accent 6" w:uiPriority="51"/>
     <w:lsdException w:name="List Table 7 Colorful Accent 6" w:uiPriority="52"/>
+    <w:lsdException w:name="Mention" w:semiHidden="1" w:unhideWhenUsed="1"/>
+    <w:lsdException w:name="Smart Hyperlink" w:semiHidden="1" w:unhideWhenUsed="1"/>
+    <w:lsdException w:name="Hashtag" w:semiHidden="1" w:unhideWhenUsed="1"/>
+    <w:lsdException w:name="Unresolved Mention" w:semiHidden="1" w:unhideWhenUsed="1"/>
+    <w:lsdException w:name="Smart Link" w:semiHidden="1" w:unhideWhenUsed="1"/>
   </w:latentStyles>
   <w:style w:type="paragraph" w:default="1" w:styleId="Normal">
     <w:name w:val="Normal"/>

</xml_diff>